<commit_message>
Finished word doc with explanations
</commit_message>
<xml_diff>
--- a/Fracz_git_exercises.docx
+++ b/Fracz_git_exercises.docx
@@ -5,28 +5,24 @@
     <w:p>
       <w:pPr>
         <w:pStyle w:val="Heading1"/>
+        <w:rPr>
+          <w:lang w:val="en-GB"/>
+        </w:rPr>
       </w:pPr>
       <w:proofErr w:type="spellStart"/>
       <w:r>
+        <w:rPr>
+          <w:lang w:val="en-GB"/>
+        </w:rPr>
         <w:t>Fracz</w:t>
       </w:r>
       <w:proofErr w:type="spellEnd"/>
       <w:r>
-        <w:t xml:space="preserve"> </w:t>
-      </w:r>
-      <w:proofErr w:type="spellStart"/>
-      <w:r>
-        <w:t>git</w:t>
-      </w:r>
-      <w:proofErr w:type="spellEnd"/>
-      <w:r>
-        <w:t xml:space="preserve"> </w:t>
-      </w:r>
-      <w:proofErr w:type="spellStart"/>
-      <w:r>
-        <w:t>exercises</w:t>
-      </w:r>
-      <w:proofErr w:type="spellEnd"/>
+        <w:rPr>
+          <w:lang w:val="en-GB"/>
+        </w:rPr>
+        <w:t xml:space="preserve"> git exercises</w:t>
+      </w:r>
     </w:p>
     <w:p>
       <w:pPr>
@@ -63,7 +59,6 @@
         <w:t xml:space="preserve">git config –global </w:t>
       </w:r>
       <w:proofErr w:type="spellStart"/>
-      <w:proofErr w:type="gramStart"/>
       <w:r>
         <w:rPr>
           <w:highlight w:val="lightGray"/>
@@ -72,7 +67,6 @@
         <w:t>alias.tree</w:t>
       </w:r>
       <w:proofErr w:type="spellEnd"/>
-      <w:proofErr w:type="gramEnd"/>
       <w:r>
         <w:rPr>
           <w:highlight w:val="lightGray"/>
@@ -603,21 +597,7 @@
         <w:rPr>
           <w:lang w:val="en-GB"/>
         </w:rPr>
-        <w:t xml:space="preserve">Merge conflict appears when you change the same part of the same file differently in the two branches you're </w:t>
-      </w:r>
-      <w:proofErr w:type="gramStart"/>
-      <w:r>
-        <w:rPr>
-          <w:lang w:val="en-GB"/>
-        </w:rPr>
-        <w:t>merging together</w:t>
-      </w:r>
-      <w:proofErr w:type="gramEnd"/>
-      <w:r>
-        <w:rPr>
-          <w:lang w:val="en-GB"/>
-        </w:rPr>
-        <w:t>. Conflicts require developer to solve them by hand.</w:t>
+        <w:t>Merge conflict appears when you change the same part of the same file differently in the two branches you're merging together. Conflicts require developer to solve them by hand.</w:t>
       </w:r>
     </w:p>
     <w:p>
@@ -929,21 +909,7 @@
         <w:rPr>
           <w:lang w:val="en-GB"/>
         </w:rPr>
-        <w:t xml:space="preserve">We just simply need to decide which one is </w:t>
-      </w:r>
-      <w:proofErr w:type="gramStart"/>
-      <w:r>
-        <w:rPr>
-          <w:lang w:val="en-GB"/>
-        </w:rPr>
-        <w:t>the final result</w:t>
-      </w:r>
-      <w:proofErr w:type="gramEnd"/>
-      <w:r>
-        <w:rPr>
-          <w:lang w:val="en-GB"/>
-        </w:rPr>
-        <w:t xml:space="preserve"> we want to keep and save that final version:</w:t>
+        <w:t>We just simply need to decide which one is the final result we want to keep and save that final version:</w:t>
       </w:r>
     </w:p>
     <w:p>
@@ -1004,21 +970,7 @@
         <w:rPr>
           <w:lang w:val="en-GB"/>
         </w:rPr>
-        <w:t xml:space="preserve">Once we are happy with the result, all we </w:t>
-      </w:r>
-      <w:proofErr w:type="gramStart"/>
-      <w:r>
-        <w:rPr>
-          <w:lang w:val="en-GB"/>
-        </w:rPr>
-        <w:t>have to</w:t>
-      </w:r>
-      <w:proofErr w:type="gramEnd"/>
-      <w:r>
-        <w:rPr>
-          <w:lang w:val="en-GB"/>
-        </w:rPr>
-        <w:t xml:space="preserve"> do is stage the file and commit it:</w:t>
+        <w:t>Once we are happy with the result, all we have to do is stage the file and commit it:</w:t>
       </w:r>
     </w:p>
     <w:p>
@@ -1113,21 +1065,7 @@
         <w:rPr>
           <w:lang w:val="en-GB"/>
         </w:rPr>
-        <w:t xml:space="preserve">You are working hard on a regular issue while your boss comes in and wants you to fix a bug. State of your current working area is a total </w:t>
-      </w:r>
-      <w:proofErr w:type="gramStart"/>
-      <w:r>
-        <w:rPr>
-          <w:lang w:val="en-GB"/>
-        </w:rPr>
-        <w:t>mess</w:t>
-      </w:r>
-      <w:proofErr w:type="gramEnd"/>
-      <w:r>
-        <w:rPr>
-          <w:lang w:val="en-GB"/>
-        </w:rPr>
-        <w:t xml:space="preserve"> so you don't feel comfortable with making a commit now. However, you need to fix the found bug ASAP.</w:t>
+        <w:t>You are working hard on a regular issue while your boss comes in and wants you to fix a bug. State of your current working area is a total mess so you don't feel comfortable with making a commit now. However, you need to fix the found bug ASAP.</w:t>
       </w:r>
     </w:p>
     <w:p>
@@ -1307,21 +1245,7 @@
         <w:rPr>
           <w:lang w:val="en-GB"/>
         </w:rPr>
-        <w:t xml:space="preserve">Since those files are not finished, they can’t be committed yet, but neither can we switch to another branch to fix the issue. This is the </w:t>
-      </w:r>
-      <w:proofErr w:type="gramStart"/>
-      <w:r>
-        <w:rPr>
-          <w:lang w:val="en-GB"/>
-        </w:rPr>
-        <w:t>current status</w:t>
-      </w:r>
-      <w:proofErr w:type="gramEnd"/>
-      <w:r>
-        <w:rPr>
-          <w:lang w:val="en-GB"/>
-        </w:rPr>
-        <w:t>:</w:t>
+        <w:t>Since those files are not finished, they can’t be committed yet, but neither can we switch to another branch to fix the issue. This is the current status:</w:t>
       </w:r>
     </w:p>
     <w:p>
@@ -1974,21 +1898,7 @@
         <w:rPr>
           <w:lang w:val="en-GB"/>
         </w:rPr>
-        <w:t xml:space="preserve">Your repository </w:t>
-      </w:r>
-      <w:proofErr w:type="gramStart"/>
-      <w:r>
-        <w:rPr>
-          <w:lang w:val="en-GB"/>
-        </w:rPr>
-        <w:t>look</w:t>
-      </w:r>
-      <w:proofErr w:type="gramEnd"/>
-      <w:r>
-        <w:rPr>
-          <w:lang w:val="en-GB"/>
-        </w:rPr>
-        <w:t xml:space="preserve"> like this:</w:t>
+        <w:t>Your repository look like this:</w:t>
       </w:r>
     </w:p>
     <w:p>
@@ -2049,21 +1959,7 @@
         <w:rPr>
           <w:lang w:val="en-GB"/>
         </w:rPr>
-        <w:t xml:space="preserve">Now you realized that the bug is really </w:t>
-      </w:r>
-      <w:proofErr w:type="gramStart"/>
-      <w:r>
-        <w:rPr>
-          <w:lang w:val="en-GB"/>
-        </w:rPr>
-        <w:t>annoying</w:t>
-      </w:r>
-      <w:proofErr w:type="gramEnd"/>
-      <w:r>
-        <w:rPr>
-          <w:lang w:val="en-GB"/>
-        </w:rPr>
-        <w:t xml:space="preserve"> and you don't want to continue your work without the fix you have made. You wish your repository looked like you started after fixing a bug.</w:t>
+        <w:t>Now you realized that the bug is really annoying and you don't want to continue your work without the fix you have made. You wish your repository looked like you started after fixing a bug.</w:t>
       </w:r>
     </w:p>
     <w:p>
@@ -2116,49 +2012,42 @@
       </w:r>
     </w:p>
     <w:p>
-      <w:proofErr w:type="spellStart"/>
-      <w:r>
-        <w:t>Achieve</w:t>
-      </w:r>
-      <w:proofErr w:type="spellEnd"/>
-      <w:r>
-        <w:t xml:space="preserve"> </w:t>
-      </w:r>
-      <w:proofErr w:type="spellStart"/>
-      <w:r>
-        <w:t>that</w:t>
-      </w:r>
-      <w:proofErr w:type="spellEnd"/>
-      <w:r>
-        <w:t>.</w:t>
-      </w:r>
-    </w:p>
-    <w:p/>
+      <w:pPr>
+        <w:rPr>
+          <w:lang w:val="en-GB"/>
+        </w:rPr>
+      </w:pPr>
+      <w:r>
+        <w:rPr>
+          <w:lang w:val="en-GB"/>
+        </w:rPr>
+        <w:t>Achieve that.</w:t>
+      </w:r>
+    </w:p>
+    <w:p>
+      <w:pPr>
+        <w:rPr>
+          <w:lang w:val="en-GB"/>
+        </w:rPr>
+      </w:pPr>
+    </w:p>
     <w:p>
       <w:pPr>
         <w:rPr>
           <w:b/>
           <w:bCs/>
           <w:u w:val="single"/>
-        </w:rPr>
-      </w:pPr>
-      <w:proofErr w:type="spellStart"/>
+          <w:lang w:val="en-GB"/>
+        </w:rPr>
+      </w:pPr>
       <w:r>
         <w:rPr>
           <w:b/>
           <w:bCs/>
           <w:u w:val="single"/>
-        </w:rPr>
-        <w:t>Solution</w:t>
-      </w:r>
-      <w:proofErr w:type="spellEnd"/>
-      <w:r>
-        <w:rPr>
-          <w:b/>
-          <w:bCs/>
-          <w:u w:val="single"/>
-        </w:rPr>
-        <w:t>:</w:t>
+          <w:lang w:val="en-GB"/>
+        </w:rPr>
+        <w:t>Solution:</w:t>
       </w:r>
     </w:p>
     <w:p>
@@ -2228,21 +2117,7 @@
         <w:rPr>
           <w:lang w:val="en-GB"/>
         </w:rPr>
-        <w:t xml:space="preserve">The </w:t>
-      </w:r>
-      <w:proofErr w:type="gramStart"/>
-      <w:r>
-        <w:rPr>
-          <w:lang w:val="en-GB"/>
-        </w:rPr>
-        <w:t>current status</w:t>
-      </w:r>
-      <w:proofErr w:type="gramEnd"/>
-      <w:r>
-        <w:rPr>
-          <w:lang w:val="en-GB"/>
-        </w:rPr>
-        <w:t xml:space="preserve"> of the history of commits is the following:</w:t>
+        <w:t>The current status of the history of commits is the following:</w:t>
       </w:r>
     </w:p>
     <w:p>
@@ -2594,21 +2469,7 @@
         <w:rPr>
           <w:lang w:val="en-GB"/>
         </w:rPr>
-        <w:t xml:space="preserve">, since it </w:t>
-      </w:r>
-      <w:proofErr w:type="gramStart"/>
-      <w:r>
-        <w:rPr>
-          <w:lang w:val="en-GB"/>
-        </w:rPr>
-        <w:t>allow</w:t>
-      </w:r>
-      <w:proofErr w:type="gramEnd"/>
-      <w:r>
-        <w:rPr>
-          <w:lang w:val="en-GB"/>
-        </w:rPr>
-        <w:t xml:space="preserve"> us to do exactly what we are looking for here</w:t>
+        <w:t>, since it allow us to do exactly what we are looking for here</w:t>
       </w:r>
       <w:r>
         <w:rPr>
@@ -2827,14 +2688,7 @@
         <w:rPr>
           <w:lang w:val="en-GB"/>
         </w:rPr>
-        <w:t xml:space="preserve"> is ignored by rule </w:t>
-      </w:r>
-      <w:proofErr w:type="gramStart"/>
-      <w:r>
-        <w:rPr>
-          <w:lang w:val="en-GB"/>
-        </w:rPr>
-        <w:t xml:space="preserve">in </w:t>
+        <w:t xml:space="preserve"> is ignored by rule in </w:t>
       </w:r>
       <w:r>
         <w:rPr>
@@ -2854,7 +2708,6 @@
         <w:t>gitignore</w:t>
       </w:r>
       <w:proofErr w:type="spellEnd"/>
-      <w:proofErr w:type="gramEnd"/>
       <w:r>
         <w:rPr>
           <w:lang w:val="en-GB"/>
@@ -2872,21 +2725,7 @@
         <w:rPr>
           <w:lang w:val="en-GB"/>
         </w:rPr>
-        <w:t xml:space="preserve">Remove it so changes in ignored.txt file </w:t>
-      </w:r>
-      <w:proofErr w:type="gramStart"/>
-      <w:r>
-        <w:rPr>
-          <w:lang w:val="en-GB"/>
-        </w:rPr>
-        <w:t>are</w:t>
-      </w:r>
-      <w:proofErr w:type="gramEnd"/>
-      <w:r>
-        <w:rPr>
-          <w:lang w:val="en-GB"/>
-        </w:rPr>
-        <w:t xml:space="preserve"> not tracked anymore.</w:t>
+        <w:t>Remove it so changes in ignored.txt file are not tracked anymore.</w:t>
       </w:r>
     </w:p>
     <w:p>
@@ -4480,21 +4319,7 @@
         <w:rPr>
           <w:lang w:val="en-GB"/>
         </w:rPr>
-        <w:t xml:space="preserve">For </w:t>
-      </w:r>
-      <w:proofErr w:type="gramStart"/>
-      <w:r>
-        <w:rPr>
-          <w:lang w:val="en-GB"/>
-        </w:rPr>
-        <w:t>this situations</w:t>
-      </w:r>
-      <w:proofErr w:type="gramEnd"/>
-      <w:r>
-        <w:rPr>
-          <w:lang w:val="en-GB"/>
-        </w:rPr>
-        <w:t>, git rebase offers a very powerful parameter (</w:t>
+        <w:t>For this situations, git rebase offers a very powerful parameter (</w:t>
       </w:r>
       <w:r>
         <w:rPr>
@@ -4547,23 +4372,13 @@
           <w:lang w:val="en-GB"/>
         </w:rPr>
       </w:pPr>
-      <w:proofErr w:type="gramStart"/>
       <w:r>
         <w:rPr>
           <w:rFonts w:ascii="Consolas" w:hAnsi="Consolas"/>
           <w:highlight w:val="lightGray"/>
           <w:lang w:val="en-GB"/>
         </w:rPr>
-        <w:t>git</w:t>
-      </w:r>
-      <w:proofErr w:type="gramEnd"/>
-      <w:r>
-        <w:rPr>
-          <w:rFonts w:ascii="Consolas" w:hAnsi="Consolas"/>
-          <w:highlight w:val="lightGray"/>
-          <w:lang w:val="en-GB"/>
-        </w:rPr>
-        <w:t xml:space="preserve"> rebase -</w:t>
+        <w:t>git rebase -</w:t>
       </w:r>
       <w:proofErr w:type="spellStart"/>
       <w:r>
@@ -5343,21 +5158,7 @@
         <w:rPr>
           <w:lang w:val="en-GB"/>
         </w:rPr>
-        <w:t xml:space="preserve">You have created a commit with very important piece of work. You then wanted to fix something in the last </w:t>
-      </w:r>
-      <w:proofErr w:type="gramStart"/>
-      <w:r>
-        <w:rPr>
-          <w:lang w:val="en-GB"/>
-        </w:rPr>
-        <w:t>commit</w:t>
-      </w:r>
-      <w:proofErr w:type="gramEnd"/>
-      <w:r>
-        <w:rPr>
-          <w:lang w:val="en-GB"/>
-        </w:rPr>
-        <w:t xml:space="preserve"> so you have amended it. However, you have just realized you have accidentally committed the wrong changes and you desperately need the first version of the commit you have just amended.</w:t>
+        <w:t>You have created a commit with very important piece of work. You then wanted to fix something in the last commit so you have amended it. However, you have just realized you have accidentally committed the wrong changes and you desperately need the first version of the commit you have just amended.</w:t>
       </w:r>
     </w:p>
     <w:p>
@@ -5741,7 +5542,6 @@
         </w:rPr>
         <w:t>he current state of HEAD (HEAD</w:t>
       </w:r>
-      <w:proofErr w:type="gramStart"/>
       <w:r>
         <w:rPr>
           <w:lang w:val="en-GB"/>
@@ -5752,14 +5552,7 @@
         <w:rPr>
           <w:lang w:val="en-GB"/>
         </w:rPr>
-        <w:t>{</w:t>
-      </w:r>
-      <w:proofErr w:type="gramEnd"/>
-      <w:r>
-        <w:rPr>
-          <w:lang w:val="en-GB"/>
-        </w:rPr>
-        <w:t xml:space="preserve">0}) is pointing </w:t>
+        <w:t xml:space="preserve">{0}) is pointing </w:t>
       </w:r>
       <w:r>
         <w:rPr>
@@ -5783,21 +5576,7 @@
         <w:rPr>
           <w:lang w:val="en-GB"/>
         </w:rPr>
-        <w:t>Previous state of HEAD (HEAD</w:t>
-      </w:r>
-      <w:proofErr w:type="gramStart"/>
-      <w:r>
-        <w:rPr>
-          <w:lang w:val="en-GB"/>
-        </w:rPr>
-        <w:t>@{</w:t>
-      </w:r>
-      <w:proofErr w:type="gramEnd"/>
-      <w:r>
-        <w:rPr>
-          <w:lang w:val="en-GB"/>
-        </w:rPr>
-        <w:t xml:space="preserve">1}), had a comment indicating that it was a very important piece of work, and this is the point where we want to return. </w:t>
+        <w:t xml:space="preserve">Previous state of HEAD (HEAD@{1}), had a comment indicating that it was a very important piece of work, and this is the point where we want to return. </w:t>
       </w:r>
     </w:p>
     <w:p>
@@ -5973,21 +5752,7 @@
         <w:rPr>
           <w:lang w:val="en-GB"/>
         </w:rPr>
-        <w:t xml:space="preserve">Again, here we need to reset our files to a previous state. This is the </w:t>
-      </w:r>
-      <w:proofErr w:type="gramStart"/>
-      <w:r>
-        <w:rPr>
-          <w:lang w:val="en-GB"/>
-        </w:rPr>
-        <w:t>current status</w:t>
-      </w:r>
-      <w:proofErr w:type="gramEnd"/>
-      <w:r>
-        <w:rPr>
-          <w:lang w:val="en-GB"/>
-        </w:rPr>
-        <w:t>:</w:t>
+        <w:t>Again, here we need to reset our files to a previous state. This is the current status:</w:t>
       </w:r>
     </w:p>
     <w:p>
@@ -6074,15 +5839,7 @@
           <w:highlight w:val="lightGray"/>
           <w:lang w:val="en-GB"/>
         </w:rPr>
-        <w:t xml:space="preserve">git reset </w:t>
-      </w:r>
-      <w:r>
-        <w:rPr>
-          <w:rFonts w:ascii="Consolas" w:hAnsi="Consolas"/>
-          <w:highlight w:val="lightGray"/>
-          <w:lang w:val="en-GB"/>
-        </w:rPr>
-        <w:t>8d60c81</w:t>
+        <w:t>git reset 8d60c81</w:t>
       </w:r>
       <w:r>
         <w:rPr>
@@ -6114,25 +5871,7 @@
           <w:highlight w:val="lightGray"/>
           <w:lang w:val="en-GB"/>
         </w:rPr>
-        <w:t>git reset HEAD</w:t>
-      </w:r>
-      <w:proofErr w:type="gramStart"/>
-      <w:r>
-        <w:rPr>
-          <w:rFonts w:ascii="Consolas" w:hAnsi="Consolas"/>
-          <w:highlight w:val="lightGray"/>
-          <w:lang w:val="en-GB"/>
-        </w:rPr>
-        <w:t>@{</w:t>
-      </w:r>
-      <w:proofErr w:type="gramEnd"/>
-      <w:r>
-        <w:rPr>
-          <w:rFonts w:ascii="Consolas" w:hAnsi="Consolas"/>
-          <w:highlight w:val="lightGray"/>
-          <w:lang w:val="en-GB"/>
-        </w:rPr>
-        <w:t>1}</w:t>
+        <w:t>git reset HEAD@{1}</w:t>
       </w:r>
       <w:r>
         <w:rPr>
@@ -6164,19 +5903,7 @@
         <w:rPr>
           <w:lang w:val="en-GB"/>
         </w:rPr>
-        <w:t xml:space="preserve"> </w:t>
-      </w:r>
-      <w:r>
-        <w:rPr>
-          <w:lang w:val="en-GB"/>
-        </w:rPr>
-        <w:t>–</w:t>
-      </w:r>
-      <w:r>
-        <w:rPr>
-          <w:lang w:val="en-GB"/>
-        </w:rPr>
-        <w:t xml:space="preserve"> Same result but different notation. Adding more ^ will be the same as incrementing the number between curly brackets in the previous option: </w:t>
+        <w:t xml:space="preserve"> – Same result but different notation. Adding more ^ will be the same as incrementing the number between curly brackets in the previous option: </w:t>
       </w:r>
     </w:p>
     <w:p>
@@ -6210,25 +5937,7 @@
           <w:highlight w:val="lightGray"/>
           <w:lang w:val="en-GB"/>
         </w:rPr>
-        <w:t>reset HEAD</w:t>
-      </w:r>
-      <w:proofErr w:type="gramStart"/>
-      <w:r>
-        <w:rPr>
-          <w:rFonts w:ascii="Consolas" w:hAnsi="Consolas"/>
-          <w:highlight w:val="lightGray"/>
-          <w:lang w:val="en-GB"/>
-        </w:rPr>
-        <w:t>@{</w:t>
-      </w:r>
-      <w:proofErr w:type="gramEnd"/>
-      <w:r>
-        <w:rPr>
-          <w:rFonts w:ascii="Consolas" w:hAnsi="Consolas"/>
-          <w:highlight w:val="lightGray"/>
-          <w:lang w:val="en-GB"/>
-        </w:rPr>
-        <w:t>2}</w:t>
+        <w:t>reset HEAD@{2}</w:t>
       </w:r>
     </w:p>
     <w:p>
@@ -6546,21 +6255,7 @@
         <w:rPr>
           <w:lang w:val="en-GB"/>
         </w:rPr>
-        <w:t xml:space="preserve">You were working on an issue and created two commits introducing very small change. You don't want to mess up your project </w:t>
-      </w:r>
-      <w:proofErr w:type="gramStart"/>
-      <w:r>
-        <w:rPr>
-          <w:lang w:val="en-GB"/>
-        </w:rPr>
-        <w:t>history</w:t>
-      </w:r>
-      <w:proofErr w:type="gramEnd"/>
-      <w:r>
-        <w:rPr>
-          <w:lang w:val="en-GB"/>
-        </w:rPr>
-        <w:t xml:space="preserve"> so you want to make only one commit that contains changes made in the last two.</w:t>
+        <w:t>You were working on an issue and created two commits introducing very small change. You don't want to mess up your project history so you want to make only one commit that contains changes made in the last two.</w:t>
       </w:r>
     </w:p>
     <w:p>
@@ -7959,48 +7654,20 @@
         <w:rPr>
           <w:lang w:val="en-GB"/>
         </w:rPr>
-        <w:t xml:space="preserve">You are working on an issue for a long </w:t>
-      </w:r>
-      <w:proofErr w:type="gramStart"/>
-      <w:r>
-        <w:rPr>
-          <w:lang w:val="en-GB"/>
-        </w:rPr>
-        <w:t>time</w:t>
-      </w:r>
-      <w:proofErr w:type="gramEnd"/>
-      <w:r>
-        <w:rPr>
-          <w:lang w:val="en-GB"/>
-        </w:rPr>
-        <w:t xml:space="preserve"> and you noticed you have done too much. You want your work to be committed in two separate commits instead of one.</w:t>
-      </w:r>
-    </w:p>
-    <w:p>
-      <w:pPr>
-        <w:rPr>
-          <w:lang w:val="en-GB"/>
-        </w:rPr>
-      </w:pPr>
-      <w:r>
-        <w:rPr>
-          <w:lang w:val="en-GB"/>
-        </w:rPr>
-        <w:t xml:space="preserve">Unfortunately, your changes involve only one </w:t>
-      </w:r>
-      <w:proofErr w:type="gramStart"/>
-      <w:r>
-        <w:rPr>
-          <w:lang w:val="en-GB"/>
-        </w:rPr>
-        <w:t>file</w:t>
-      </w:r>
-      <w:proofErr w:type="gramEnd"/>
-      <w:r>
-        <w:rPr>
-          <w:lang w:val="en-GB"/>
-        </w:rPr>
-        <w:t xml:space="preserve"> so it is impossible to </w:t>
+        <w:t>You are working on an issue for a long time and you noticed you have done too much. You want your work to be committed in two separate commits instead of one.</w:t>
+      </w:r>
+    </w:p>
+    <w:p>
+      <w:pPr>
+        <w:rPr>
+          <w:lang w:val="en-GB"/>
+        </w:rPr>
+      </w:pPr>
+      <w:r>
+        <w:rPr>
+          <w:lang w:val="en-GB"/>
+        </w:rPr>
+        <w:t xml:space="preserve">Unfortunately, your changes involve only one file so it is impossible to </w:t>
       </w:r>
       <w:r>
         <w:rPr>
@@ -8146,21 +7813,7 @@
         <w:rPr>
           <w:lang w:val="en-GB"/>
         </w:rPr>
-        <w:t xml:space="preserve">At the end, git asks if we want to stage this part. From the available options, “s” </w:t>
-      </w:r>
-      <w:proofErr w:type="gramStart"/>
-      <w:r>
-        <w:rPr>
-          <w:lang w:val="en-GB"/>
-        </w:rPr>
-        <w:t>allow</w:t>
-      </w:r>
-      <w:proofErr w:type="gramEnd"/>
-      <w:r>
-        <w:rPr>
-          <w:lang w:val="en-GB"/>
-        </w:rPr>
-        <w:t xml:space="preserve"> us to split the code in smaller chunks, so I´ll press “s”.</w:t>
+        <w:t>At the end, git asks if we want to stage this part. From the available options, “s” allow us to split the code in smaller chunks, so I´ll press “s”.</w:t>
       </w:r>
     </w:p>
     <w:p>
@@ -8601,21 +8254,7 @@
         <w:rPr>
           <w:lang w:val="en-GB"/>
         </w:rPr>
-        <w:t xml:space="preserve">This is the </w:t>
-      </w:r>
-      <w:proofErr w:type="gramStart"/>
-      <w:r>
-        <w:rPr>
-          <w:lang w:val="en-GB"/>
-        </w:rPr>
-        <w:t>current status</w:t>
-      </w:r>
-      <w:proofErr w:type="gramEnd"/>
-      <w:r>
-        <w:rPr>
-          <w:lang w:val="en-GB"/>
-        </w:rPr>
-        <w:t>:</w:t>
+        <w:t>This is the current status:</w:t>
       </w:r>
     </w:p>
     <w:p>
@@ -9722,23 +9361,13 @@
           <w:lang w:val="en-GB"/>
         </w:rPr>
       </w:pPr>
-      <w:proofErr w:type="gramStart"/>
       <w:r>
         <w:rPr>
           <w:rFonts w:ascii="Consolas" w:hAnsi="Consolas"/>
           <w:highlight w:val="lightGray"/>
           <w:lang w:val="en-GB"/>
         </w:rPr>
-        <w:t>git</w:t>
-      </w:r>
-      <w:proofErr w:type="gramEnd"/>
-      <w:r>
-        <w:rPr>
-          <w:rFonts w:ascii="Consolas" w:hAnsi="Consolas"/>
-          <w:highlight w:val="lightGray"/>
-          <w:lang w:val="en-GB"/>
-        </w:rPr>
-        <w:t xml:space="preserve"> rebase --onto &lt;</w:t>
+        <w:t>git rebase --onto &lt;</w:t>
       </w:r>
       <w:proofErr w:type="spellStart"/>
       <w:r>
@@ -9866,23 +9495,13 @@
           <w:lang w:val="en-GB"/>
         </w:rPr>
       </w:pPr>
-      <w:proofErr w:type="gramStart"/>
       <w:r>
         <w:rPr>
           <w:rFonts w:ascii="Consolas" w:hAnsi="Consolas"/>
           <w:highlight w:val="lightGray"/>
           <w:lang w:val="en-GB"/>
         </w:rPr>
-        <w:t>git</w:t>
-      </w:r>
-      <w:proofErr w:type="gramEnd"/>
-      <w:r>
-        <w:rPr>
-          <w:rFonts w:ascii="Consolas" w:hAnsi="Consolas"/>
-          <w:highlight w:val="lightGray"/>
-          <w:lang w:val="en-GB"/>
-        </w:rPr>
-        <w:t xml:space="preserve"> rebase --onto </w:t>
+        <w:t xml:space="preserve">git rebase --onto </w:t>
       </w:r>
       <w:r>
         <w:rPr>
@@ -10072,21 +9691,7 @@
         <w:rPr>
           <w:lang w:val="en-GB"/>
         </w:rPr>
-        <w:t xml:space="preserve">You have committed two </w:t>
-      </w:r>
-      <w:proofErr w:type="gramStart"/>
-      <w:r>
-        <w:rPr>
-          <w:lang w:val="en-GB"/>
-        </w:rPr>
-        <w:t>changes</w:t>
-      </w:r>
-      <w:proofErr w:type="gramEnd"/>
-      <w:r>
-        <w:rPr>
-          <w:lang w:val="en-GB"/>
-        </w:rPr>
-        <w:t xml:space="preserve"> but you don't like the order in which they appear in the history. Switch them.</w:t>
+        <w:t>You have committed two changes but you don't like the order in which they appear in the history. Switch them.</w:t>
       </w:r>
     </w:p>
     <w:p>
@@ -10212,21 +9817,7 @@
           <w:lang w:val="en-GB"/>
         </w:rPr>
         <w:lastRenderedPageBreak/>
-        <w:t xml:space="preserve">With the commands that we’ve seen so far this should be easy. The only thing we need is to do an interactive rebase, taking the HEAD pointer two commits before the </w:t>
-      </w:r>
-      <w:proofErr w:type="gramStart"/>
-      <w:r>
-        <w:rPr>
-          <w:lang w:val="en-GB"/>
-        </w:rPr>
-        <w:t>current status</w:t>
-      </w:r>
-      <w:proofErr w:type="gramEnd"/>
-      <w:r>
-        <w:rPr>
-          <w:lang w:val="en-GB"/>
-        </w:rPr>
-        <w:t>, and change the order of the commits:</w:t>
+        <w:t>With the commands that we’ve seen so far this should be easy. The only thing we need is to do an interactive rebase, taking the HEAD pointer two commits before the current status, and change the order of the commits:</w:t>
       </w:r>
     </w:p>
     <w:p>
@@ -11556,21 +11147,7 @@
         <w:rPr>
           <w:lang w:val="en-GB"/>
         </w:rPr>
-        <w:t xml:space="preserve"> tell when the word appeared the first time. However, he is sure that there was no jackass in the version 1.0 of the application. He </w:t>
-      </w:r>
-      <w:proofErr w:type="gramStart"/>
-      <w:r>
-        <w:rPr>
-          <w:lang w:val="en-GB"/>
-        </w:rPr>
-        <w:t>want</w:t>
-      </w:r>
-      <w:proofErr w:type="gramEnd"/>
-      <w:r>
-        <w:rPr>
-          <w:lang w:val="en-GB"/>
-        </w:rPr>
-        <w:t xml:space="preserve"> you to find who has added this and fix it ASAP.</w:t>
+        <w:t xml:space="preserve"> tell when the word appeared the first time. However, he is sure that there was no jackass in the version 1.0 of the application. He want you to find who has added this and fix it ASAP.</w:t>
       </w:r>
     </w:p>
     <w:p>
@@ -11641,59 +11218,27 @@
           <w:iCs/>
           <w:lang w:val="en-GB"/>
         </w:rPr>
-        <w:t xml:space="preserve">something </w:t>
-      </w:r>
-      <w:proofErr w:type="gramStart"/>
+        <w:t>something were working back then but now is broken</w:t>
+      </w:r>
+      <w:r>
+        <w:rPr>
+          <w:lang w:val="en-GB"/>
+        </w:rPr>
+        <w:t>. You often can't even tell where and when the bug could be introduced. In </w:t>
+      </w:r>
       <w:r>
         <w:rPr>
           <w:i/>
           <w:iCs/>
           <w:lang w:val="en-GB"/>
         </w:rPr>
-        <w:t>were</w:t>
-      </w:r>
-      <w:proofErr w:type="gramEnd"/>
-      <w:r>
-        <w:rPr>
-          <w:i/>
-          <w:iCs/>
-          <w:lang w:val="en-GB"/>
-        </w:rPr>
-        <w:t xml:space="preserve"> working back then but now is broken</w:t>
-      </w:r>
-      <w:r>
-        <w:rPr>
-          <w:lang w:val="en-GB"/>
-        </w:rPr>
-        <w:t>. You often can't even tell where and when the bug could be introduced. In </w:t>
-      </w:r>
-      <w:r>
-        <w:rPr>
-          <w:i/>
-          <w:iCs/>
-          <w:lang w:val="en-GB"/>
-        </w:rPr>
         <w:t>real life</w:t>
       </w:r>
       <w:r>
         <w:rPr>
           <w:lang w:val="en-GB"/>
         </w:rPr>
-        <w:t xml:space="preserve"> you </w:t>
-      </w:r>
-      <w:proofErr w:type="gramStart"/>
-      <w:r>
-        <w:rPr>
-          <w:lang w:val="en-GB"/>
-        </w:rPr>
-        <w:t>would</w:t>
-      </w:r>
-      <w:proofErr w:type="gramEnd"/>
-      <w:r>
-        <w:rPr>
-          <w:lang w:val="en-GB"/>
-        </w:rPr>
-        <w:t xml:space="preserve"> write an unit test that verifies if the bug exists. This would help you to find a commit introducing bug dramatically.</w:t>
+        <w:t> you would write an unit test that verifies if the bug exists. This would help you to find a commit introducing bug dramatically.</w:t>
       </w:r>
     </w:p>
     <w:p>
@@ -11739,19 +11284,11 @@
           <w:lang w:val="en-GB"/>
         </w:rPr>
       </w:pPr>
-      <w:proofErr w:type="gramStart"/>
-      <w:r>
-        <w:rPr>
-          <w:lang w:val="en-GB"/>
-        </w:rPr>
-        <w:t>First of all</w:t>
-      </w:r>
-      <w:proofErr w:type="gramEnd"/>
-      <w:r>
-        <w:rPr>
-          <w:lang w:val="en-GB"/>
-        </w:rPr>
-        <w:t>, you don't want to search for </w:t>
+      <w:r>
+        <w:rPr>
+          <w:lang w:val="en-GB"/>
+        </w:rPr>
+        <w:t>First of all, you don't want to search for </w:t>
       </w:r>
       <w:r>
         <w:rPr>
@@ -11931,23 +11468,7 @@
         <w:rPr>
           <w:lang w:val="en-GB"/>
         </w:rPr>
-        <w:t xml:space="preserve">Use </w:t>
-      </w:r>
-      <w:proofErr w:type="spellStart"/>
-      <w:proofErr w:type="gramStart"/>
-      <w:r>
-        <w:rPr>
-          <w:lang w:val="en-GB"/>
-        </w:rPr>
-        <w:t>informations</w:t>
-      </w:r>
-      <w:proofErr w:type="spellEnd"/>
-      <w:proofErr w:type="gramEnd"/>
-      <w:r>
-        <w:rPr>
-          <w:lang w:val="en-GB"/>
-        </w:rPr>
-        <w:t xml:space="preserve"> above to create a simple unit test that would help to automate searching for a first commit with bug</w:t>
+        <w:t>Use information above to create a simple unit test that would help to automate searching for a first commit with bug</w:t>
       </w:r>
     </w:p>
     <w:p>
@@ -12002,23 +11523,7 @@
           <w:rFonts w:ascii="Consolas" w:hAnsi="Consolas"/>
           <w:lang w:val="en-GB"/>
         </w:rPr>
-        <w:t>COMMIT_</w:t>
-      </w:r>
-      <w:proofErr w:type="gramStart"/>
-      <w:r>
-        <w:rPr>
-          <w:rFonts w:ascii="Consolas" w:hAnsi="Consolas"/>
-          <w:lang w:val="en-GB"/>
-        </w:rPr>
-        <w:t>ID:find</w:t>
-      </w:r>
-      <w:proofErr w:type="gramEnd"/>
-      <w:r>
-        <w:rPr>
-          <w:rFonts w:ascii="Consolas" w:hAnsi="Consolas"/>
-          <w:lang w:val="en-GB"/>
-        </w:rPr>
-        <w:t>-bug</w:t>
+        <w:t>COMMIT_ID:find-bug</w:t>
       </w:r>
       <w:proofErr w:type="spellEnd"/>
     </w:p>
@@ -12054,6 +11559,2179 @@
           <w:lang w:val="en-GB"/>
         </w:rPr>
       </w:pPr>
+      <w:r>
+        <w:rPr>
+          <w:lang w:val="en-GB"/>
+        </w:rPr>
+        <w:t>G</w:t>
+      </w:r>
+      <w:r>
+        <w:rPr>
+          <w:lang w:val="en-GB"/>
+        </w:rPr>
+        <w:t xml:space="preserve">it </w:t>
+      </w:r>
+      <w:r>
+        <w:rPr>
+          <w:lang w:val="en-GB"/>
+        </w:rPr>
+        <w:t>has a very useful tool</w:t>
+      </w:r>
+      <w:r>
+        <w:rPr>
+          <w:lang w:val="en-GB"/>
+        </w:rPr>
+        <w:t xml:space="preserve"> to find bugs in our branch</w:t>
+      </w:r>
+      <w:r>
+        <w:rPr>
+          <w:lang w:val="en-GB"/>
+        </w:rPr>
+        <w:t xml:space="preserve"> and that is </w:t>
+      </w:r>
+      <w:r>
+        <w:rPr>
+          <w:rFonts w:ascii="Consolas" w:hAnsi="Consolas"/>
+          <w:highlight w:val="lightGray"/>
+          <w:lang w:val="en-GB"/>
+        </w:rPr>
+        <w:t>git bisect</w:t>
+      </w:r>
+      <w:r>
+        <w:rPr>
+          <w:lang w:val="en-GB"/>
+        </w:rPr>
+        <w:t xml:space="preserve">. This command is used to find where a bug or an issue was introduced into the code base. In simple terms, </w:t>
+      </w:r>
+      <w:r>
+        <w:rPr>
+          <w:lang w:val="en-GB"/>
+        </w:rPr>
+        <w:t>let´s picture the following scenario, we have the following succession of commits:</w:t>
+      </w:r>
+    </w:p>
+    <w:p>
+      <w:pPr>
+        <w:rPr>
+          <w:lang w:val="en-GB"/>
+        </w:rPr>
+      </w:pPr>
+      <w:r>
+        <w:rPr>
+          <w:noProof/>
+        </w:rPr>
+        <w:drawing>
+          <wp:inline distT="0" distB="0" distL="0" distR="0" wp14:anchorId="7D952082" wp14:editId="6593025D">
+            <wp:extent cx="5400040" cy="835660"/>
+            <wp:effectExtent l="0" t="0" r="0" b="2540"/>
+            <wp:docPr id="1892699597" name="Picture 1" descr="A diagram of two circles&#10;&#10;Description automatically generated"/>
+            <wp:cNvGraphicFramePr>
+              <a:graphicFrameLocks xmlns:a="http://schemas.openxmlformats.org/drawingml/2006/main" noChangeAspect="1"/>
+            </wp:cNvGraphicFramePr>
+            <a:graphic xmlns:a="http://schemas.openxmlformats.org/drawingml/2006/main">
+              <a:graphicData uri="http://schemas.openxmlformats.org/drawingml/2006/picture">
+                <pic:pic xmlns:pic="http://schemas.openxmlformats.org/drawingml/2006/picture">
+                  <pic:nvPicPr>
+                    <pic:cNvPr id="1892699597" name="Picture 1" descr="A diagram of two circles&#10;&#10;Description automatically generated"/>
+                    <pic:cNvPicPr/>
+                  </pic:nvPicPr>
+                  <pic:blipFill>
+                    <a:blip r:embed="rId118"/>
+                    <a:stretch>
+                      <a:fillRect/>
+                    </a:stretch>
+                  </pic:blipFill>
+                  <pic:spPr>
+                    <a:xfrm>
+                      <a:off x="0" y="0"/>
+                      <a:ext cx="5400040" cy="835660"/>
+                    </a:xfrm>
+                    <a:prstGeom prst="rect">
+                      <a:avLst/>
+                    </a:prstGeom>
+                  </pic:spPr>
+                </pic:pic>
+              </a:graphicData>
+            </a:graphic>
+          </wp:inline>
+        </w:drawing>
+      </w:r>
+    </w:p>
+    <w:p>
+      <w:pPr>
+        <w:rPr>
+          <w:lang w:val="en-GB"/>
+        </w:rPr>
+      </w:pPr>
+      <w:r>
+        <w:rPr>
+          <w:lang w:val="en-GB"/>
+        </w:rPr>
+        <w:t>git bisect allow us to declare a known good state and a known bad state</w:t>
+      </w:r>
+      <w:r>
+        <w:rPr>
+          <w:lang w:val="en-GB"/>
+        </w:rPr>
+        <w:t>:</w:t>
+      </w:r>
+    </w:p>
+    <w:p>
+      <w:pPr>
+        <w:rPr>
+          <w:lang w:val="en-GB"/>
+        </w:rPr>
+      </w:pPr>
+      <w:r>
+        <w:rPr>
+          <w:noProof/>
+        </w:rPr>
+        <w:lastRenderedPageBreak/>
+        <w:drawing>
+          <wp:inline distT="0" distB="0" distL="0" distR="0" wp14:anchorId="6BFD26AA" wp14:editId="5EE9A141">
+            <wp:extent cx="5400040" cy="937895"/>
+            <wp:effectExtent l="0" t="0" r="0" b="0"/>
+            <wp:docPr id="934571907" name="Picture 1" descr="A diagram of a circle&#10;&#10;Description automatically generated with medium confidence"/>
+            <wp:cNvGraphicFramePr>
+              <a:graphicFrameLocks xmlns:a="http://schemas.openxmlformats.org/drawingml/2006/main" noChangeAspect="1"/>
+            </wp:cNvGraphicFramePr>
+            <a:graphic xmlns:a="http://schemas.openxmlformats.org/drawingml/2006/main">
+              <a:graphicData uri="http://schemas.openxmlformats.org/drawingml/2006/picture">
+                <pic:pic xmlns:pic="http://schemas.openxmlformats.org/drawingml/2006/picture">
+                  <pic:nvPicPr>
+                    <pic:cNvPr id="934571907" name="Picture 1" descr="A diagram of a circle&#10;&#10;Description automatically generated with medium confidence"/>
+                    <pic:cNvPicPr/>
+                  </pic:nvPicPr>
+                  <pic:blipFill>
+                    <a:blip r:embed="rId119"/>
+                    <a:stretch>
+                      <a:fillRect/>
+                    </a:stretch>
+                  </pic:blipFill>
+                  <pic:spPr>
+                    <a:xfrm>
+                      <a:off x="0" y="0"/>
+                      <a:ext cx="5400040" cy="937895"/>
+                    </a:xfrm>
+                    <a:prstGeom prst="rect">
+                      <a:avLst/>
+                    </a:prstGeom>
+                  </pic:spPr>
+                </pic:pic>
+              </a:graphicData>
+            </a:graphic>
+          </wp:inline>
+        </w:drawing>
+      </w:r>
+    </w:p>
+    <w:p>
+      <w:pPr>
+        <w:rPr>
+          <w:lang w:val="en-GB"/>
+        </w:rPr>
+      </w:pPr>
+      <w:r>
+        <w:rPr>
+          <w:lang w:val="en-GB"/>
+        </w:rPr>
+        <w:t>T</w:t>
+      </w:r>
+      <w:r>
+        <w:rPr>
+          <w:lang w:val="en-GB"/>
+        </w:rPr>
+        <w:t xml:space="preserve">hen, we´ll </w:t>
+      </w:r>
+      <w:r>
+        <w:rPr>
+          <w:lang w:val="en-GB"/>
+        </w:rPr>
+        <w:t xml:space="preserve">be asked if a commit in between those states is good or bad; after we label it as good or bad, git will continue asking for this labelling for different commits in between the </w:t>
+      </w:r>
+      <w:r>
+        <w:rPr>
+          <w:lang w:val="en-GB"/>
+        </w:rPr>
+        <w:t xml:space="preserve">commit labelled as good and the last commit labelled as bad until we find the commit that introduced the bug. </w:t>
+      </w:r>
+    </w:p>
+    <w:p>
+      <w:pPr>
+        <w:rPr>
+          <w:lang w:val="en-GB"/>
+        </w:rPr>
+      </w:pPr>
+      <w:r>
+        <w:rPr>
+          <w:noProof/>
+        </w:rPr>
+        <w:drawing>
+          <wp:inline distT="0" distB="0" distL="0" distR="0" wp14:anchorId="60DA4CED" wp14:editId="7196F38A">
+            <wp:extent cx="5400040" cy="1433830"/>
+            <wp:effectExtent l="0" t="0" r="0" b="0"/>
+            <wp:docPr id="701634237" name="Picture 1" descr="A diagram of a diagram&#10;&#10;Description automatically generated"/>
+            <wp:cNvGraphicFramePr>
+              <a:graphicFrameLocks xmlns:a="http://schemas.openxmlformats.org/drawingml/2006/main" noChangeAspect="1"/>
+            </wp:cNvGraphicFramePr>
+            <a:graphic xmlns:a="http://schemas.openxmlformats.org/drawingml/2006/main">
+              <a:graphicData uri="http://schemas.openxmlformats.org/drawingml/2006/picture">
+                <pic:pic xmlns:pic="http://schemas.openxmlformats.org/drawingml/2006/picture">
+                  <pic:nvPicPr>
+                    <pic:cNvPr id="701634237" name="Picture 1" descr="A diagram of a diagram&#10;&#10;Description automatically generated"/>
+                    <pic:cNvPicPr/>
+                  </pic:nvPicPr>
+                  <pic:blipFill>
+                    <a:blip r:embed="rId120"/>
+                    <a:stretch>
+                      <a:fillRect/>
+                    </a:stretch>
+                  </pic:blipFill>
+                  <pic:spPr>
+                    <a:xfrm>
+                      <a:off x="0" y="0"/>
+                      <a:ext cx="5400040" cy="1433830"/>
+                    </a:xfrm>
+                    <a:prstGeom prst="rect">
+                      <a:avLst/>
+                    </a:prstGeom>
+                  </pic:spPr>
+                </pic:pic>
+              </a:graphicData>
+            </a:graphic>
+          </wp:inline>
+        </w:drawing>
+      </w:r>
+    </w:p>
+    <w:p>
+      <w:pPr>
+        <w:rPr>
+          <w:lang w:val="en-GB"/>
+        </w:rPr>
+      </w:pPr>
+      <w:r>
+        <w:rPr>
+          <w:noProof/>
+        </w:rPr>
+        <w:drawing>
+          <wp:inline distT="0" distB="0" distL="0" distR="0" wp14:anchorId="197E256F" wp14:editId="537A73BF">
+            <wp:extent cx="5400040" cy="1122045"/>
+            <wp:effectExtent l="0" t="0" r="0" b="1905"/>
+            <wp:docPr id="904182312" name="Picture 1" descr="A diagram of a good and bad&#10;&#10;Description automatically generated"/>
+            <wp:cNvGraphicFramePr>
+              <a:graphicFrameLocks xmlns:a="http://schemas.openxmlformats.org/drawingml/2006/main" noChangeAspect="1"/>
+            </wp:cNvGraphicFramePr>
+            <a:graphic xmlns:a="http://schemas.openxmlformats.org/drawingml/2006/main">
+              <a:graphicData uri="http://schemas.openxmlformats.org/drawingml/2006/picture">
+                <pic:pic xmlns:pic="http://schemas.openxmlformats.org/drawingml/2006/picture">
+                  <pic:nvPicPr>
+                    <pic:cNvPr id="904182312" name="Picture 1" descr="A diagram of a good and bad&#10;&#10;Description automatically generated"/>
+                    <pic:cNvPicPr/>
+                  </pic:nvPicPr>
+                  <pic:blipFill>
+                    <a:blip r:embed="rId121"/>
+                    <a:stretch>
+                      <a:fillRect/>
+                    </a:stretch>
+                  </pic:blipFill>
+                  <pic:spPr>
+                    <a:xfrm>
+                      <a:off x="0" y="0"/>
+                      <a:ext cx="5400040" cy="1122045"/>
+                    </a:xfrm>
+                    <a:prstGeom prst="rect">
+                      <a:avLst/>
+                    </a:prstGeom>
+                  </pic:spPr>
+                </pic:pic>
+              </a:graphicData>
+            </a:graphic>
+          </wp:inline>
+        </w:drawing>
+      </w:r>
+    </w:p>
+    <w:p>
+      <w:pPr>
+        <w:rPr>
+          <w:lang w:val="en-GB"/>
+        </w:rPr>
+      </w:pPr>
+      <w:r>
+        <w:rPr>
+          <w:noProof/>
+        </w:rPr>
+        <w:drawing>
+          <wp:inline distT="0" distB="0" distL="0" distR="0" wp14:anchorId="57283D17" wp14:editId="48DA113F">
+            <wp:extent cx="5400040" cy="1655445"/>
+            <wp:effectExtent l="0" t="0" r="0" b="1905"/>
+            <wp:docPr id="645122754" name="Picture 1" descr="A diagram of a computer network&#10;&#10;Description automatically generated"/>
+            <wp:cNvGraphicFramePr>
+              <a:graphicFrameLocks xmlns:a="http://schemas.openxmlformats.org/drawingml/2006/main" noChangeAspect="1"/>
+            </wp:cNvGraphicFramePr>
+            <a:graphic xmlns:a="http://schemas.openxmlformats.org/drawingml/2006/main">
+              <a:graphicData uri="http://schemas.openxmlformats.org/drawingml/2006/picture">
+                <pic:pic xmlns:pic="http://schemas.openxmlformats.org/drawingml/2006/picture">
+                  <pic:nvPicPr>
+                    <pic:cNvPr id="645122754" name="Picture 1" descr="A diagram of a computer network&#10;&#10;Description automatically generated"/>
+                    <pic:cNvPicPr/>
+                  </pic:nvPicPr>
+                  <pic:blipFill>
+                    <a:blip r:embed="rId122"/>
+                    <a:stretch>
+                      <a:fillRect/>
+                    </a:stretch>
+                  </pic:blipFill>
+                  <pic:spPr>
+                    <a:xfrm>
+                      <a:off x="0" y="0"/>
+                      <a:ext cx="5400040" cy="1655445"/>
+                    </a:xfrm>
+                    <a:prstGeom prst="rect">
+                      <a:avLst/>
+                    </a:prstGeom>
+                  </pic:spPr>
+                </pic:pic>
+              </a:graphicData>
+            </a:graphic>
+          </wp:inline>
+        </w:drawing>
+      </w:r>
+    </w:p>
+    <w:p>
+      <w:pPr>
+        <w:rPr>
+          <w:lang w:val="en-GB"/>
+        </w:rPr>
+      </w:pPr>
+      <w:r>
+        <w:rPr>
+          <w:lang w:val="en-GB"/>
+        </w:rPr>
+        <w:t xml:space="preserve">Another thing that is mentioned here is the </w:t>
+      </w:r>
+      <w:r>
+        <w:rPr>
+          <w:b/>
+          <w:bCs/>
+          <w:lang w:val="en-GB"/>
+        </w:rPr>
+        <w:t>tag</w:t>
+      </w:r>
+      <w:r>
+        <w:rPr>
+          <w:lang w:val="en-GB"/>
+        </w:rPr>
+        <w:t xml:space="preserve">. Tagging is a useful tip to identify specific commits by a given alias instead of the SHA number (the seven first characters of the commit identifier that allow us to differentiate between commits). The problem states that version tagged as 1.0 didn´t have the bug. Therefore, we´ll categorize the head as bad and this commit as good. </w:t>
+      </w:r>
+      <w:r>
+        <w:rPr>
+          <w:lang w:val="en-GB"/>
+        </w:rPr>
+        <w:t xml:space="preserve">We start the process with </w:t>
+      </w:r>
+      <w:r>
+        <w:rPr>
+          <w:rFonts w:ascii="Consolas" w:hAnsi="Consolas"/>
+          <w:highlight w:val="lightGray"/>
+          <w:lang w:val="en-GB"/>
+        </w:rPr>
+        <w:t>git bisect start</w:t>
+      </w:r>
+      <w:r>
+        <w:rPr>
+          <w:lang w:val="en-GB"/>
+        </w:rPr>
+        <w:t>, followed by the commands that identify the bad and good commits</w:t>
+      </w:r>
+      <w:r>
+        <w:rPr>
+          <w:lang w:val="en-GB"/>
+        </w:rPr>
+        <w:t>:</w:t>
+      </w:r>
+    </w:p>
+    <w:p>
+      <w:pPr>
+        <w:rPr>
+          <w:lang w:val="en-GB"/>
+        </w:rPr>
+      </w:pPr>
+    </w:p>
+    <w:p>
+      <w:pPr>
+        <w:rPr>
+          <w:lang w:val="en-GB"/>
+        </w:rPr>
+      </w:pPr>
+      <w:r>
+        <w:rPr>
+          <w:noProof/>
+        </w:rPr>
+        <w:lastRenderedPageBreak/>
+        <w:drawing>
+          <wp:inline distT="0" distB="0" distL="0" distR="0" wp14:anchorId="46951F31" wp14:editId="7F64FCF2">
+            <wp:extent cx="5400040" cy="1673860"/>
+            <wp:effectExtent l="0" t="0" r="0" b="2540"/>
+            <wp:docPr id="53866899" name="Picture 1" descr="A computer screen with text&#10;&#10;Description automatically generated"/>
+            <wp:cNvGraphicFramePr>
+              <a:graphicFrameLocks xmlns:a="http://schemas.openxmlformats.org/drawingml/2006/main" noChangeAspect="1"/>
+            </wp:cNvGraphicFramePr>
+            <a:graphic xmlns:a="http://schemas.openxmlformats.org/drawingml/2006/main">
+              <a:graphicData uri="http://schemas.openxmlformats.org/drawingml/2006/picture">
+                <pic:pic xmlns:pic="http://schemas.openxmlformats.org/drawingml/2006/picture">
+                  <pic:nvPicPr>
+                    <pic:cNvPr id="53866899" name="Picture 1" descr="A computer screen with text&#10;&#10;Description automatically generated"/>
+                    <pic:cNvPicPr/>
+                  </pic:nvPicPr>
+                  <pic:blipFill>
+                    <a:blip r:embed="rId123"/>
+                    <a:stretch>
+                      <a:fillRect/>
+                    </a:stretch>
+                  </pic:blipFill>
+                  <pic:spPr>
+                    <a:xfrm>
+                      <a:off x="0" y="0"/>
+                      <a:ext cx="5400040" cy="1673860"/>
+                    </a:xfrm>
+                    <a:prstGeom prst="rect">
+                      <a:avLst/>
+                    </a:prstGeom>
+                  </pic:spPr>
+                </pic:pic>
+              </a:graphicData>
+            </a:graphic>
+          </wp:inline>
+        </w:drawing>
+      </w:r>
+    </w:p>
+    <w:p>
+      <w:pPr>
+        <w:rPr>
+          <w:lang w:val="en-GB"/>
+        </w:rPr>
+      </w:pPr>
+      <w:r>
+        <w:rPr>
+          <w:lang w:val="en-GB"/>
+        </w:rPr>
+        <w:t xml:space="preserve">Git informs that we have around 7 steps to </w:t>
+      </w:r>
+      <w:r>
+        <w:rPr>
+          <w:lang w:val="en-GB"/>
+        </w:rPr>
+        <w:t xml:space="preserve">check and is asking now to label if commit 96304d1 is good or bad. We could check the content of the commit with </w:t>
+      </w:r>
+      <w:r>
+        <w:rPr>
+          <w:rFonts w:ascii="Consolas" w:hAnsi="Consolas"/>
+          <w:highlight w:val="lightGray"/>
+          <w:lang w:val="en-GB"/>
+        </w:rPr>
+        <w:t xml:space="preserve">git show </w:t>
+      </w:r>
+      <w:r>
+        <w:rPr>
+          <w:rFonts w:ascii="Consolas" w:hAnsi="Consolas"/>
+          <w:highlight w:val="lightGray"/>
+          <w:lang w:val="en-GB"/>
+        </w:rPr>
+        <w:t>96304d1</w:t>
+      </w:r>
+      <w:r>
+        <w:rPr>
+          <w:lang w:val="en-GB"/>
+        </w:rPr>
+        <w:t>:</w:t>
+      </w:r>
+    </w:p>
+    <w:p>
+      <w:pPr>
+        <w:rPr>
+          <w:lang w:val="en-GB"/>
+        </w:rPr>
+      </w:pPr>
+      <w:r>
+        <w:rPr>
+          <w:noProof/>
+        </w:rPr>
+        <w:drawing>
+          <wp:inline distT="0" distB="0" distL="0" distR="0" wp14:anchorId="626D8850" wp14:editId="49A36685">
+            <wp:extent cx="4000847" cy="2316681"/>
+            <wp:effectExtent l="0" t="0" r="0" b="7620"/>
+            <wp:docPr id="553649882" name="Picture 1" descr="A screen shot of a computer program&#10;&#10;Description automatically generated"/>
+            <wp:cNvGraphicFramePr>
+              <a:graphicFrameLocks xmlns:a="http://schemas.openxmlformats.org/drawingml/2006/main" noChangeAspect="1"/>
+            </wp:cNvGraphicFramePr>
+            <a:graphic xmlns:a="http://schemas.openxmlformats.org/drawingml/2006/main">
+              <a:graphicData uri="http://schemas.openxmlformats.org/drawingml/2006/picture">
+                <pic:pic xmlns:pic="http://schemas.openxmlformats.org/drawingml/2006/picture">
+                  <pic:nvPicPr>
+                    <pic:cNvPr id="553649882" name="Picture 1" descr="A screen shot of a computer program&#10;&#10;Description automatically generated"/>
+                    <pic:cNvPicPr/>
+                  </pic:nvPicPr>
+                  <pic:blipFill>
+                    <a:blip r:embed="rId124"/>
+                    <a:stretch>
+                      <a:fillRect/>
+                    </a:stretch>
+                  </pic:blipFill>
+                  <pic:spPr>
+                    <a:xfrm>
+                      <a:off x="0" y="0"/>
+                      <a:ext cx="4000847" cy="2316681"/>
+                    </a:xfrm>
+                    <a:prstGeom prst="rect">
+                      <a:avLst/>
+                    </a:prstGeom>
+                  </pic:spPr>
+                </pic:pic>
+              </a:graphicData>
+            </a:graphic>
+          </wp:inline>
+        </w:drawing>
+      </w:r>
+    </w:p>
+    <w:p>
+      <w:pPr>
+        <w:rPr>
+          <w:lang w:val="en-GB"/>
+        </w:rPr>
+      </w:pPr>
+      <w:r>
+        <w:rPr>
+          <w:lang w:val="en-GB"/>
+        </w:rPr>
+        <w:t xml:space="preserve">We can see that a line was remove and another one added, but as the problem states, the information is encoded so it´s not very user friendly as it is. </w:t>
+      </w:r>
+      <w:r>
+        <w:rPr>
+          <w:lang w:val="en-GB"/>
+        </w:rPr>
+        <w:t xml:space="preserve">There are two ways to solve the issue, one being the manual way and the other automated. </w:t>
+      </w:r>
+    </w:p>
+    <w:p>
+      <w:pPr>
+        <w:rPr>
+          <w:b/>
+          <w:bCs/>
+          <w:u w:val="single"/>
+          <w:lang w:val="en-GB"/>
+        </w:rPr>
+      </w:pPr>
+    </w:p>
+    <w:p>
+      <w:pPr>
+        <w:rPr>
+          <w:b/>
+          <w:bCs/>
+          <w:u w:val="single"/>
+          <w:lang w:val="en-GB"/>
+        </w:rPr>
+      </w:pPr>
+      <w:r>
+        <w:rPr>
+          <w:b/>
+          <w:bCs/>
+          <w:u w:val="single"/>
+          <w:lang w:val="en-GB"/>
+        </w:rPr>
+        <w:t>Manual</w:t>
+      </w:r>
+      <w:r>
+        <w:rPr>
+          <w:b/>
+          <w:bCs/>
+          <w:u w:val="single"/>
+          <w:lang w:val="en-GB"/>
+        </w:rPr>
+        <w:t>:</w:t>
+      </w:r>
+    </w:p>
+    <w:p>
+      <w:pPr>
+        <w:rPr>
+          <w:lang w:val="en-GB"/>
+        </w:rPr>
+      </w:pPr>
+      <w:r>
+        <w:rPr>
+          <w:lang w:val="en-GB"/>
+        </w:rPr>
+        <w:t xml:space="preserve">Since there are 7 steps to check, we can go one by one, as the </w:t>
+      </w:r>
+      <w:r>
+        <w:rPr>
+          <w:lang w:val="en-GB"/>
+        </w:rPr>
+        <w:t xml:space="preserve">process I explained before. In order to do so, I take the encoded message and decode it in the console with </w:t>
+      </w:r>
+      <w:r>
+        <w:rPr>
+          <w:rFonts w:ascii="Consolas" w:hAnsi="Consolas"/>
+          <w:highlight w:val="lightGray"/>
+          <w:lang w:val="en-GB"/>
+        </w:rPr>
+        <w:t>echo “</w:t>
+      </w:r>
+      <w:proofErr w:type="spellStart"/>
+      <w:r>
+        <w:rPr>
+          <w:rFonts w:ascii="Consolas" w:hAnsi="Consolas"/>
+          <w:highlight w:val="lightGray"/>
+          <w:lang w:val="en-GB"/>
+        </w:rPr>
+        <w:t>message_to_decode</w:t>
+      </w:r>
+      <w:proofErr w:type="spellEnd"/>
+      <w:r>
+        <w:rPr>
+          <w:rFonts w:ascii="Consolas" w:hAnsi="Consolas"/>
+          <w:highlight w:val="lightGray"/>
+          <w:lang w:val="en-GB"/>
+        </w:rPr>
+        <w:t xml:space="preserve">” | </w:t>
+      </w:r>
+      <w:proofErr w:type="spellStart"/>
+      <w:r>
+        <w:rPr>
+          <w:rFonts w:ascii="Consolas" w:hAnsi="Consolas"/>
+          <w:highlight w:val="lightGray"/>
+          <w:lang w:val="en-GB"/>
+        </w:rPr>
+        <w:t>openssl</w:t>
+      </w:r>
+      <w:proofErr w:type="spellEnd"/>
+      <w:r>
+        <w:rPr>
+          <w:rFonts w:ascii="Consolas" w:hAnsi="Consolas"/>
+          <w:highlight w:val="lightGray"/>
+          <w:lang w:val="en-GB"/>
+        </w:rPr>
+        <w:t xml:space="preserve"> enc -base64 -A -d</w:t>
+      </w:r>
+      <w:r>
+        <w:rPr>
+          <w:lang w:val="en-GB"/>
+        </w:rPr>
+        <w:t xml:space="preserve"> (as the instruction in the problem states):</w:t>
+      </w:r>
+    </w:p>
+    <w:p>
+      <w:pPr>
+        <w:rPr>
+          <w:lang w:val="en-GB"/>
+        </w:rPr>
+      </w:pPr>
+      <w:r>
+        <w:rPr>
+          <w:noProof/>
+        </w:rPr>
+        <w:drawing>
+          <wp:inline distT="0" distB="0" distL="0" distR="0" wp14:anchorId="66E82D87" wp14:editId="79931684">
+            <wp:extent cx="5400040" cy="581660"/>
+            <wp:effectExtent l="0" t="0" r="0" b="8890"/>
+            <wp:docPr id="418135819" name="Picture 1"/>
+            <wp:cNvGraphicFramePr>
+              <a:graphicFrameLocks xmlns:a="http://schemas.openxmlformats.org/drawingml/2006/main" noChangeAspect="1"/>
+            </wp:cNvGraphicFramePr>
+            <a:graphic xmlns:a="http://schemas.openxmlformats.org/drawingml/2006/main">
+              <a:graphicData uri="http://schemas.openxmlformats.org/drawingml/2006/picture">
+                <pic:pic xmlns:pic="http://schemas.openxmlformats.org/drawingml/2006/picture">
+                  <pic:nvPicPr>
+                    <pic:cNvPr id="418135819" name=""/>
+                    <pic:cNvPicPr/>
+                  </pic:nvPicPr>
+                  <pic:blipFill>
+                    <a:blip r:embed="rId125"/>
+                    <a:stretch>
+                      <a:fillRect/>
+                    </a:stretch>
+                  </pic:blipFill>
+                  <pic:spPr>
+                    <a:xfrm>
+                      <a:off x="0" y="0"/>
+                      <a:ext cx="5400040" cy="581660"/>
+                    </a:xfrm>
+                    <a:prstGeom prst="rect">
+                      <a:avLst/>
+                    </a:prstGeom>
+                  </pic:spPr>
+                </pic:pic>
+              </a:graphicData>
+            </a:graphic>
+          </wp:inline>
+        </w:drawing>
+      </w:r>
+    </w:p>
+    <w:p>
+      <w:pPr>
+        <w:rPr>
+          <w:lang w:val="en-GB"/>
+        </w:rPr>
+      </w:pPr>
+      <w:r>
+        <w:rPr>
+          <w:lang w:val="en-GB"/>
+        </w:rPr>
+        <w:t>We can see the word jackass there. Then, this commit should be labelled as bad:</w:t>
+      </w:r>
+    </w:p>
+    <w:p>
+      <w:pPr>
+        <w:rPr>
+          <w:lang w:val="en-GB"/>
+        </w:rPr>
+      </w:pPr>
+      <w:r>
+        <w:rPr>
+          <w:noProof/>
+        </w:rPr>
+        <w:drawing>
+          <wp:inline distT="0" distB="0" distL="0" distR="0" wp14:anchorId="59B35F4D" wp14:editId="0495442F">
+            <wp:extent cx="5400040" cy="427355"/>
+            <wp:effectExtent l="0" t="0" r="0" b="0"/>
+            <wp:docPr id="1546959160" name="Picture 1"/>
+            <wp:cNvGraphicFramePr>
+              <a:graphicFrameLocks xmlns:a="http://schemas.openxmlformats.org/drawingml/2006/main" noChangeAspect="1"/>
+            </wp:cNvGraphicFramePr>
+            <a:graphic xmlns:a="http://schemas.openxmlformats.org/drawingml/2006/main">
+              <a:graphicData uri="http://schemas.openxmlformats.org/drawingml/2006/picture">
+                <pic:pic xmlns:pic="http://schemas.openxmlformats.org/drawingml/2006/picture">
+                  <pic:nvPicPr>
+                    <pic:cNvPr id="1546959160" name=""/>
+                    <pic:cNvPicPr/>
+                  </pic:nvPicPr>
+                  <pic:blipFill>
+                    <a:blip r:embed="rId126"/>
+                    <a:stretch>
+                      <a:fillRect/>
+                    </a:stretch>
+                  </pic:blipFill>
+                  <pic:spPr>
+                    <a:xfrm>
+                      <a:off x="0" y="0"/>
+                      <a:ext cx="5400040" cy="427355"/>
+                    </a:xfrm>
+                    <a:prstGeom prst="rect">
+                      <a:avLst/>
+                    </a:prstGeom>
+                  </pic:spPr>
+                </pic:pic>
+              </a:graphicData>
+            </a:graphic>
+          </wp:inline>
+        </w:drawing>
+      </w:r>
+    </w:p>
+    <w:p>
+      <w:pPr>
+        <w:rPr>
+          <w:lang w:val="en-GB"/>
+        </w:rPr>
+      </w:pPr>
+      <w:r>
+        <w:rPr>
+          <w:lang w:val="en-GB"/>
+        </w:rPr>
+        <w:t>Now the commit to check is dace891:</w:t>
+      </w:r>
+    </w:p>
+    <w:p>
+      <w:pPr>
+        <w:rPr>
+          <w:lang w:val="en-GB"/>
+        </w:rPr>
+      </w:pPr>
+      <w:r>
+        <w:rPr>
+          <w:noProof/>
+        </w:rPr>
+        <w:lastRenderedPageBreak/>
+        <w:drawing>
+          <wp:inline distT="0" distB="0" distL="0" distR="0" wp14:anchorId="0D41595F" wp14:editId="11FDD1F8">
+            <wp:extent cx="5400040" cy="450215"/>
+            <wp:effectExtent l="0" t="0" r="0" b="6985"/>
+            <wp:docPr id="1991821147" name="Picture 1"/>
+            <wp:cNvGraphicFramePr>
+              <a:graphicFrameLocks xmlns:a="http://schemas.openxmlformats.org/drawingml/2006/main" noChangeAspect="1"/>
+            </wp:cNvGraphicFramePr>
+            <a:graphic xmlns:a="http://schemas.openxmlformats.org/drawingml/2006/main">
+              <a:graphicData uri="http://schemas.openxmlformats.org/drawingml/2006/picture">
+                <pic:pic xmlns:pic="http://schemas.openxmlformats.org/drawingml/2006/picture">
+                  <pic:nvPicPr>
+                    <pic:cNvPr id="1991821147" name=""/>
+                    <pic:cNvPicPr/>
+                  </pic:nvPicPr>
+                  <pic:blipFill>
+                    <a:blip r:embed="rId127"/>
+                    <a:stretch>
+                      <a:fillRect/>
+                    </a:stretch>
+                  </pic:blipFill>
+                  <pic:spPr>
+                    <a:xfrm>
+                      <a:off x="0" y="0"/>
+                      <a:ext cx="5400040" cy="450215"/>
+                    </a:xfrm>
+                    <a:prstGeom prst="rect">
+                      <a:avLst/>
+                    </a:prstGeom>
+                  </pic:spPr>
+                </pic:pic>
+              </a:graphicData>
+            </a:graphic>
+          </wp:inline>
+        </w:drawing>
+      </w:r>
+    </w:p>
+    <w:p>
+      <w:pPr>
+        <w:rPr>
+          <w:lang w:val="en-GB"/>
+        </w:rPr>
+      </w:pPr>
+      <w:r>
+        <w:rPr>
+          <w:lang w:val="en-GB"/>
+        </w:rPr>
+        <w:t>No trace of “jackass” here, so we can label it as good and continue with the next one:</w:t>
+      </w:r>
+    </w:p>
+    <w:p>
+      <w:pPr>
+        <w:rPr>
+          <w:lang w:val="en-GB"/>
+        </w:rPr>
+      </w:pPr>
+      <w:r>
+        <w:rPr>
+          <w:noProof/>
+        </w:rPr>
+        <w:drawing>
+          <wp:inline distT="0" distB="0" distL="0" distR="0" wp14:anchorId="6A9681A1" wp14:editId="739A51CC">
+            <wp:extent cx="4831499" cy="3543607"/>
+            <wp:effectExtent l="0" t="0" r="7620" b="0"/>
+            <wp:docPr id="1005478846" name="Picture 1" descr="A computer screen shot of text&#10;&#10;Description automatically generated"/>
+            <wp:cNvGraphicFramePr>
+              <a:graphicFrameLocks xmlns:a="http://schemas.openxmlformats.org/drawingml/2006/main" noChangeAspect="1"/>
+            </wp:cNvGraphicFramePr>
+            <a:graphic xmlns:a="http://schemas.openxmlformats.org/drawingml/2006/main">
+              <a:graphicData uri="http://schemas.openxmlformats.org/drawingml/2006/picture">
+                <pic:pic xmlns:pic="http://schemas.openxmlformats.org/drawingml/2006/picture">
+                  <pic:nvPicPr>
+                    <pic:cNvPr id="1005478846" name="Picture 1" descr="A computer screen shot of text&#10;&#10;Description automatically generated"/>
+                    <pic:cNvPicPr/>
+                  </pic:nvPicPr>
+                  <pic:blipFill>
+                    <a:blip r:embed="rId128"/>
+                    <a:stretch>
+                      <a:fillRect/>
+                    </a:stretch>
+                  </pic:blipFill>
+                  <pic:spPr>
+                    <a:xfrm>
+                      <a:off x="0" y="0"/>
+                      <a:ext cx="4831499" cy="3543607"/>
+                    </a:xfrm>
+                    <a:prstGeom prst="rect">
+                      <a:avLst/>
+                    </a:prstGeom>
+                  </pic:spPr>
+                </pic:pic>
+              </a:graphicData>
+            </a:graphic>
+          </wp:inline>
+        </w:drawing>
+      </w:r>
+    </w:p>
+    <w:p>
+      <w:pPr>
+        <w:rPr>
+          <w:lang w:val="en-GB"/>
+        </w:rPr>
+      </w:pPr>
+      <w:r>
+        <w:rPr>
+          <w:lang w:val="en-GB"/>
+        </w:rPr>
+        <w:t>Bad.</w:t>
+      </w:r>
+    </w:p>
+    <w:p>
+      <w:pPr>
+        <w:rPr>
+          <w:lang w:val="en-GB"/>
+        </w:rPr>
+      </w:pPr>
+      <w:r>
+        <w:rPr>
+          <w:noProof/>
+        </w:rPr>
+        <w:drawing>
+          <wp:inline distT="0" distB="0" distL="0" distR="0" wp14:anchorId="4BF124A0" wp14:editId="3961A98A">
+            <wp:extent cx="5400040" cy="462915"/>
+            <wp:effectExtent l="0" t="0" r="0" b="0"/>
+            <wp:docPr id="573714331" name="Picture 1"/>
+            <wp:cNvGraphicFramePr>
+              <a:graphicFrameLocks xmlns:a="http://schemas.openxmlformats.org/drawingml/2006/main" noChangeAspect="1"/>
+            </wp:cNvGraphicFramePr>
+            <a:graphic xmlns:a="http://schemas.openxmlformats.org/drawingml/2006/main">
+              <a:graphicData uri="http://schemas.openxmlformats.org/drawingml/2006/picture">
+                <pic:pic xmlns:pic="http://schemas.openxmlformats.org/drawingml/2006/picture">
+                  <pic:nvPicPr>
+                    <pic:cNvPr id="573714331" name=""/>
+                    <pic:cNvPicPr/>
+                  </pic:nvPicPr>
+                  <pic:blipFill>
+                    <a:blip r:embed="rId129"/>
+                    <a:stretch>
+                      <a:fillRect/>
+                    </a:stretch>
+                  </pic:blipFill>
+                  <pic:spPr>
+                    <a:xfrm>
+                      <a:off x="0" y="0"/>
+                      <a:ext cx="5400040" cy="462915"/>
+                    </a:xfrm>
+                    <a:prstGeom prst="rect">
+                      <a:avLst/>
+                    </a:prstGeom>
+                  </pic:spPr>
+                </pic:pic>
+              </a:graphicData>
+            </a:graphic>
+          </wp:inline>
+        </w:drawing>
+      </w:r>
+    </w:p>
+    <w:p>
+      <w:pPr>
+        <w:rPr>
+          <w:lang w:val="en-GB"/>
+        </w:rPr>
+      </w:pPr>
+      <w:r>
+        <w:rPr>
+          <w:lang w:val="en-GB"/>
+        </w:rPr>
+        <w:t>Bad</w:t>
+      </w:r>
+    </w:p>
+    <w:p>
+      <w:pPr>
+        <w:rPr>
+          <w:lang w:val="en-GB"/>
+        </w:rPr>
+      </w:pPr>
+      <w:r>
+        <w:rPr>
+          <w:noProof/>
+        </w:rPr>
+        <w:drawing>
+          <wp:inline distT="0" distB="0" distL="0" distR="0" wp14:anchorId="6434AE7A" wp14:editId="0B5D73DB">
+            <wp:extent cx="5400040" cy="633730"/>
+            <wp:effectExtent l="0" t="0" r="0" b="0"/>
+            <wp:docPr id="472011823" name="Picture 2"/>
+            <wp:cNvGraphicFramePr>
+              <a:graphicFrameLocks xmlns:a="http://schemas.openxmlformats.org/drawingml/2006/main" noChangeAspect="1"/>
+            </wp:cNvGraphicFramePr>
+            <a:graphic xmlns:a="http://schemas.openxmlformats.org/drawingml/2006/main">
+              <a:graphicData uri="http://schemas.openxmlformats.org/drawingml/2006/picture">
+                <pic:pic xmlns:pic="http://schemas.openxmlformats.org/drawingml/2006/picture">
+                  <pic:nvPicPr>
+                    <pic:cNvPr id="0" name="Picture 3"/>
+                    <pic:cNvPicPr>
+                      <a:picLocks noChangeAspect="1" noChangeArrowheads="1"/>
+                    </pic:cNvPicPr>
+                  </pic:nvPicPr>
+                  <pic:blipFill>
+                    <a:blip r:embed="rId130">
+                      <a:extLst>
+                        <a:ext uri="{28A0092B-C50C-407E-A947-70E740481C1C}">
+                          <a14:useLocalDpi xmlns:a14="http://schemas.microsoft.com/office/drawing/2010/main" val="0"/>
+                        </a:ext>
+                      </a:extLst>
+                    </a:blip>
+                    <a:srcRect/>
+                    <a:stretch>
+                      <a:fillRect/>
+                    </a:stretch>
+                  </pic:blipFill>
+                  <pic:spPr bwMode="auto">
+                    <a:xfrm>
+                      <a:off x="0" y="0"/>
+                      <a:ext cx="5400040" cy="633730"/>
+                    </a:xfrm>
+                    <a:prstGeom prst="rect">
+                      <a:avLst/>
+                    </a:prstGeom>
+                    <a:noFill/>
+                    <a:ln>
+                      <a:noFill/>
+                    </a:ln>
+                  </pic:spPr>
+                </pic:pic>
+              </a:graphicData>
+            </a:graphic>
+          </wp:inline>
+        </w:drawing>
+      </w:r>
+    </w:p>
+    <w:p>
+      <w:pPr>
+        <w:rPr>
+          <w:lang w:val="en-GB"/>
+        </w:rPr>
+      </w:pPr>
+      <w:r>
+        <w:rPr>
+          <w:lang w:val="en-GB"/>
+        </w:rPr>
+        <w:t>Bad</w:t>
+      </w:r>
+    </w:p>
+    <w:p>
+      <w:pPr>
+        <w:rPr>
+          <w:lang w:val="en-GB"/>
+        </w:rPr>
+      </w:pPr>
+      <w:r>
+        <w:rPr>
+          <w:noProof/>
+        </w:rPr>
+        <w:drawing>
+          <wp:inline distT="0" distB="0" distL="0" distR="0" wp14:anchorId="62EB6AA6" wp14:editId="70E90A03">
+            <wp:extent cx="5400040" cy="899795"/>
+            <wp:effectExtent l="0" t="0" r="0" b="0"/>
+            <wp:docPr id="779556956" name="Picture 1" descr="A screenshot of a computer screen&#10;&#10;Description automatically generated"/>
+            <wp:cNvGraphicFramePr>
+              <a:graphicFrameLocks xmlns:a="http://schemas.openxmlformats.org/drawingml/2006/main" noChangeAspect="1"/>
+            </wp:cNvGraphicFramePr>
+            <a:graphic xmlns:a="http://schemas.openxmlformats.org/drawingml/2006/main">
+              <a:graphicData uri="http://schemas.openxmlformats.org/drawingml/2006/picture">
+                <pic:pic xmlns:pic="http://schemas.openxmlformats.org/drawingml/2006/picture">
+                  <pic:nvPicPr>
+                    <pic:cNvPr id="779556956" name="Picture 1" descr="A screenshot of a computer screen&#10;&#10;Description automatically generated"/>
+                    <pic:cNvPicPr/>
+                  </pic:nvPicPr>
+                  <pic:blipFill>
+                    <a:blip r:embed="rId131"/>
+                    <a:stretch>
+                      <a:fillRect/>
+                    </a:stretch>
+                  </pic:blipFill>
+                  <pic:spPr>
+                    <a:xfrm>
+                      <a:off x="0" y="0"/>
+                      <a:ext cx="5400040" cy="899795"/>
+                    </a:xfrm>
+                    <a:prstGeom prst="rect">
+                      <a:avLst/>
+                    </a:prstGeom>
+                  </pic:spPr>
+                </pic:pic>
+              </a:graphicData>
+            </a:graphic>
+          </wp:inline>
+        </w:drawing>
+      </w:r>
+    </w:p>
+    <w:p>
+      <w:pPr>
+        <w:rPr>
+          <w:lang w:val="en-GB"/>
+        </w:rPr>
+      </w:pPr>
+      <w:r>
+        <w:rPr>
+          <w:lang w:val="en-GB"/>
+        </w:rPr>
+        <w:t>Bad</w:t>
+      </w:r>
+    </w:p>
+    <w:p>
+      <w:pPr>
+        <w:rPr>
+          <w:lang w:val="en-GB"/>
+        </w:rPr>
+      </w:pPr>
+      <w:r>
+        <w:rPr>
+          <w:noProof/>
+        </w:rPr>
+        <w:drawing>
+          <wp:inline distT="0" distB="0" distL="0" distR="0" wp14:anchorId="24F22598" wp14:editId="38BFA35E">
+            <wp:extent cx="5006774" cy="563929"/>
+            <wp:effectExtent l="0" t="0" r="3810" b="7620"/>
+            <wp:docPr id="1049399025" name="Picture 1" descr="A black background with white text&#10;&#10;Description automatically generated"/>
+            <wp:cNvGraphicFramePr>
+              <a:graphicFrameLocks xmlns:a="http://schemas.openxmlformats.org/drawingml/2006/main" noChangeAspect="1"/>
+            </wp:cNvGraphicFramePr>
+            <a:graphic xmlns:a="http://schemas.openxmlformats.org/drawingml/2006/main">
+              <a:graphicData uri="http://schemas.openxmlformats.org/drawingml/2006/picture">
+                <pic:pic xmlns:pic="http://schemas.openxmlformats.org/drawingml/2006/picture">
+                  <pic:nvPicPr>
+                    <pic:cNvPr id="1049399025" name="Picture 1" descr="A black background with white text&#10;&#10;Description automatically generated"/>
+                    <pic:cNvPicPr/>
+                  </pic:nvPicPr>
+                  <pic:blipFill>
+                    <a:blip r:embed="rId132"/>
+                    <a:stretch>
+                      <a:fillRect/>
+                    </a:stretch>
+                  </pic:blipFill>
+                  <pic:spPr>
+                    <a:xfrm>
+                      <a:off x="0" y="0"/>
+                      <a:ext cx="5006774" cy="563929"/>
+                    </a:xfrm>
+                    <a:prstGeom prst="rect">
+                      <a:avLst/>
+                    </a:prstGeom>
+                  </pic:spPr>
+                </pic:pic>
+              </a:graphicData>
+            </a:graphic>
+          </wp:inline>
+        </w:drawing>
+      </w:r>
+    </w:p>
+    <w:p>
+      <w:pPr>
+        <w:rPr>
+          <w:lang w:val="en-GB"/>
+        </w:rPr>
+      </w:pPr>
+      <w:r>
+        <w:rPr>
+          <w:lang w:val="en-GB"/>
+        </w:rPr>
+        <w:t>Good. And last one:</w:t>
+      </w:r>
+    </w:p>
+    <w:p>
+      <w:pPr>
+        <w:rPr>
+          <w:lang w:val="en-GB"/>
+        </w:rPr>
+      </w:pPr>
+      <w:r>
+        <w:rPr>
+          <w:noProof/>
+        </w:rPr>
+        <w:lastRenderedPageBreak/>
+        <w:drawing>
+          <wp:inline distT="0" distB="0" distL="0" distR="0" wp14:anchorId="1424F8AE" wp14:editId="224FF853">
+            <wp:extent cx="5243014" cy="3330229"/>
+            <wp:effectExtent l="0" t="0" r="0" b="3810"/>
+            <wp:docPr id="340930853" name="Picture 1" descr="A computer screen shot of text&#10;&#10;Description automatically generated"/>
+            <wp:cNvGraphicFramePr>
+              <a:graphicFrameLocks xmlns:a="http://schemas.openxmlformats.org/drawingml/2006/main" noChangeAspect="1"/>
+            </wp:cNvGraphicFramePr>
+            <a:graphic xmlns:a="http://schemas.openxmlformats.org/drawingml/2006/main">
+              <a:graphicData uri="http://schemas.openxmlformats.org/drawingml/2006/picture">
+                <pic:pic xmlns:pic="http://schemas.openxmlformats.org/drawingml/2006/picture">
+                  <pic:nvPicPr>
+                    <pic:cNvPr id="340930853" name="Picture 1" descr="A computer screen shot of text&#10;&#10;Description automatically generated"/>
+                    <pic:cNvPicPr/>
+                  </pic:nvPicPr>
+                  <pic:blipFill>
+                    <a:blip r:embed="rId133"/>
+                    <a:stretch>
+                      <a:fillRect/>
+                    </a:stretch>
+                  </pic:blipFill>
+                  <pic:spPr>
+                    <a:xfrm>
+                      <a:off x="0" y="0"/>
+                      <a:ext cx="5243014" cy="3330229"/>
+                    </a:xfrm>
+                    <a:prstGeom prst="rect">
+                      <a:avLst/>
+                    </a:prstGeom>
+                  </pic:spPr>
+                </pic:pic>
+              </a:graphicData>
+            </a:graphic>
+          </wp:inline>
+        </w:drawing>
+      </w:r>
+    </w:p>
+    <w:p>
+      <w:pPr>
+        <w:rPr>
+          <w:lang w:val="en-GB"/>
+        </w:rPr>
+      </w:pPr>
+      <w:r>
+        <w:rPr>
+          <w:lang w:val="en-GB"/>
+        </w:rPr>
+        <w:t>Bad</w:t>
+      </w:r>
+    </w:p>
+    <w:p>
+      <w:pPr>
+        <w:rPr>
+          <w:lang w:val="en-GB"/>
+        </w:rPr>
+      </w:pPr>
+      <w:r>
+        <w:rPr>
+          <w:lang w:val="en-GB"/>
+        </w:rPr>
+        <w:t xml:space="preserve">Now that we have found the first commit that introduced the bug, we can use </w:t>
+      </w:r>
+      <w:r>
+        <w:rPr>
+          <w:rFonts w:ascii="Consolas" w:hAnsi="Consolas"/>
+          <w:highlight w:val="lightGray"/>
+          <w:lang w:val="en-GB"/>
+        </w:rPr>
+        <w:t>git bisect reset</w:t>
+      </w:r>
+      <w:r>
+        <w:rPr>
+          <w:lang w:val="en-GB"/>
+        </w:rPr>
+        <w:t xml:space="preserve"> to go back to </w:t>
+      </w:r>
+      <w:r>
+        <w:rPr>
+          <w:lang w:val="en-GB"/>
+        </w:rPr>
+        <w:t>the previous state of the HEAD</w:t>
+      </w:r>
+      <w:r>
+        <w:rPr>
+          <w:lang w:val="en-GB"/>
+        </w:rPr>
+        <w:t>:</w:t>
+      </w:r>
+    </w:p>
+    <w:p>
+      <w:pPr>
+        <w:rPr>
+          <w:lang w:val="en-GB"/>
+        </w:rPr>
+      </w:pPr>
+      <w:r>
+        <w:rPr>
+          <w:noProof/>
+        </w:rPr>
+        <w:drawing>
+          <wp:inline distT="0" distB="0" distL="0" distR="0" wp14:anchorId="0EC17253" wp14:editId="742253B9">
+            <wp:extent cx="4602879" cy="2491956"/>
+            <wp:effectExtent l="0" t="0" r="7620" b="3810"/>
+            <wp:docPr id="1087814408" name="Picture 1" descr="A computer screen shot of text&#10;&#10;Description automatically generated"/>
+            <wp:cNvGraphicFramePr>
+              <a:graphicFrameLocks xmlns:a="http://schemas.openxmlformats.org/drawingml/2006/main" noChangeAspect="1"/>
+            </wp:cNvGraphicFramePr>
+            <a:graphic xmlns:a="http://schemas.openxmlformats.org/drawingml/2006/main">
+              <a:graphicData uri="http://schemas.openxmlformats.org/drawingml/2006/picture">
+                <pic:pic xmlns:pic="http://schemas.openxmlformats.org/drawingml/2006/picture">
+                  <pic:nvPicPr>
+                    <pic:cNvPr id="1087814408" name="Picture 1" descr="A computer screen shot of text&#10;&#10;Description automatically generated"/>
+                    <pic:cNvPicPr/>
+                  </pic:nvPicPr>
+                  <pic:blipFill>
+                    <a:blip r:embed="rId134"/>
+                    <a:stretch>
+                      <a:fillRect/>
+                    </a:stretch>
+                  </pic:blipFill>
+                  <pic:spPr>
+                    <a:xfrm>
+                      <a:off x="0" y="0"/>
+                      <a:ext cx="4602879" cy="2491956"/>
+                    </a:xfrm>
+                    <a:prstGeom prst="rect">
+                      <a:avLst/>
+                    </a:prstGeom>
+                  </pic:spPr>
+                </pic:pic>
+              </a:graphicData>
+            </a:graphic>
+          </wp:inline>
+        </w:drawing>
+      </w:r>
+    </w:p>
+    <w:p>
+      <w:pPr>
+        <w:rPr>
+          <w:lang w:val="en-GB"/>
+        </w:rPr>
+      </w:pPr>
+      <w:r>
+        <w:rPr>
+          <w:lang w:val="en-GB"/>
+        </w:rPr>
+        <w:t>Now we should go back to the commit where we introduced the change #78 and fix the issue.</w:t>
+      </w:r>
+    </w:p>
+    <w:p>
+      <w:pPr>
+        <w:rPr>
+          <w:lang w:val="en-GB"/>
+        </w:rPr>
+      </w:pPr>
+      <w:r>
+        <w:rPr>
+          <w:lang w:val="en-GB"/>
+        </w:rPr>
+        <w:t>This is the manual way, and it could be done since there are only 7 steps to check but there´s another, more elegant and fast way to do so.</w:t>
+      </w:r>
+    </w:p>
+    <w:p>
+      <w:pPr>
+        <w:rPr>
+          <w:b/>
+          <w:bCs/>
+          <w:u w:val="single"/>
+          <w:lang w:val="en-GB"/>
+        </w:rPr>
+      </w:pPr>
+      <w:r>
+        <w:rPr>
+          <w:b/>
+          <w:bCs/>
+          <w:u w:val="single"/>
+          <w:lang w:val="en-GB"/>
+        </w:rPr>
+        <w:t>Automated:</w:t>
+      </w:r>
+    </w:p>
+    <w:p>
+      <w:pPr>
+        <w:rPr>
+          <w:lang w:val="en-GB"/>
+        </w:rPr>
+      </w:pPr>
+      <w:r>
+        <w:rPr>
+          <w:lang w:val="en-GB"/>
+        </w:rPr>
+        <w:t>Instead of manually label every step, we can automate the search for the first appearance of the word jackass with the following command:</w:t>
+      </w:r>
+    </w:p>
+    <w:p>
+      <w:pPr>
+        <w:rPr>
+          <w:rFonts w:ascii="Consolas" w:hAnsi="Consolas"/>
+          <w:lang w:val="en-GB"/>
+        </w:rPr>
+      </w:pPr>
+      <w:r>
+        <w:rPr>
+          <w:rFonts w:ascii="Consolas" w:hAnsi="Consolas"/>
+          <w:highlight w:val="lightGray"/>
+          <w:lang w:val="en-GB"/>
+        </w:rPr>
+        <w:t xml:space="preserve">git bisect run </w:t>
+      </w:r>
+      <w:proofErr w:type="spellStart"/>
+      <w:r>
+        <w:rPr>
+          <w:rFonts w:ascii="Consolas" w:hAnsi="Consolas"/>
+          <w:highlight w:val="lightGray"/>
+          <w:lang w:val="en-GB"/>
+        </w:rPr>
+        <w:t>sh</w:t>
+      </w:r>
+      <w:proofErr w:type="spellEnd"/>
+      <w:r>
+        <w:rPr>
+          <w:rFonts w:ascii="Consolas" w:hAnsi="Consolas"/>
+          <w:highlight w:val="lightGray"/>
+          <w:lang w:val="en-GB"/>
+        </w:rPr>
+        <w:t xml:space="preserve"> -c "</w:t>
+      </w:r>
+      <w:proofErr w:type="spellStart"/>
+      <w:r>
+        <w:rPr>
+          <w:rFonts w:ascii="Consolas" w:hAnsi="Consolas"/>
+          <w:highlight w:val="lightGray"/>
+          <w:lang w:val="en-GB"/>
+        </w:rPr>
+        <w:t>openssl</w:t>
+      </w:r>
+      <w:proofErr w:type="spellEnd"/>
+      <w:r>
+        <w:rPr>
+          <w:rFonts w:ascii="Consolas" w:hAnsi="Consolas"/>
+          <w:highlight w:val="lightGray"/>
+          <w:lang w:val="en-GB"/>
+        </w:rPr>
+        <w:t xml:space="preserve"> enc -base64 -A -d &lt; home-screen-text.txt | grep -v jackass"</w:t>
+      </w:r>
+    </w:p>
+    <w:p>
+      <w:pPr>
+        <w:rPr>
+          <w:lang w:val="en-GB"/>
+        </w:rPr>
+      </w:pPr>
+      <w:r>
+        <w:rPr>
+          <w:lang w:val="en-GB"/>
+        </w:rPr>
+        <w:lastRenderedPageBreak/>
+        <w:t>Let´s explain its functionality:</w:t>
+      </w:r>
+    </w:p>
+    <w:p>
+      <w:pPr>
+        <w:rPr>
+          <w:b/>
+          <w:bCs/>
+          <w:lang w:val="en-GB"/>
+        </w:rPr>
+      </w:pPr>
+      <w:r>
+        <w:rPr>
+          <w:b/>
+          <w:bCs/>
+          <w:lang w:val="en-GB"/>
+        </w:rPr>
+        <w:t>git bisect run:</w:t>
+      </w:r>
+    </w:p>
+    <w:p>
+      <w:pPr>
+        <w:pStyle w:val="ListParagraph"/>
+        <w:numPr>
+          <w:ilvl w:val="0"/>
+          <w:numId w:val="11"/>
+        </w:numPr>
+        <w:rPr>
+          <w:lang w:val="en-GB"/>
+        </w:rPr>
+      </w:pPr>
+      <w:r>
+        <w:rPr>
+          <w:lang w:val="en-GB"/>
+        </w:rPr>
+        <w:t>This command automates the git bisect process by running a specified command at each step of the bisect process.</w:t>
+      </w:r>
+    </w:p>
+    <w:p>
+      <w:pPr>
+        <w:pStyle w:val="ListParagraph"/>
+        <w:numPr>
+          <w:ilvl w:val="0"/>
+          <w:numId w:val="11"/>
+        </w:numPr>
+        <w:rPr>
+          <w:lang w:val="en-GB"/>
+        </w:rPr>
+      </w:pPr>
+      <w:r>
+        <w:rPr>
+          <w:lang w:val="en-GB"/>
+        </w:rPr>
+        <w:t>It expects a command that will exit with status 0 (indicating success or "good") or status 1 (indicating failure or "bad").</w:t>
+      </w:r>
+    </w:p>
+    <w:p>
+      <w:pPr>
+        <w:pStyle w:val="ListParagraph"/>
+        <w:numPr>
+          <w:ilvl w:val="0"/>
+          <w:numId w:val="11"/>
+        </w:numPr>
+        <w:rPr>
+          <w:lang w:val="en-GB"/>
+        </w:rPr>
+      </w:pPr>
+      <w:r>
+        <w:rPr>
+          <w:lang w:val="en-GB"/>
+        </w:rPr>
+        <w:t>It continues the bisect until it finds the first commit that causes the command to exit with a non-zero status.</w:t>
+      </w:r>
+    </w:p>
+    <w:p>
+      <w:pPr>
+        <w:rPr>
+          <w:b/>
+          <w:bCs/>
+          <w:lang w:val="en-GB"/>
+        </w:rPr>
+      </w:pPr>
+      <w:proofErr w:type="spellStart"/>
+      <w:r>
+        <w:rPr>
+          <w:b/>
+          <w:bCs/>
+          <w:lang w:val="en-GB"/>
+        </w:rPr>
+        <w:t>sh</w:t>
+      </w:r>
+      <w:proofErr w:type="spellEnd"/>
+      <w:r>
+        <w:rPr>
+          <w:b/>
+          <w:bCs/>
+          <w:lang w:val="en-GB"/>
+        </w:rPr>
+        <w:t xml:space="preserve"> -c "...":</w:t>
+      </w:r>
+    </w:p>
+    <w:p>
+      <w:pPr>
+        <w:pStyle w:val="ListParagraph"/>
+        <w:numPr>
+          <w:ilvl w:val="0"/>
+          <w:numId w:val="12"/>
+        </w:numPr>
+        <w:rPr>
+          <w:lang w:val="en-GB"/>
+        </w:rPr>
+      </w:pPr>
+      <w:r>
+        <w:rPr>
+          <w:lang w:val="en-GB"/>
+        </w:rPr>
+        <w:t>This invokes a new shell instance to execute the command string provided within quotes.</w:t>
+      </w:r>
+    </w:p>
+    <w:p>
+      <w:pPr>
+        <w:pStyle w:val="ListParagraph"/>
+        <w:numPr>
+          <w:ilvl w:val="0"/>
+          <w:numId w:val="12"/>
+        </w:numPr>
+        <w:rPr>
+          <w:lang w:val="en-GB"/>
+        </w:rPr>
+      </w:pPr>
+      <w:r>
+        <w:rPr>
+          <w:lang w:val="en-GB"/>
+        </w:rPr>
+        <w:t>It allows you to run complex command sequences that involve pipes or redirection.</w:t>
+      </w:r>
+    </w:p>
+    <w:p>
+      <w:pPr>
+        <w:rPr>
+          <w:b/>
+          <w:bCs/>
+          <w:lang w:val="en-GB"/>
+        </w:rPr>
+      </w:pPr>
+      <w:proofErr w:type="spellStart"/>
+      <w:r>
+        <w:rPr>
+          <w:b/>
+          <w:bCs/>
+          <w:lang w:val="en-GB"/>
+        </w:rPr>
+        <w:t>openssl</w:t>
+      </w:r>
+      <w:proofErr w:type="spellEnd"/>
+      <w:r>
+        <w:rPr>
+          <w:b/>
+          <w:bCs/>
+          <w:lang w:val="en-GB"/>
+        </w:rPr>
+        <w:t xml:space="preserve"> enc -base64 -A -d &lt; home-screen-text.txt:</w:t>
+      </w:r>
+    </w:p>
+    <w:p>
+      <w:pPr>
+        <w:pStyle w:val="ListParagraph"/>
+        <w:numPr>
+          <w:ilvl w:val="0"/>
+          <w:numId w:val="13"/>
+        </w:numPr>
+        <w:rPr>
+          <w:lang w:val="en-GB"/>
+        </w:rPr>
+      </w:pPr>
+      <w:proofErr w:type="spellStart"/>
+      <w:r>
+        <w:rPr>
+          <w:u w:val="single"/>
+          <w:lang w:val="en-GB"/>
+        </w:rPr>
+        <w:t>openssl</w:t>
+      </w:r>
+      <w:proofErr w:type="spellEnd"/>
+      <w:r>
+        <w:rPr>
+          <w:u w:val="single"/>
+          <w:lang w:val="en-GB"/>
+        </w:rPr>
+        <w:t xml:space="preserve"> enc -base64 -A -d:</w:t>
+      </w:r>
+      <w:r>
+        <w:rPr>
+          <w:lang w:val="en-GB"/>
+        </w:rPr>
+        <w:t xml:space="preserve"> This part of the command uses OpenSSL to decode the content of a file from Base64 encoding.</w:t>
+      </w:r>
+    </w:p>
+    <w:p>
+      <w:pPr>
+        <w:pStyle w:val="ListParagraph"/>
+        <w:numPr>
+          <w:ilvl w:val="1"/>
+          <w:numId w:val="13"/>
+        </w:numPr>
+        <w:rPr>
+          <w:lang w:val="en-GB"/>
+        </w:rPr>
+      </w:pPr>
+      <w:r>
+        <w:rPr>
+          <w:lang w:val="en-GB"/>
+        </w:rPr>
+        <w:t>-base64: Specifies the Base64 encoding/decoding mode.</w:t>
+      </w:r>
+    </w:p>
+    <w:p>
+      <w:pPr>
+        <w:pStyle w:val="ListParagraph"/>
+        <w:numPr>
+          <w:ilvl w:val="1"/>
+          <w:numId w:val="13"/>
+        </w:numPr>
+        <w:rPr>
+          <w:lang w:val="en-GB"/>
+        </w:rPr>
+      </w:pPr>
+      <w:r>
+        <w:rPr>
+          <w:lang w:val="en-GB"/>
+        </w:rPr>
+        <w:t>-A: Processes the input as a single line, ignoring newlines, which is useful for Base64-encoded data.</w:t>
+      </w:r>
+    </w:p>
+    <w:p>
+      <w:pPr>
+        <w:pStyle w:val="ListParagraph"/>
+        <w:numPr>
+          <w:ilvl w:val="1"/>
+          <w:numId w:val="13"/>
+        </w:numPr>
+        <w:rPr>
+          <w:lang w:val="en-GB"/>
+        </w:rPr>
+      </w:pPr>
+      <w:r>
+        <w:rPr>
+          <w:lang w:val="en-GB"/>
+        </w:rPr>
+        <w:t>-d: Tells OpenSSL to decode the input.</w:t>
+      </w:r>
+    </w:p>
+    <w:p>
+      <w:pPr>
+        <w:pStyle w:val="ListParagraph"/>
+        <w:numPr>
+          <w:ilvl w:val="0"/>
+          <w:numId w:val="13"/>
+        </w:numPr>
+        <w:rPr>
+          <w:lang w:val="en-GB"/>
+        </w:rPr>
+      </w:pPr>
+      <w:r>
+        <w:rPr>
+          <w:u w:val="single"/>
+          <w:lang w:val="en-GB"/>
+        </w:rPr>
+        <w:t>&lt; home-screen-text.txt:</w:t>
+      </w:r>
+      <w:r>
+        <w:rPr>
+          <w:lang w:val="en-GB"/>
+        </w:rPr>
+        <w:t xml:space="preserve"> Redirects the content of the file home-screen-text.txt to OpenSSL for decoding.</w:t>
+      </w:r>
+    </w:p>
+    <w:p>
+      <w:pPr>
+        <w:rPr>
+          <w:b/>
+          <w:bCs/>
+          <w:lang w:val="en-GB"/>
+        </w:rPr>
+      </w:pPr>
+      <w:r>
+        <w:rPr>
+          <w:b/>
+          <w:bCs/>
+          <w:lang w:val="en-GB"/>
+        </w:rPr>
+        <w:t>| grep -v jackass:</w:t>
+      </w:r>
+    </w:p>
+    <w:p>
+      <w:pPr>
+        <w:pStyle w:val="ListParagraph"/>
+        <w:numPr>
+          <w:ilvl w:val="0"/>
+          <w:numId w:val="14"/>
+        </w:numPr>
+        <w:rPr>
+          <w:lang w:val="en-GB"/>
+        </w:rPr>
+      </w:pPr>
+      <w:r>
+        <w:rPr>
+          <w:lang w:val="en-GB"/>
+        </w:rPr>
+        <w:t>|: Pipes the decoded output from the OpenSSL command to grep.</w:t>
+      </w:r>
+    </w:p>
+    <w:p>
+      <w:pPr>
+        <w:pStyle w:val="ListParagraph"/>
+        <w:numPr>
+          <w:ilvl w:val="0"/>
+          <w:numId w:val="14"/>
+        </w:numPr>
+        <w:rPr>
+          <w:lang w:val="en-GB"/>
+        </w:rPr>
+      </w:pPr>
+      <w:r>
+        <w:rPr>
+          <w:lang w:val="en-GB"/>
+        </w:rPr>
+        <w:t>grep -v jackass: Searches the decoded content, excluding lines that contain the word "jackass".</w:t>
+      </w:r>
+    </w:p>
+    <w:p>
+      <w:pPr>
+        <w:pStyle w:val="ListParagraph"/>
+        <w:numPr>
+          <w:ilvl w:val="1"/>
+          <w:numId w:val="14"/>
+        </w:numPr>
+        <w:rPr>
+          <w:rFonts w:ascii="Consolas" w:hAnsi="Consolas"/>
+          <w:lang w:val="en-GB"/>
+        </w:rPr>
+      </w:pPr>
+      <w:r>
+        <w:rPr>
+          <w:lang w:val="en-GB"/>
+        </w:rPr>
+        <w:t>-v: Inverts the match, meaning it only prints lines that do not contain the specified string.</w:t>
+      </w:r>
+    </w:p>
+    <w:p>
+      <w:pPr>
+        <w:rPr>
+          <w:lang w:val="en-GB"/>
+        </w:rPr>
+      </w:pPr>
+      <w:r>
+        <w:rPr>
+          <w:lang w:val="en-GB"/>
+        </w:rPr>
+        <w:t>The goal of t</w:t>
+      </w:r>
+      <w:r>
+        <w:rPr>
+          <w:lang w:val="en-GB"/>
+        </w:rPr>
+        <w:t>he command checks whether the Base64 decoded content of the file home-screen-text.txt contains any lines with the word "jackass".</w:t>
+      </w:r>
+    </w:p>
+    <w:p>
+      <w:pPr>
+        <w:rPr>
+          <w:u w:val="single"/>
+          <w:lang w:val="en-GB"/>
+        </w:rPr>
+      </w:pPr>
+      <w:r>
+        <w:rPr>
+          <w:u w:val="single"/>
+          <w:lang w:val="en-GB"/>
+        </w:rPr>
+        <w:t xml:space="preserve">Output </w:t>
+      </w:r>
+      <w:proofErr w:type="spellStart"/>
+      <w:r>
+        <w:rPr>
+          <w:u w:val="single"/>
+          <w:lang w:val="en-GB"/>
+        </w:rPr>
+        <w:t>Behavior</w:t>
+      </w:r>
+      <w:proofErr w:type="spellEnd"/>
+      <w:r>
+        <w:rPr>
+          <w:u w:val="single"/>
+          <w:lang w:val="en-GB"/>
+        </w:rPr>
+        <w:t>:</w:t>
+      </w:r>
+    </w:p>
+    <w:p>
+      <w:pPr>
+        <w:pStyle w:val="ListParagraph"/>
+        <w:numPr>
+          <w:ilvl w:val="0"/>
+          <w:numId w:val="15"/>
+        </w:numPr>
+        <w:rPr>
+          <w:lang w:val="en-GB"/>
+        </w:rPr>
+      </w:pPr>
+      <w:r>
+        <w:rPr>
+          <w:lang w:val="en-GB"/>
+        </w:rPr>
+        <w:t>Exits with Status 0 (good): If no lines containing "jackass" are found after decoding, the command exits successfully.</w:t>
+      </w:r>
+    </w:p>
+    <w:p>
+      <w:pPr>
+        <w:pStyle w:val="ListParagraph"/>
+        <w:numPr>
+          <w:ilvl w:val="0"/>
+          <w:numId w:val="15"/>
+        </w:numPr>
+        <w:rPr>
+          <w:lang w:val="en-GB"/>
+        </w:rPr>
+      </w:pPr>
+      <w:r>
+        <w:rPr>
+          <w:lang w:val="en-GB"/>
+        </w:rPr>
+        <w:t>Exits with Status 1 (bad): If any line containing "jackass" is found, the command exits with a non-zero status.</w:t>
+      </w:r>
+    </w:p>
+    <w:p>
+      <w:pPr>
+        <w:rPr>
+          <w:lang w:val="en-GB"/>
+        </w:rPr>
+      </w:pPr>
+      <w:r>
+        <w:rPr>
+          <w:lang w:val="en-GB"/>
+        </w:rPr>
+        <w:t>During the git bisect process, git bisect run uses the exit status of this command to determine whether a commit is "good" or "bad":</w:t>
+      </w:r>
+    </w:p>
+    <w:p>
+      <w:pPr>
+        <w:pStyle w:val="ListParagraph"/>
+        <w:numPr>
+          <w:ilvl w:val="0"/>
+          <w:numId w:val="16"/>
+        </w:numPr>
+        <w:rPr>
+          <w:lang w:val="en-GB"/>
+        </w:rPr>
+      </w:pPr>
+      <w:r>
+        <w:rPr>
+          <w:u w:val="single"/>
+          <w:lang w:val="en-GB"/>
+        </w:rPr>
+        <w:t>Good Commit:</w:t>
+      </w:r>
+      <w:r>
+        <w:rPr>
+          <w:lang w:val="en-GB"/>
+        </w:rPr>
+        <w:t xml:space="preserve"> The command exits with status 0, indicating the commit is not the source of the unwanted text.</w:t>
+      </w:r>
+    </w:p>
+    <w:p>
+      <w:pPr>
+        <w:pStyle w:val="ListParagraph"/>
+        <w:numPr>
+          <w:ilvl w:val="0"/>
+          <w:numId w:val="16"/>
+        </w:numPr>
+        <w:rPr>
+          <w:lang w:val="en-GB"/>
+        </w:rPr>
+      </w:pPr>
+      <w:r>
+        <w:rPr>
+          <w:u w:val="single"/>
+          <w:lang w:val="en-GB"/>
+        </w:rPr>
+        <w:t>Bad Commit:</w:t>
+      </w:r>
+      <w:r>
+        <w:rPr>
+          <w:lang w:val="en-GB"/>
+        </w:rPr>
+        <w:t xml:space="preserve"> The command exits with status 1, indicating the commit introduces or retains the unwanted text.</w:t>
+      </w:r>
+    </w:p>
+    <w:p>
+      <w:pPr>
+        <w:rPr>
+          <w:lang w:val="en-GB"/>
+        </w:rPr>
+      </w:pPr>
+    </w:p>
+    <w:p>
+      <w:pPr>
+        <w:rPr>
+          <w:lang w:val="en-GB"/>
+        </w:rPr>
+      </w:pPr>
+    </w:p>
+    <w:p>
+      <w:pPr>
+        <w:rPr>
+          <w:lang w:val="en-GB"/>
+        </w:rPr>
+      </w:pPr>
+      <w:r>
+        <w:rPr>
+          <w:lang w:val="en-GB"/>
+        </w:rPr>
+        <w:t>The start here would be exactly the same as before:</w:t>
+      </w:r>
+    </w:p>
+    <w:p>
+      <w:pPr>
+        <w:rPr>
+          <w:lang w:val="en-GB"/>
+        </w:rPr>
+      </w:pPr>
+      <w:r>
+        <w:rPr>
+          <w:noProof/>
+        </w:rPr>
+        <w:drawing>
+          <wp:inline distT="0" distB="0" distL="0" distR="0" wp14:anchorId="73195E6C" wp14:editId="4B03AC75">
+            <wp:extent cx="5243014" cy="1661304"/>
+            <wp:effectExtent l="0" t="0" r="0" b="0"/>
+            <wp:docPr id="2107768190" name="Picture 1" descr="A computer screen with white text&#10;&#10;Description automatically generated"/>
+            <wp:cNvGraphicFramePr>
+              <a:graphicFrameLocks xmlns:a="http://schemas.openxmlformats.org/drawingml/2006/main" noChangeAspect="1"/>
+            </wp:cNvGraphicFramePr>
+            <a:graphic xmlns:a="http://schemas.openxmlformats.org/drawingml/2006/main">
+              <a:graphicData uri="http://schemas.openxmlformats.org/drawingml/2006/picture">
+                <pic:pic xmlns:pic="http://schemas.openxmlformats.org/drawingml/2006/picture">
+                  <pic:nvPicPr>
+                    <pic:cNvPr id="2107768190" name="Picture 1" descr="A computer screen with white text&#10;&#10;Description automatically generated"/>
+                    <pic:cNvPicPr/>
+                  </pic:nvPicPr>
+                  <pic:blipFill>
+                    <a:blip r:embed="rId135"/>
+                    <a:stretch>
+                      <a:fillRect/>
+                    </a:stretch>
+                  </pic:blipFill>
+                  <pic:spPr>
+                    <a:xfrm>
+                      <a:off x="0" y="0"/>
+                      <a:ext cx="5243014" cy="1661304"/>
+                    </a:xfrm>
+                    <a:prstGeom prst="rect">
+                      <a:avLst/>
+                    </a:prstGeom>
+                  </pic:spPr>
+                </pic:pic>
+              </a:graphicData>
+            </a:graphic>
+          </wp:inline>
+        </w:drawing>
+      </w:r>
+    </w:p>
+    <w:p>
+      <w:pPr>
+        <w:rPr>
+          <w:lang w:val="en-GB"/>
+        </w:rPr>
+      </w:pPr>
+      <w:r>
+        <w:rPr>
+          <w:lang w:val="en-GB"/>
+        </w:rPr>
+        <w:t>But then, instead of going one commit at a time, we can use the above command to automate the search:</w:t>
+      </w:r>
+    </w:p>
+    <w:p>
+      <w:pPr>
+        <w:rPr>
+          <w:lang w:val="en-GB"/>
+        </w:rPr>
+      </w:pPr>
+      <w:r>
+        <w:rPr>
+          <w:noProof/>
+        </w:rPr>
+        <w:drawing>
+          <wp:inline distT="0" distB="0" distL="0" distR="0" wp14:anchorId="3BF7B687" wp14:editId="5CBBF0D4">
+            <wp:extent cx="5400040" cy="4064635"/>
+            <wp:effectExtent l="0" t="0" r="0" b="0"/>
+            <wp:docPr id="832428502" name="Picture 1" descr="A computer screen shot of a black screen&#10;&#10;Description automatically generated"/>
+            <wp:cNvGraphicFramePr>
+              <a:graphicFrameLocks xmlns:a="http://schemas.openxmlformats.org/drawingml/2006/main" noChangeAspect="1"/>
+            </wp:cNvGraphicFramePr>
+            <a:graphic xmlns:a="http://schemas.openxmlformats.org/drawingml/2006/main">
+              <a:graphicData uri="http://schemas.openxmlformats.org/drawingml/2006/picture">
+                <pic:pic xmlns:pic="http://schemas.openxmlformats.org/drawingml/2006/picture">
+                  <pic:nvPicPr>
+                    <pic:cNvPr id="832428502" name="Picture 1" descr="A computer screen shot of a black screen&#10;&#10;Description automatically generated"/>
+                    <pic:cNvPicPr/>
+                  </pic:nvPicPr>
+                  <pic:blipFill>
+                    <a:blip r:embed="rId136"/>
+                    <a:stretch>
+                      <a:fillRect/>
+                    </a:stretch>
+                  </pic:blipFill>
+                  <pic:spPr>
+                    <a:xfrm>
+                      <a:off x="0" y="0"/>
+                      <a:ext cx="5400040" cy="4064635"/>
+                    </a:xfrm>
+                    <a:prstGeom prst="rect">
+                      <a:avLst/>
+                    </a:prstGeom>
+                  </pic:spPr>
+                </pic:pic>
+              </a:graphicData>
+            </a:graphic>
+          </wp:inline>
+        </w:drawing>
+      </w:r>
+    </w:p>
+    <w:p>
+      <w:pPr>
+        <w:rPr>
+          <w:lang w:val="en-GB"/>
+        </w:rPr>
+      </w:pPr>
+      <w:r>
+        <w:rPr>
+          <w:lang w:val="en-GB"/>
+        </w:rPr>
+        <w:t>Again, we end up with the commit #78 identified as the first bad commit.</w:t>
+      </w:r>
+    </w:p>
+    <w:p>
+      <w:pPr>
+        <w:rPr>
+          <w:lang w:val="en-GB"/>
+        </w:rPr>
+      </w:pPr>
+      <w:r>
+        <w:rPr>
+          <w:lang w:val="en-GB"/>
+        </w:rPr>
+        <w:t>To finish, we can do a git bisect reset and push the first commit that introduced the error to the origin:</w:t>
+      </w:r>
+    </w:p>
+    <w:p>
+      <w:pPr>
+        <w:rPr>
+          <w:lang w:val="en-GB"/>
+        </w:rPr>
+      </w:pPr>
+      <w:r>
+        <w:rPr>
+          <w:noProof/>
+        </w:rPr>
+        <w:lastRenderedPageBreak/>
+        <w:drawing>
+          <wp:inline distT="0" distB="0" distL="0" distR="0" wp14:anchorId="38C87E07" wp14:editId="1B1D5611">
+            <wp:extent cx="4587638" cy="929721"/>
+            <wp:effectExtent l="0" t="0" r="3810" b="3810"/>
+            <wp:docPr id="1854709317" name="Picture 1" descr="A screenshot of a computer program&#10;&#10;Description automatically generated"/>
+            <wp:cNvGraphicFramePr>
+              <a:graphicFrameLocks xmlns:a="http://schemas.openxmlformats.org/drawingml/2006/main" noChangeAspect="1"/>
+            </wp:cNvGraphicFramePr>
+            <a:graphic xmlns:a="http://schemas.openxmlformats.org/drawingml/2006/main">
+              <a:graphicData uri="http://schemas.openxmlformats.org/drawingml/2006/picture">
+                <pic:pic xmlns:pic="http://schemas.openxmlformats.org/drawingml/2006/picture">
+                  <pic:nvPicPr>
+                    <pic:cNvPr id="1854709317" name="Picture 1" descr="A screenshot of a computer program&#10;&#10;Description automatically generated"/>
+                    <pic:cNvPicPr/>
+                  </pic:nvPicPr>
+                  <pic:blipFill>
+                    <a:blip r:embed="rId137"/>
+                    <a:stretch>
+                      <a:fillRect/>
+                    </a:stretch>
+                  </pic:blipFill>
+                  <pic:spPr>
+                    <a:xfrm>
+                      <a:off x="0" y="0"/>
+                      <a:ext cx="4587638" cy="929721"/>
+                    </a:xfrm>
+                    <a:prstGeom prst="rect">
+                      <a:avLst/>
+                    </a:prstGeom>
+                  </pic:spPr>
+                </pic:pic>
+              </a:graphicData>
+            </a:graphic>
+          </wp:inline>
+        </w:drawing>
+      </w:r>
+    </w:p>
+    <w:p>
+      <w:pPr>
+        <w:rPr>
+          <w:lang w:val="en-GB"/>
+        </w:rPr>
+      </w:pPr>
+      <w:r>
+        <w:rPr>
+          <w:noProof/>
+        </w:rPr>
+        <w:drawing>
+          <wp:inline distT="0" distB="0" distL="0" distR="0" wp14:anchorId="0B767ACB" wp14:editId="039DC676">
+            <wp:extent cx="5400040" cy="2176145"/>
+            <wp:effectExtent l="0" t="0" r="0" b="0"/>
+            <wp:docPr id="2146656382" name="Picture 1" descr="A computer screen shot of a program&#10;&#10;Description automatically generated"/>
+            <wp:cNvGraphicFramePr>
+              <a:graphicFrameLocks xmlns:a="http://schemas.openxmlformats.org/drawingml/2006/main" noChangeAspect="1"/>
+            </wp:cNvGraphicFramePr>
+            <a:graphic xmlns:a="http://schemas.openxmlformats.org/drawingml/2006/main">
+              <a:graphicData uri="http://schemas.openxmlformats.org/drawingml/2006/picture">
+                <pic:pic xmlns:pic="http://schemas.openxmlformats.org/drawingml/2006/picture">
+                  <pic:nvPicPr>
+                    <pic:cNvPr id="2146656382" name="Picture 1" descr="A computer screen shot of a program&#10;&#10;Description automatically generated"/>
+                    <pic:cNvPicPr/>
+                  </pic:nvPicPr>
+                  <pic:blipFill>
+                    <a:blip r:embed="rId138"/>
+                    <a:stretch>
+                      <a:fillRect/>
+                    </a:stretch>
+                  </pic:blipFill>
+                  <pic:spPr>
+                    <a:xfrm>
+                      <a:off x="0" y="0"/>
+                      <a:ext cx="5400040" cy="2176145"/>
+                    </a:xfrm>
+                    <a:prstGeom prst="rect">
+                      <a:avLst/>
+                    </a:prstGeom>
+                  </pic:spPr>
+                </pic:pic>
+              </a:graphicData>
+            </a:graphic>
+          </wp:inline>
+        </w:drawing>
+      </w:r>
     </w:p>
     <w:p>
       <w:pPr>
@@ -12125,7 +13803,6 @@
         <w:rPr>
           <w:noProof/>
         </w:rPr>
-        <w:lastRenderedPageBreak/>
         <w:drawing>
           <wp:inline distT="0" distB="0" distL="0" distR="0" wp14:anchorId="7D185546" wp14:editId="298C5C89">
             <wp:extent cx="5400040" cy="1565275"/>
@@ -12142,7 +13819,7 @@
                     <pic:cNvPicPr/>
                   </pic:nvPicPr>
                   <pic:blipFill>
-                    <a:blip r:embed="rId118"/>
+                    <a:blip r:embed="rId139"/>
                     <a:stretch>
                       <a:fillRect/>
                     </a:stretch>
@@ -12202,7 +13879,7 @@
                     <pic:cNvPicPr/>
                   </pic:nvPicPr>
                   <pic:blipFill>
-                    <a:blip r:embed="rId119"/>
+                    <a:blip r:embed="rId140"/>
                     <a:stretch>
                       <a:fillRect/>
                     </a:stretch>
@@ -12233,6 +13910,7 @@
         <w:rPr>
           <w:lang w:val="en-GB"/>
         </w:rPr>
+        <w:lastRenderedPageBreak/>
         <w:t>Before creating a new branch, I need to do an initial commit:</w:t>
       </w:r>
     </w:p>
@@ -12262,7 +13940,7 @@
                     <pic:cNvPicPr/>
                   </pic:nvPicPr>
                   <pic:blipFill>
-                    <a:blip r:embed="rId120"/>
+                    <a:blip r:embed="rId141"/>
                     <a:stretch>
                       <a:fillRect/>
                     </a:stretch>
@@ -12322,7 +14000,7 @@
                     <pic:cNvPicPr/>
                   </pic:nvPicPr>
                   <pic:blipFill>
-                    <a:blip r:embed="rId121"/>
+                    <a:blip r:embed="rId142"/>
                     <a:stretch>
                       <a:fillRect/>
                     </a:stretch>
@@ -12382,7 +14060,7 @@
                     <pic:cNvPicPr/>
                   </pic:nvPicPr>
                   <pic:blipFill>
-                    <a:blip r:embed="rId122"/>
+                    <a:blip r:embed="rId143"/>
                     <a:stretch>
                       <a:fillRect/>
                     </a:stretch>
@@ -12413,7 +14091,6 @@
         <w:rPr>
           <w:lang w:val="en-GB"/>
         </w:rPr>
-        <w:lastRenderedPageBreak/>
         <w:t>I’ll save my changes and commit them:</w:t>
       </w:r>
     </w:p>
@@ -12443,7 +14120,7 @@
                     <pic:cNvPicPr/>
                   </pic:nvPicPr>
                   <pic:blipFill>
-                    <a:blip r:embed="rId123"/>
+                    <a:blip r:embed="rId144"/>
                     <a:stretch>
                       <a:fillRect/>
                     </a:stretch>
@@ -12496,7 +14173,7 @@
                     <pic:cNvPicPr/>
                   </pic:nvPicPr>
                   <pic:blipFill>
-                    <a:blip r:embed="rId124"/>
+                    <a:blip r:embed="rId145"/>
                     <a:stretch>
                       <a:fillRect/>
                     </a:stretch>
@@ -12527,6 +14204,7 @@
         <w:rPr>
           <w:lang w:val="en-GB"/>
         </w:rPr>
+        <w:lastRenderedPageBreak/>
         <w:t>I added some lines in the list.txt file and commit them. After the commit, this is how the log looks like:</w:t>
       </w:r>
     </w:p>
@@ -12556,7 +14234,7 @@
                     <pic:cNvPicPr/>
                   </pic:nvPicPr>
                   <pic:blipFill>
-                    <a:blip r:embed="rId125"/>
+                    <a:blip r:embed="rId146"/>
                     <a:stretch>
                       <a:fillRect/>
                     </a:stretch>
@@ -12616,7 +14294,7 @@
                     <pic:cNvPicPr/>
                   </pic:nvPicPr>
                   <pic:blipFill>
-                    <a:blip r:embed="rId126"/>
+                    <a:blip r:embed="rId147"/>
                     <a:stretch>
                       <a:fillRect/>
                     </a:stretch>
@@ -12673,7 +14351,6 @@
         <w:rPr>
           <w:noProof/>
         </w:rPr>
-        <w:lastRenderedPageBreak/>
         <w:drawing>
           <wp:inline distT="0" distB="0" distL="0" distR="0" wp14:anchorId="56983E46" wp14:editId="2999EFA1">
             <wp:extent cx="5400040" cy="1245870"/>
@@ -12690,7 +14367,7 @@
                     <pic:cNvPicPr/>
                   </pic:nvPicPr>
                   <pic:blipFill>
-                    <a:blip r:embed="rId127"/>
+                    <a:blip r:embed="rId148"/>
                     <a:stretch>
                       <a:fillRect/>
                     </a:stretch>
@@ -12777,7 +14454,7 @@
                     <pic:cNvPicPr/>
                   </pic:nvPicPr>
                   <pic:blipFill>
-                    <a:blip r:embed="rId128"/>
+                    <a:blip r:embed="rId149"/>
                     <a:stretch>
                       <a:fillRect/>
                     </a:stretch>
@@ -12808,6 +14485,7 @@
         <w:rPr>
           <w:lang w:val="en-GB"/>
         </w:rPr>
+        <w:lastRenderedPageBreak/>
         <w:t>It added the file to the main branch as expected, but it also merged the history of the commits as if they had happened in a single branch. The merge here was simple, since there was only one commit, and it was done before the commit on the main branch (adding my morning routine). To see more functionality, I´ll revert the changes again and I’ll do another commit in the shopping list:</w:t>
       </w:r>
     </w:p>
@@ -12855,7 +14533,7 @@
                     <pic:cNvPicPr/>
                   </pic:nvPicPr>
                   <pic:blipFill>
-                    <a:blip r:embed="rId129"/>
+                    <a:blip r:embed="rId150"/>
                     <a:stretch>
                       <a:fillRect/>
                     </a:stretch>
@@ -12921,7 +14599,7 @@
                     <pic:cNvPicPr/>
                   </pic:nvPicPr>
                   <pic:blipFill>
-                    <a:blip r:embed="rId130"/>
+                    <a:blip r:embed="rId151"/>
                     <a:stretch>
                       <a:fillRect/>
                     </a:stretch>
@@ -12971,7 +14649,6 @@
         <w:rPr>
           <w:noProof/>
         </w:rPr>
-        <w:lastRenderedPageBreak/>
         <w:drawing>
           <wp:inline distT="0" distB="0" distL="0" distR="0" wp14:anchorId="44581D3A" wp14:editId="0366115E">
             <wp:extent cx="4541914" cy="731583"/>
@@ -12988,7 +14665,7 @@
                     <pic:cNvPicPr/>
                   </pic:nvPicPr>
                   <pic:blipFill>
-                    <a:blip r:embed="rId131"/>
+                    <a:blip r:embed="rId152"/>
                     <a:stretch>
                       <a:fillRect/>
                     </a:stretch>
@@ -13049,7 +14726,7 @@
                     <pic:cNvPicPr/>
                   </pic:nvPicPr>
                   <pic:blipFill>
-                    <a:blip r:embed="rId132"/>
+                    <a:blip r:embed="rId153"/>
                     <a:stretch>
                       <a:fillRect/>
                     </a:stretch>
@@ -13123,7 +14800,7 @@
                     <pic:cNvPicPr/>
                   </pic:nvPicPr>
                   <pic:blipFill>
-                    <a:blip r:embed="rId133"/>
+                    <a:blip r:embed="rId154"/>
                     <a:stretch>
                       <a:fillRect/>
                     </a:stretch>
@@ -13154,6 +14831,7 @@
         <w:rPr>
           <w:lang w:val="en-GB"/>
         </w:rPr>
+        <w:lastRenderedPageBreak/>
         <w:t xml:space="preserve">Rebase has not only brought all the changes to the main branch, but it also ordered them, so they come before the last commit in main. </w:t>
       </w:r>
     </w:p>
@@ -13196,7 +14874,7 @@
                     <pic:cNvPicPr/>
                   </pic:nvPicPr>
                   <pic:blipFill>
-                    <a:blip r:embed="rId134"/>
+                    <a:blip r:embed="rId155"/>
                     <a:stretch>
                       <a:fillRect/>
                     </a:stretch>
@@ -13227,7 +14905,6 @@
         <w:rPr>
           <w:lang w:val="en-GB"/>
         </w:rPr>
-        <w:lastRenderedPageBreak/>
         <w:t>I first run a git reset –hard to go back to the point where I did not have the two branches together, and then, I run merge instead. The result is different as we can see from the below two screenshots:</w:t>
       </w:r>
     </w:p>
@@ -13256,7 +14933,7 @@
                     <pic:cNvPicPr/>
                   </pic:nvPicPr>
                   <pic:blipFill>
-                    <a:blip r:embed="rId135"/>
+                    <a:blip r:embed="rId156"/>
                     <a:stretch>
                       <a:fillRect/>
                     </a:stretch>
@@ -13356,7 +15033,7 @@
                     <pic:cNvPicPr/>
                   </pic:nvPicPr>
                   <pic:blipFill>
-                    <a:blip r:embed="rId136"/>
+                    <a:blip r:embed="rId157"/>
                     <a:stretch>
                       <a:fillRect/>
                     </a:stretch>
@@ -13438,6 +15115,7 @@
         <w:rPr>
           <w:lang w:val="en-GB"/>
         </w:rPr>
+        <w:lastRenderedPageBreak/>
         <w:t>Cherry picking</w:t>
       </w:r>
     </w:p>
@@ -13486,7 +15164,7 @@
                     <pic:cNvPicPr/>
                   </pic:nvPicPr>
                   <pic:blipFill>
-                    <a:blip r:embed="rId137"/>
+                    <a:blip r:embed="rId158"/>
                     <a:stretch>
                       <a:fillRect/>
                     </a:stretch>
@@ -13541,23 +15219,13 @@
           <w:lang w:val="en-GB"/>
         </w:rPr>
       </w:pPr>
-      <w:proofErr w:type="gramStart"/>
       <w:r>
         <w:rPr>
           <w:rFonts w:ascii="Consolas" w:hAnsi="Consolas"/>
           <w:highlight w:val="lightGray"/>
           <w:lang w:val="en-GB"/>
         </w:rPr>
-        <w:t>git</w:t>
-      </w:r>
-      <w:proofErr w:type="gramEnd"/>
-      <w:r>
-        <w:rPr>
-          <w:rFonts w:ascii="Consolas" w:hAnsi="Consolas"/>
-          <w:highlight w:val="lightGray"/>
-          <w:lang w:val="en-GB"/>
-        </w:rPr>
-        <w:t xml:space="preserve"> cherry-pick a913694</w:t>
+        <w:t>git cherry-pick a913694</w:t>
       </w:r>
     </w:p>
     <w:p>
@@ -13570,7 +15238,6 @@
         <w:rPr>
           <w:noProof/>
         </w:rPr>
-        <w:lastRenderedPageBreak/>
         <w:drawing>
           <wp:inline distT="0" distB="0" distL="0" distR="0" wp14:anchorId="10607F92" wp14:editId="610AD0FD">
             <wp:extent cx="5400040" cy="1897380"/>
@@ -13587,7 +15254,7 @@
                     <pic:cNvPicPr/>
                   </pic:nvPicPr>
                   <pic:blipFill>
-                    <a:blip r:embed="rId138"/>
+                    <a:blip r:embed="rId159"/>
                     <a:stretch>
                       <a:fillRect/>
                     </a:stretch>
@@ -13754,6 +15421,232 @@
     </w:lvl>
   </w:abstractNum>
   <w:abstractNum w:abstractNumId="1" w15:restartNumberingAfterBreak="0">
+    <w:nsid w:val="111D3781"/>
+    <w:multiLevelType w:val="hybridMultilevel"/>
+    <w:tmpl w:val="1C6A7D06"/>
+    <w:lvl w:ilvl="0" w:tplc="0C0A0001">
+      <w:start w:val="1"/>
+      <w:numFmt w:val="bullet"/>
+      <w:lvlText w:val=""/>
+      <w:lvlJc w:val="left"/>
+      <w:pPr>
+        <w:ind w:left="720" w:hanging="360"/>
+      </w:pPr>
+      <w:rPr>
+        <w:rFonts w:ascii="Symbol" w:hAnsi="Symbol" w:hint="default"/>
+      </w:rPr>
+    </w:lvl>
+    <w:lvl w:ilvl="1" w:tplc="0C0A0003">
+      <w:start w:val="1"/>
+      <w:numFmt w:val="bullet"/>
+      <w:lvlText w:val="o"/>
+      <w:lvlJc w:val="left"/>
+      <w:pPr>
+        <w:ind w:left="1440" w:hanging="360"/>
+      </w:pPr>
+      <w:rPr>
+        <w:rFonts w:ascii="Courier New" w:hAnsi="Courier New" w:cs="Courier New" w:hint="default"/>
+      </w:rPr>
+    </w:lvl>
+    <w:lvl w:ilvl="2" w:tplc="0C0A0005" w:tentative="1">
+      <w:start w:val="1"/>
+      <w:numFmt w:val="bullet"/>
+      <w:lvlText w:val=""/>
+      <w:lvlJc w:val="left"/>
+      <w:pPr>
+        <w:ind w:left="2160" w:hanging="360"/>
+      </w:pPr>
+      <w:rPr>
+        <w:rFonts w:ascii="Wingdings" w:hAnsi="Wingdings" w:hint="default"/>
+      </w:rPr>
+    </w:lvl>
+    <w:lvl w:ilvl="3" w:tplc="0C0A0001" w:tentative="1">
+      <w:start w:val="1"/>
+      <w:numFmt w:val="bullet"/>
+      <w:lvlText w:val=""/>
+      <w:lvlJc w:val="left"/>
+      <w:pPr>
+        <w:ind w:left="2880" w:hanging="360"/>
+      </w:pPr>
+      <w:rPr>
+        <w:rFonts w:ascii="Symbol" w:hAnsi="Symbol" w:hint="default"/>
+      </w:rPr>
+    </w:lvl>
+    <w:lvl w:ilvl="4" w:tplc="0C0A0003" w:tentative="1">
+      <w:start w:val="1"/>
+      <w:numFmt w:val="bullet"/>
+      <w:lvlText w:val="o"/>
+      <w:lvlJc w:val="left"/>
+      <w:pPr>
+        <w:ind w:left="3600" w:hanging="360"/>
+      </w:pPr>
+      <w:rPr>
+        <w:rFonts w:ascii="Courier New" w:hAnsi="Courier New" w:cs="Courier New" w:hint="default"/>
+      </w:rPr>
+    </w:lvl>
+    <w:lvl w:ilvl="5" w:tplc="0C0A0005" w:tentative="1">
+      <w:start w:val="1"/>
+      <w:numFmt w:val="bullet"/>
+      <w:lvlText w:val=""/>
+      <w:lvlJc w:val="left"/>
+      <w:pPr>
+        <w:ind w:left="4320" w:hanging="360"/>
+      </w:pPr>
+      <w:rPr>
+        <w:rFonts w:ascii="Wingdings" w:hAnsi="Wingdings" w:hint="default"/>
+      </w:rPr>
+    </w:lvl>
+    <w:lvl w:ilvl="6" w:tplc="0C0A0001" w:tentative="1">
+      <w:start w:val="1"/>
+      <w:numFmt w:val="bullet"/>
+      <w:lvlText w:val=""/>
+      <w:lvlJc w:val="left"/>
+      <w:pPr>
+        <w:ind w:left="5040" w:hanging="360"/>
+      </w:pPr>
+      <w:rPr>
+        <w:rFonts w:ascii="Symbol" w:hAnsi="Symbol" w:hint="default"/>
+      </w:rPr>
+    </w:lvl>
+    <w:lvl w:ilvl="7" w:tplc="0C0A0003" w:tentative="1">
+      <w:start w:val="1"/>
+      <w:numFmt w:val="bullet"/>
+      <w:lvlText w:val="o"/>
+      <w:lvlJc w:val="left"/>
+      <w:pPr>
+        <w:ind w:left="5760" w:hanging="360"/>
+      </w:pPr>
+      <w:rPr>
+        <w:rFonts w:ascii="Courier New" w:hAnsi="Courier New" w:cs="Courier New" w:hint="default"/>
+      </w:rPr>
+    </w:lvl>
+    <w:lvl w:ilvl="8" w:tplc="0C0A0005" w:tentative="1">
+      <w:start w:val="1"/>
+      <w:numFmt w:val="bullet"/>
+      <w:lvlText w:val=""/>
+      <w:lvlJc w:val="left"/>
+      <w:pPr>
+        <w:ind w:left="6480" w:hanging="360"/>
+      </w:pPr>
+      <w:rPr>
+        <w:rFonts w:ascii="Wingdings" w:hAnsi="Wingdings" w:hint="default"/>
+      </w:rPr>
+    </w:lvl>
+  </w:abstractNum>
+  <w:abstractNum w:abstractNumId="2" w15:restartNumberingAfterBreak="0">
+    <w:nsid w:val="18744C24"/>
+    <w:multiLevelType w:val="hybridMultilevel"/>
+    <w:tmpl w:val="983E20A8"/>
+    <w:lvl w:ilvl="0" w:tplc="0C0A0001">
+      <w:start w:val="1"/>
+      <w:numFmt w:val="bullet"/>
+      <w:lvlText w:val=""/>
+      <w:lvlJc w:val="left"/>
+      <w:pPr>
+        <w:ind w:left="720" w:hanging="360"/>
+      </w:pPr>
+      <w:rPr>
+        <w:rFonts w:ascii="Symbol" w:hAnsi="Symbol" w:hint="default"/>
+      </w:rPr>
+    </w:lvl>
+    <w:lvl w:ilvl="1" w:tplc="0C0A0003">
+      <w:start w:val="1"/>
+      <w:numFmt w:val="bullet"/>
+      <w:lvlText w:val="o"/>
+      <w:lvlJc w:val="left"/>
+      <w:pPr>
+        <w:ind w:left="1440" w:hanging="360"/>
+      </w:pPr>
+      <w:rPr>
+        <w:rFonts w:ascii="Courier New" w:hAnsi="Courier New" w:cs="Courier New" w:hint="default"/>
+      </w:rPr>
+    </w:lvl>
+    <w:lvl w:ilvl="2" w:tplc="0C0A0005" w:tentative="1">
+      <w:start w:val="1"/>
+      <w:numFmt w:val="bullet"/>
+      <w:lvlText w:val=""/>
+      <w:lvlJc w:val="left"/>
+      <w:pPr>
+        <w:ind w:left="2160" w:hanging="360"/>
+      </w:pPr>
+      <w:rPr>
+        <w:rFonts w:ascii="Wingdings" w:hAnsi="Wingdings" w:hint="default"/>
+      </w:rPr>
+    </w:lvl>
+    <w:lvl w:ilvl="3" w:tplc="0C0A0001" w:tentative="1">
+      <w:start w:val="1"/>
+      <w:numFmt w:val="bullet"/>
+      <w:lvlText w:val=""/>
+      <w:lvlJc w:val="left"/>
+      <w:pPr>
+        <w:ind w:left="2880" w:hanging="360"/>
+      </w:pPr>
+      <w:rPr>
+        <w:rFonts w:ascii="Symbol" w:hAnsi="Symbol" w:hint="default"/>
+      </w:rPr>
+    </w:lvl>
+    <w:lvl w:ilvl="4" w:tplc="0C0A0003" w:tentative="1">
+      <w:start w:val="1"/>
+      <w:numFmt w:val="bullet"/>
+      <w:lvlText w:val="o"/>
+      <w:lvlJc w:val="left"/>
+      <w:pPr>
+        <w:ind w:left="3600" w:hanging="360"/>
+      </w:pPr>
+      <w:rPr>
+        <w:rFonts w:ascii="Courier New" w:hAnsi="Courier New" w:cs="Courier New" w:hint="default"/>
+      </w:rPr>
+    </w:lvl>
+    <w:lvl w:ilvl="5" w:tplc="0C0A0005" w:tentative="1">
+      <w:start w:val="1"/>
+      <w:numFmt w:val="bullet"/>
+      <w:lvlText w:val=""/>
+      <w:lvlJc w:val="left"/>
+      <w:pPr>
+        <w:ind w:left="4320" w:hanging="360"/>
+      </w:pPr>
+      <w:rPr>
+        <w:rFonts w:ascii="Wingdings" w:hAnsi="Wingdings" w:hint="default"/>
+      </w:rPr>
+    </w:lvl>
+    <w:lvl w:ilvl="6" w:tplc="0C0A0001" w:tentative="1">
+      <w:start w:val="1"/>
+      <w:numFmt w:val="bullet"/>
+      <w:lvlText w:val=""/>
+      <w:lvlJc w:val="left"/>
+      <w:pPr>
+        <w:ind w:left="5040" w:hanging="360"/>
+      </w:pPr>
+      <w:rPr>
+        <w:rFonts w:ascii="Symbol" w:hAnsi="Symbol" w:hint="default"/>
+      </w:rPr>
+    </w:lvl>
+    <w:lvl w:ilvl="7" w:tplc="0C0A0003" w:tentative="1">
+      <w:start w:val="1"/>
+      <w:numFmt w:val="bullet"/>
+      <w:lvlText w:val="o"/>
+      <w:lvlJc w:val="left"/>
+      <w:pPr>
+        <w:ind w:left="5760" w:hanging="360"/>
+      </w:pPr>
+      <w:rPr>
+        <w:rFonts w:ascii="Courier New" w:hAnsi="Courier New" w:cs="Courier New" w:hint="default"/>
+      </w:rPr>
+    </w:lvl>
+    <w:lvl w:ilvl="8" w:tplc="0C0A0005" w:tentative="1">
+      <w:start w:val="1"/>
+      <w:numFmt w:val="bullet"/>
+      <w:lvlText w:val=""/>
+      <w:lvlJc w:val="left"/>
+      <w:pPr>
+        <w:ind w:left="6480" w:hanging="360"/>
+      </w:pPr>
+      <w:rPr>
+        <w:rFonts w:ascii="Wingdings" w:hAnsi="Wingdings" w:hint="default"/>
+      </w:rPr>
+    </w:lvl>
+  </w:abstractNum>
+  <w:abstractNum w:abstractNumId="3" w15:restartNumberingAfterBreak="0">
     <w:nsid w:val="18C27C0D"/>
     <w:multiLevelType w:val="hybridMultilevel"/>
     <w:tmpl w:val="B37400CA"/>
@@ -13866,10 +15759,10 @@
       </w:rPr>
     </w:lvl>
   </w:abstractNum>
-  <w:abstractNum w:abstractNumId="2" w15:restartNumberingAfterBreak="0">
-    <w:nsid w:val="2DE9720D"/>
+  <w:abstractNum w:abstractNumId="4" w15:restartNumberingAfterBreak="0">
+    <w:nsid w:val="232A2B16"/>
     <w:multiLevelType w:val="hybridMultilevel"/>
-    <w:tmpl w:val="36BE7B6E"/>
+    <w:tmpl w:val="5694BCD6"/>
     <w:lvl w:ilvl="0" w:tplc="0C0A0001">
       <w:start w:val="1"/>
       <w:numFmt w:val="bullet"/>
@@ -13979,7 +15872,120 @@
       </w:rPr>
     </w:lvl>
   </w:abstractNum>
-  <w:abstractNum w:abstractNumId="3" w15:restartNumberingAfterBreak="0">
+  <w:abstractNum w:abstractNumId="5" w15:restartNumberingAfterBreak="0">
+    <w:nsid w:val="2DE9720D"/>
+    <w:multiLevelType w:val="hybridMultilevel"/>
+    <w:tmpl w:val="36BE7B6E"/>
+    <w:lvl w:ilvl="0" w:tplc="0C0A0001">
+      <w:start w:val="1"/>
+      <w:numFmt w:val="bullet"/>
+      <w:lvlText w:val=""/>
+      <w:lvlJc w:val="left"/>
+      <w:pPr>
+        <w:ind w:left="720" w:hanging="360"/>
+      </w:pPr>
+      <w:rPr>
+        <w:rFonts w:ascii="Symbol" w:hAnsi="Symbol" w:hint="default"/>
+      </w:rPr>
+    </w:lvl>
+    <w:lvl w:ilvl="1" w:tplc="0C0A0003" w:tentative="1">
+      <w:start w:val="1"/>
+      <w:numFmt w:val="bullet"/>
+      <w:lvlText w:val="o"/>
+      <w:lvlJc w:val="left"/>
+      <w:pPr>
+        <w:ind w:left="1440" w:hanging="360"/>
+      </w:pPr>
+      <w:rPr>
+        <w:rFonts w:ascii="Courier New" w:hAnsi="Courier New" w:cs="Courier New" w:hint="default"/>
+      </w:rPr>
+    </w:lvl>
+    <w:lvl w:ilvl="2" w:tplc="0C0A0005" w:tentative="1">
+      <w:start w:val="1"/>
+      <w:numFmt w:val="bullet"/>
+      <w:lvlText w:val=""/>
+      <w:lvlJc w:val="left"/>
+      <w:pPr>
+        <w:ind w:left="2160" w:hanging="360"/>
+      </w:pPr>
+      <w:rPr>
+        <w:rFonts w:ascii="Wingdings" w:hAnsi="Wingdings" w:hint="default"/>
+      </w:rPr>
+    </w:lvl>
+    <w:lvl w:ilvl="3" w:tplc="0C0A0001" w:tentative="1">
+      <w:start w:val="1"/>
+      <w:numFmt w:val="bullet"/>
+      <w:lvlText w:val=""/>
+      <w:lvlJc w:val="left"/>
+      <w:pPr>
+        <w:ind w:left="2880" w:hanging="360"/>
+      </w:pPr>
+      <w:rPr>
+        <w:rFonts w:ascii="Symbol" w:hAnsi="Symbol" w:hint="default"/>
+      </w:rPr>
+    </w:lvl>
+    <w:lvl w:ilvl="4" w:tplc="0C0A0003" w:tentative="1">
+      <w:start w:val="1"/>
+      <w:numFmt w:val="bullet"/>
+      <w:lvlText w:val="o"/>
+      <w:lvlJc w:val="left"/>
+      <w:pPr>
+        <w:ind w:left="3600" w:hanging="360"/>
+      </w:pPr>
+      <w:rPr>
+        <w:rFonts w:ascii="Courier New" w:hAnsi="Courier New" w:cs="Courier New" w:hint="default"/>
+      </w:rPr>
+    </w:lvl>
+    <w:lvl w:ilvl="5" w:tplc="0C0A0005" w:tentative="1">
+      <w:start w:val="1"/>
+      <w:numFmt w:val="bullet"/>
+      <w:lvlText w:val=""/>
+      <w:lvlJc w:val="left"/>
+      <w:pPr>
+        <w:ind w:left="4320" w:hanging="360"/>
+      </w:pPr>
+      <w:rPr>
+        <w:rFonts w:ascii="Wingdings" w:hAnsi="Wingdings" w:hint="default"/>
+      </w:rPr>
+    </w:lvl>
+    <w:lvl w:ilvl="6" w:tplc="0C0A0001" w:tentative="1">
+      <w:start w:val="1"/>
+      <w:numFmt w:val="bullet"/>
+      <w:lvlText w:val=""/>
+      <w:lvlJc w:val="left"/>
+      <w:pPr>
+        <w:ind w:left="5040" w:hanging="360"/>
+      </w:pPr>
+      <w:rPr>
+        <w:rFonts w:ascii="Symbol" w:hAnsi="Symbol" w:hint="default"/>
+      </w:rPr>
+    </w:lvl>
+    <w:lvl w:ilvl="7" w:tplc="0C0A0003" w:tentative="1">
+      <w:start w:val="1"/>
+      <w:numFmt w:val="bullet"/>
+      <w:lvlText w:val="o"/>
+      <w:lvlJc w:val="left"/>
+      <w:pPr>
+        <w:ind w:left="5760" w:hanging="360"/>
+      </w:pPr>
+      <w:rPr>
+        <w:rFonts w:ascii="Courier New" w:hAnsi="Courier New" w:cs="Courier New" w:hint="default"/>
+      </w:rPr>
+    </w:lvl>
+    <w:lvl w:ilvl="8" w:tplc="0C0A0005" w:tentative="1">
+      <w:start w:val="1"/>
+      <w:numFmt w:val="bullet"/>
+      <w:lvlText w:val=""/>
+      <w:lvlJc w:val="left"/>
+      <w:pPr>
+        <w:ind w:left="6480" w:hanging="360"/>
+      </w:pPr>
+      <w:rPr>
+        <w:rFonts w:ascii="Wingdings" w:hAnsi="Wingdings" w:hint="default"/>
+      </w:rPr>
+    </w:lvl>
+  </w:abstractNum>
+  <w:abstractNum w:abstractNumId="6" w15:restartNumberingAfterBreak="0">
     <w:nsid w:val="35B94850"/>
     <w:multiLevelType w:val="hybridMultilevel"/>
     <w:tmpl w:val="6892468E"/>
@@ -14091,7 +16097,7 @@
       </w:rPr>
     </w:lvl>
   </w:abstractNum>
-  <w:abstractNum w:abstractNumId="4" w15:restartNumberingAfterBreak="0">
+  <w:abstractNum w:abstractNumId="7" w15:restartNumberingAfterBreak="0">
     <w:nsid w:val="40205F79"/>
     <w:multiLevelType w:val="hybridMultilevel"/>
     <w:tmpl w:val="C67E4D42"/>
@@ -14204,7 +16210,7 @@
       </w:rPr>
     </w:lvl>
   </w:abstractNum>
-  <w:abstractNum w:abstractNumId="5" w15:restartNumberingAfterBreak="0">
+  <w:abstractNum w:abstractNumId="8" w15:restartNumberingAfterBreak="0">
     <w:nsid w:val="4F430267"/>
     <w:multiLevelType w:val="hybridMultilevel"/>
     <w:tmpl w:val="5764F4DA"/>
@@ -14317,7 +16323,7 @@
       </w:rPr>
     </w:lvl>
   </w:abstractNum>
-  <w:abstractNum w:abstractNumId="6" w15:restartNumberingAfterBreak="0">
+  <w:abstractNum w:abstractNumId="9" w15:restartNumberingAfterBreak="0">
     <w:nsid w:val="5E8B31F2"/>
     <w:multiLevelType w:val="hybridMultilevel"/>
     <w:tmpl w:val="78DE737A"/>
@@ -14430,7 +16436,120 @@
       </w:rPr>
     </w:lvl>
   </w:abstractNum>
-  <w:abstractNum w:abstractNumId="7" w15:restartNumberingAfterBreak="0">
+  <w:abstractNum w:abstractNumId="10" w15:restartNumberingAfterBreak="0">
+    <w:nsid w:val="69A65676"/>
+    <w:multiLevelType w:val="hybridMultilevel"/>
+    <w:tmpl w:val="7E2A9D42"/>
+    <w:lvl w:ilvl="0" w:tplc="0C0A0001">
+      <w:start w:val="1"/>
+      <w:numFmt w:val="bullet"/>
+      <w:lvlText w:val=""/>
+      <w:lvlJc w:val="left"/>
+      <w:pPr>
+        <w:ind w:left="720" w:hanging="360"/>
+      </w:pPr>
+      <w:rPr>
+        <w:rFonts w:ascii="Symbol" w:hAnsi="Symbol" w:hint="default"/>
+      </w:rPr>
+    </w:lvl>
+    <w:lvl w:ilvl="1" w:tplc="0C0A0003" w:tentative="1">
+      <w:start w:val="1"/>
+      <w:numFmt w:val="bullet"/>
+      <w:lvlText w:val="o"/>
+      <w:lvlJc w:val="left"/>
+      <w:pPr>
+        <w:ind w:left="1440" w:hanging="360"/>
+      </w:pPr>
+      <w:rPr>
+        <w:rFonts w:ascii="Courier New" w:hAnsi="Courier New" w:cs="Courier New" w:hint="default"/>
+      </w:rPr>
+    </w:lvl>
+    <w:lvl w:ilvl="2" w:tplc="0C0A0005" w:tentative="1">
+      <w:start w:val="1"/>
+      <w:numFmt w:val="bullet"/>
+      <w:lvlText w:val=""/>
+      <w:lvlJc w:val="left"/>
+      <w:pPr>
+        <w:ind w:left="2160" w:hanging="360"/>
+      </w:pPr>
+      <w:rPr>
+        <w:rFonts w:ascii="Wingdings" w:hAnsi="Wingdings" w:hint="default"/>
+      </w:rPr>
+    </w:lvl>
+    <w:lvl w:ilvl="3" w:tplc="0C0A0001" w:tentative="1">
+      <w:start w:val="1"/>
+      <w:numFmt w:val="bullet"/>
+      <w:lvlText w:val=""/>
+      <w:lvlJc w:val="left"/>
+      <w:pPr>
+        <w:ind w:left="2880" w:hanging="360"/>
+      </w:pPr>
+      <w:rPr>
+        <w:rFonts w:ascii="Symbol" w:hAnsi="Symbol" w:hint="default"/>
+      </w:rPr>
+    </w:lvl>
+    <w:lvl w:ilvl="4" w:tplc="0C0A0003" w:tentative="1">
+      <w:start w:val="1"/>
+      <w:numFmt w:val="bullet"/>
+      <w:lvlText w:val="o"/>
+      <w:lvlJc w:val="left"/>
+      <w:pPr>
+        <w:ind w:left="3600" w:hanging="360"/>
+      </w:pPr>
+      <w:rPr>
+        <w:rFonts w:ascii="Courier New" w:hAnsi="Courier New" w:cs="Courier New" w:hint="default"/>
+      </w:rPr>
+    </w:lvl>
+    <w:lvl w:ilvl="5" w:tplc="0C0A0005" w:tentative="1">
+      <w:start w:val="1"/>
+      <w:numFmt w:val="bullet"/>
+      <w:lvlText w:val=""/>
+      <w:lvlJc w:val="left"/>
+      <w:pPr>
+        <w:ind w:left="4320" w:hanging="360"/>
+      </w:pPr>
+      <w:rPr>
+        <w:rFonts w:ascii="Wingdings" w:hAnsi="Wingdings" w:hint="default"/>
+      </w:rPr>
+    </w:lvl>
+    <w:lvl w:ilvl="6" w:tplc="0C0A0001" w:tentative="1">
+      <w:start w:val="1"/>
+      <w:numFmt w:val="bullet"/>
+      <w:lvlText w:val=""/>
+      <w:lvlJc w:val="left"/>
+      <w:pPr>
+        <w:ind w:left="5040" w:hanging="360"/>
+      </w:pPr>
+      <w:rPr>
+        <w:rFonts w:ascii="Symbol" w:hAnsi="Symbol" w:hint="default"/>
+      </w:rPr>
+    </w:lvl>
+    <w:lvl w:ilvl="7" w:tplc="0C0A0003" w:tentative="1">
+      <w:start w:val="1"/>
+      <w:numFmt w:val="bullet"/>
+      <w:lvlText w:val="o"/>
+      <w:lvlJc w:val="left"/>
+      <w:pPr>
+        <w:ind w:left="5760" w:hanging="360"/>
+      </w:pPr>
+      <w:rPr>
+        <w:rFonts w:ascii="Courier New" w:hAnsi="Courier New" w:cs="Courier New" w:hint="default"/>
+      </w:rPr>
+    </w:lvl>
+    <w:lvl w:ilvl="8" w:tplc="0C0A0005" w:tentative="1">
+      <w:start w:val="1"/>
+      <w:numFmt w:val="bullet"/>
+      <w:lvlText w:val=""/>
+      <w:lvlJc w:val="left"/>
+      <w:pPr>
+        <w:ind w:left="6480" w:hanging="360"/>
+      </w:pPr>
+      <w:rPr>
+        <w:rFonts w:ascii="Wingdings" w:hAnsi="Wingdings" w:hint="default"/>
+      </w:rPr>
+    </w:lvl>
+  </w:abstractNum>
+  <w:abstractNum w:abstractNumId="11" w15:restartNumberingAfterBreak="0">
     <w:nsid w:val="6F195243"/>
     <w:multiLevelType w:val="multilevel"/>
     <w:tmpl w:val="30C6900C"/>
@@ -14579,10 +16698,10 @@
       </w:rPr>
     </w:lvl>
   </w:abstractNum>
-  <w:abstractNum w:abstractNumId="8" w15:restartNumberingAfterBreak="0">
-    <w:nsid w:val="7BC1640F"/>
+  <w:abstractNum w:abstractNumId="12" w15:restartNumberingAfterBreak="0">
+    <w:nsid w:val="706E0B0F"/>
     <w:multiLevelType w:val="hybridMultilevel"/>
-    <w:tmpl w:val="DAF47078"/>
+    <w:tmpl w:val="F05A7422"/>
     <w:lvl w:ilvl="0" w:tplc="0C0A0001">
       <w:start w:val="1"/>
       <w:numFmt w:val="bullet"/>
@@ -14692,10 +16811,10 @@
       </w:rPr>
     </w:lvl>
   </w:abstractNum>
-  <w:abstractNum w:abstractNumId="9" w15:restartNumberingAfterBreak="0">
-    <w:nsid w:val="7ED91F7F"/>
+  <w:abstractNum w:abstractNumId="13" w15:restartNumberingAfterBreak="0">
+    <w:nsid w:val="715D493D"/>
     <w:multiLevelType w:val="hybridMultilevel"/>
-    <w:tmpl w:val="F0021156"/>
+    <w:tmpl w:val="B5BC6AD2"/>
     <w:lvl w:ilvl="0" w:tplc="0C0A0001">
       <w:start w:val="1"/>
       <w:numFmt w:val="bullet"/>
@@ -14805,35 +16924,279 @@
       </w:rPr>
     </w:lvl>
   </w:abstractNum>
+  <w:abstractNum w:abstractNumId="14" w15:restartNumberingAfterBreak="0">
+    <w:nsid w:val="7BC1640F"/>
+    <w:multiLevelType w:val="hybridMultilevel"/>
+    <w:tmpl w:val="DAF47078"/>
+    <w:lvl w:ilvl="0" w:tplc="0C0A0001">
+      <w:start w:val="1"/>
+      <w:numFmt w:val="bullet"/>
+      <w:lvlText w:val=""/>
+      <w:lvlJc w:val="left"/>
+      <w:pPr>
+        <w:ind w:left="720" w:hanging="360"/>
+      </w:pPr>
+      <w:rPr>
+        <w:rFonts w:ascii="Symbol" w:hAnsi="Symbol" w:hint="default"/>
+      </w:rPr>
+    </w:lvl>
+    <w:lvl w:ilvl="1" w:tplc="0C0A0003" w:tentative="1">
+      <w:start w:val="1"/>
+      <w:numFmt w:val="bullet"/>
+      <w:lvlText w:val="o"/>
+      <w:lvlJc w:val="left"/>
+      <w:pPr>
+        <w:ind w:left="1440" w:hanging="360"/>
+      </w:pPr>
+      <w:rPr>
+        <w:rFonts w:ascii="Courier New" w:hAnsi="Courier New" w:cs="Courier New" w:hint="default"/>
+      </w:rPr>
+    </w:lvl>
+    <w:lvl w:ilvl="2" w:tplc="0C0A0005" w:tentative="1">
+      <w:start w:val="1"/>
+      <w:numFmt w:val="bullet"/>
+      <w:lvlText w:val=""/>
+      <w:lvlJc w:val="left"/>
+      <w:pPr>
+        <w:ind w:left="2160" w:hanging="360"/>
+      </w:pPr>
+      <w:rPr>
+        <w:rFonts w:ascii="Wingdings" w:hAnsi="Wingdings" w:hint="default"/>
+      </w:rPr>
+    </w:lvl>
+    <w:lvl w:ilvl="3" w:tplc="0C0A0001" w:tentative="1">
+      <w:start w:val="1"/>
+      <w:numFmt w:val="bullet"/>
+      <w:lvlText w:val=""/>
+      <w:lvlJc w:val="left"/>
+      <w:pPr>
+        <w:ind w:left="2880" w:hanging="360"/>
+      </w:pPr>
+      <w:rPr>
+        <w:rFonts w:ascii="Symbol" w:hAnsi="Symbol" w:hint="default"/>
+      </w:rPr>
+    </w:lvl>
+    <w:lvl w:ilvl="4" w:tplc="0C0A0003" w:tentative="1">
+      <w:start w:val="1"/>
+      <w:numFmt w:val="bullet"/>
+      <w:lvlText w:val="o"/>
+      <w:lvlJc w:val="left"/>
+      <w:pPr>
+        <w:ind w:left="3600" w:hanging="360"/>
+      </w:pPr>
+      <w:rPr>
+        <w:rFonts w:ascii="Courier New" w:hAnsi="Courier New" w:cs="Courier New" w:hint="default"/>
+      </w:rPr>
+    </w:lvl>
+    <w:lvl w:ilvl="5" w:tplc="0C0A0005" w:tentative="1">
+      <w:start w:val="1"/>
+      <w:numFmt w:val="bullet"/>
+      <w:lvlText w:val=""/>
+      <w:lvlJc w:val="left"/>
+      <w:pPr>
+        <w:ind w:left="4320" w:hanging="360"/>
+      </w:pPr>
+      <w:rPr>
+        <w:rFonts w:ascii="Wingdings" w:hAnsi="Wingdings" w:hint="default"/>
+      </w:rPr>
+    </w:lvl>
+    <w:lvl w:ilvl="6" w:tplc="0C0A0001" w:tentative="1">
+      <w:start w:val="1"/>
+      <w:numFmt w:val="bullet"/>
+      <w:lvlText w:val=""/>
+      <w:lvlJc w:val="left"/>
+      <w:pPr>
+        <w:ind w:left="5040" w:hanging="360"/>
+      </w:pPr>
+      <w:rPr>
+        <w:rFonts w:ascii="Symbol" w:hAnsi="Symbol" w:hint="default"/>
+      </w:rPr>
+    </w:lvl>
+    <w:lvl w:ilvl="7" w:tplc="0C0A0003" w:tentative="1">
+      <w:start w:val="1"/>
+      <w:numFmt w:val="bullet"/>
+      <w:lvlText w:val="o"/>
+      <w:lvlJc w:val="left"/>
+      <w:pPr>
+        <w:ind w:left="5760" w:hanging="360"/>
+      </w:pPr>
+      <w:rPr>
+        <w:rFonts w:ascii="Courier New" w:hAnsi="Courier New" w:cs="Courier New" w:hint="default"/>
+      </w:rPr>
+    </w:lvl>
+    <w:lvl w:ilvl="8" w:tplc="0C0A0005" w:tentative="1">
+      <w:start w:val="1"/>
+      <w:numFmt w:val="bullet"/>
+      <w:lvlText w:val=""/>
+      <w:lvlJc w:val="left"/>
+      <w:pPr>
+        <w:ind w:left="6480" w:hanging="360"/>
+      </w:pPr>
+      <w:rPr>
+        <w:rFonts w:ascii="Wingdings" w:hAnsi="Wingdings" w:hint="default"/>
+      </w:rPr>
+    </w:lvl>
+  </w:abstractNum>
+  <w:abstractNum w:abstractNumId="15" w15:restartNumberingAfterBreak="0">
+    <w:nsid w:val="7ED91F7F"/>
+    <w:multiLevelType w:val="hybridMultilevel"/>
+    <w:tmpl w:val="F0021156"/>
+    <w:lvl w:ilvl="0" w:tplc="0C0A0001">
+      <w:start w:val="1"/>
+      <w:numFmt w:val="bullet"/>
+      <w:lvlText w:val=""/>
+      <w:lvlJc w:val="left"/>
+      <w:pPr>
+        <w:ind w:left="720" w:hanging="360"/>
+      </w:pPr>
+      <w:rPr>
+        <w:rFonts w:ascii="Symbol" w:hAnsi="Symbol" w:hint="default"/>
+      </w:rPr>
+    </w:lvl>
+    <w:lvl w:ilvl="1" w:tplc="0C0A0003" w:tentative="1">
+      <w:start w:val="1"/>
+      <w:numFmt w:val="bullet"/>
+      <w:lvlText w:val="o"/>
+      <w:lvlJc w:val="left"/>
+      <w:pPr>
+        <w:ind w:left="1440" w:hanging="360"/>
+      </w:pPr>
+      <w:rPr>
+        <w:rFonts w:ascii="Courier New" w:hAnsi="Courier New" w:cs="Courier New" w:hint="default"/>
+      </w:rPr>
+    </w:lvl>
+    <w:lvl w:ilvl="2" w:tplc="0C0A0005" w:tentative="1">
+      <w:start w:val="1"/>
+      <w:numFmt w:val="bullet"/>
+      <w:lvlText w:val=""/>
+      <w:lvlJc w:val="left"/>
+      <w:pPr>
+        <w:ind w:left="2160" w:hanging="360"/>
+      </w:pPr>
+      <w:rPr>
+        <w:rFonts w:ascii="Wingdings" w:hAnsi="Wingdings" w:hint="default"/>
+      </w:rPr>
+    </w:lvl>
+    <w:lvl w:ilvl="3" w:tplc="0C0A0001" w:tentative="1">
+      <w:start w:val="1"/>
+      <w:numFmt w:val="bullet"/>
+      <w:lvlText w:val=""/>
+      <w:lvlJc w:val="left"/>
+      <w:pPr>
+        <w:ind w:left="2880" w:hanging="360"/>
+      </w:pPr>
+      <w:rPr>
+        <w:rFonts w:ascii="Symbol" w:hAnsi="Symbol" w:hint="default"/>
+      </w:rPr>
+    </w:lvl>
+    <w:lvl w:ilvl="4" w:tplc="0C0A0003" w:tentative="1">
+      <w:start w:val="1"/>
+      <w:numFmt w:val="bullet"/>
+      <w:lvlText w:val="o"/>
+      <w:lvlJc w:val="left"/>
+      <w:pPr>
+        <w:ind w:left="3600" w:hanging="360"/>
+      </w:pPr>
+      <w:rPr>
+        <w:rFonts w:ascii="Courier New" w:hAnsi="Courier New" w:cs="Courier New" w:hint="default"/>
+      </w:rPr>
+    </w:lvl>
+    <w:lvl w:ilvl="5" w:tplc="0C0A0005" w:tentative="1">
+      <w:start w:val="1"/>
+      <w:numFmt w:val="bullet"/>
+      <w:lvlText w:val=""/>
+      <w:lvlJc w:val="left"/>
+      <w:pPr>
+        <w:ind w:left="4320" w:hanging="360"/>
+      </w:pPr>
+      <w:rPr>
+        <w:rFonts w:ascii="Wingdings" w:hAnsi="Wingdings" w:hint="default"/>
+      </w:rPr>
+    </w:lvl>
+    <w:lvl w:ilvl="6" w:tplc="0C0A0001" w:tentative="1">
+      <w:start w:val="1"/>
+      <w:numFmt w:val="bullet"/>
+      <w:lvlText w:val=""/>
+      <w:lvlJc w:val="left"/>
+      <w:pPr>
+        <w:ind w:left="5040" w:hanging="360"/>
+      </w:pPr>
+      <w:rPr>
+        <w:rFonts w:ascii="Symbol" w:hAnsi="Symbol" w:hint="default"/>
+      </w:rPr>
+    </w:lvl>
+    <w:lvl w:ilvl="7" w:tplc="0C0A0003" w:tentative="1">
+      <w:start w:val="1"/>
+      <w:numFmt w:val="bullet"/>
+      <w:lvlText w:val="o"/>
+      <w:lvlJc w:val="left"/>
+      <w:pPr>
+        <w:ind w:left="5760" w:hanging="360"/>
+      </w:pPr>
+      <w:rPr>
+        <w:rFonts w:ascii="Courier New" w:hAnsi="Courier New" w:cs="Courier New" w:hint="default"/>
+      </w:rPr>
+    </w:lvl>
+    <w:lvl w:ilvl="8" w:tplc="0C0A0005" w:tentative="1">
+      <w:start w:val="1"/>
+      <w:numFmt w:val="bullet"/>
+      <w:lvlText w:val=""/>
+      <w:lvlJc w:val="left"/>
+      <w:pPr>
+        <w:ind w:left="6480" w:hanging="360"/>
+      </w:pPr>
+      <w:rPr>
+        <w:rFonts w:ascii="Wingdings" w:hAnsi="Wingdings" w:hint="default"/>
+      </w:rPr>
+    </w:lvl>
+  </w:abstractNum>
   <w:num w:numId="1" w16cid:durableId="777408198">
-    <w:abstractNumId w:val="3"/>
+    <w:abstractNumId w:val="6"/>
   </w:num>
   <w:num w:numId="2" w16cid:durableId="459496194">
-    <w:abstractNumId w:val="2"/>
+    <w:abstractNumId w:val="5"/>
   </w:num>
   <w:num w:numId="3" w16cid:durableId="1346130517">
     <w:abstractNumId w:val="0"/>
   </w:num>
   <w:num w:numId="4" w16cid:durableId="1589459386">
-    <w:abstractNumId w:val="6"/>
+    <w:abstractNumId w:val="9"/>
   </w:num>
   <w:num w:numId="5" w16cid:durableId="1081606894">
-    <w:abstractNumId w:val="5"/>
+    <w:abstractNumId w:val="8"/>
   </w:num>
   <w:num w:numId="6" w16cid:durableId="1658145442">
-    <w:abstractNumId w:val="8"/>
+    <w:abstractNumId w:val="14"/>
   </w:num>
   <w:num w:numId="7" w16cid:durableId="73942662">
+    <w:abstractNumId w:val="7"/>
+  </w:num>
+  <w:num w:numId="8" w16cid:durableId="535433793">
+    <w:abstractNumId w:val="15"/>
+  </w:num>
+  <w:num w:numId="9" w16cid:durableId="1881362791">
+    <w:abstractNumId w:val="3"/>
+  </w:num>
+  <w:num w:numId="10" w16cid:durableId="1590655755">
+    <w:abstractNumId w:val="11"/>
+  </w:num>
+  <w:num w:numId="11" w16cid:durableId="1379665041">
+    <w:abstractNumId w:val="13"/>
+  </w:num>
+  <w:num w:numId="12" w16cid:durableId="13462195">
     <w:abstractNumId w:val="4"/>
   </w:num>
-  <w:num w:numId="8" w16cid:durableId="535433793">
-    <w:abstractNumId w:val="9"/>
+  <w:num w:numId="13" w16cid:durableId="1827283119">
+    <w:abstractNumId w:val="2"/>
   </w:num>
-  <w:num w:numId="9" w16cid:durableId="1881362791">
+  <w:num w:numId="14" w16cid:durableId="1243494423">
     <w:abstractNumId w:val="1"/>
   </w:num>
-  <w:num w:numId="10" w16cid:durableId="1590655755">
-    <w:abstractNumId w:val="7"/>
+  <w:num w:numId="15" w16cid:durableId="1503471407">
+    <w:abstractNumId w:val="12"/>
+  </w:num>
+  <w:num w:numId="16" w16cid:durableId="1326930789">
+    <w:abstractNumId w:val="10"/>
   </w:num>
 </w:numbering>
 </file>

</xml_diff>

<commit_message>
Adding the first 4 exercises
</commit_message>
<xml_diff>
--- a/Fracz_git_exercises.docx
+++ b/Fracz_git_exercises.docx
@@ -9,19 +9,11 @@
           <w:lang w:val="en-GB"/>
         </w:rPr>
       </w:pPr>
-      <w:proofErr w:type="spellStart"/>
-      <w:r>
-        <w:rPr>
-          <w:lang w:val="en-GB"/>
-        </w:rPr>
-        <w:t>Fracz</w:t>
-      </w:r>
-      <w:proofErr w:type="spellEnd"/>
-      <w:r>
-        <w:rPr>
-          <w:lang w:val="en-GB"/>
-        </w:rPr>
-        <w:t xml:space="preserve"> git exercises</w:t>
+      <w:r>
+        <w:rPr>
+          <w:lang w:val="en-GB"/>
+        </w:rPr>
+        <w:t>Fracz git exercises</w:t>
       </w:r>
     </w:p>
     <w:p>
@@ -56,39 +48,7 @@
           <w:highlight w:val="lightGray"/>
           <w:lang w:val="en-GB"/>
         </w:rPr>
-        <w:t xml:space="preserve">git config –global </w:t>
-      </w:r>
-      <w:proofErr w:type="spellStart"/>
-      <w:r>
-        <w:rPr>
-          <w:highlight w:val="lightGray"/>
-          <w:lang w:val="en-GB"/>
-        </w:rPr>
-        <w:t>alias.tree</w:t>
-      </w:r>
-      <w:proofErr w:type="spellEnd"/>
-      <w:r>
-        <w:rPr>
-          <w:highlight w:val="lightGray"/>
-          <w:lang w:val="en-GB"/>
-        </w:rPr>
-        <w:t xml:space="preserve"> “log –graph –decorate –all –</w:t>
-      </w:r>
-      <w:proofErr w:type="spellStart"/>
-      <w:r>
-        <w:rPr>
-          <w:highlight w:val="lightGray"/>
-          <w:lang w:val="en-GB"/>
-        </w:rPr>
-        <w:t>oneline</w:t>
-      </w:r>
-      <w:proofErr w:type="spellEnd"/>
-      <w:r>
-        <w:rPr>
-          <w:highlight w:val="lightGray"/>
-          <w:lang w:val="en-GB"/>
-        </w:rPr>
-        <w:t>”</w:t>
+        <w:t>git config –global alias.tree “log –graph –decorate –all –oneline”</w:t>
       </w:r>
       <w:r>
         <w:rPr>
@@ -106,13 +66,6 @@
     </w:p>
     <w:p>
       <w:pPr>
-        <w:rPr>
-          <w:lang w:val="en-GB"/>
-        </w:rPr>
-      </w:pPr>
-    </w:p>
-    <w:p>
-      <w:pPr>
         <w:pStyle w:val="Heading2"/>
         <w:rPr>
           <w:lang w:val="en-GB"/>
@@ -122,26 +75,374 @@
         <w:rPr>
           <w:lang w:val="en-GB"/>
         </w:rPr>
-        <w:t xml:space="preserve">5. </w:t>
-      </w:r>
-      <w:r>
-        <w:rPr>
-          <w:lang w:val="en-GB"/>
-        </w:rPr>
-        <w:t>Chase-branch</w:t>
-      </w:r>
-    </w:p>
-    <w:p>
-      <w:pPr>
-        <w:rPr>
-          <w:lang w:val="en-GB"/>
-        </w:rPr>
-      </w:pPr>
-      <w:r>
-        <w:rPr>
-          <w:lang w:val="en-GB"/>
-        </w:rPr>
-        <w:t xml:space="preserve">We are on </w:t>
+        <w:t>1. Master</w:t>
+      </w:r>
+    </w:p>
+    <w:p>
+      <w:pPr>
+        <w:rPr>
+          <w:lang w:val="en-GB"/>
+        </w:rPr>
+      </w:pPr>
+      <w:r>
+        <w:rPr>
+          <w:lang w:val="en-GB"/>
+        </w:rPr>
+        <w:t>The first exercise only asks us to initialize the project.</w:t>
+      </w:r>
+    </w:p>
+    <w:p>
+      <w:pPr>
+        <w:jc w:val="center"/>
+        <w:rPr>
+          <w:lang w:val="en-GB"/>
+        </w:rPr>
+      </w:pPr>
+      <w:r>
+        <w:rPr>
+          <w:noProof/>
+        </w:rPr>
+        <w:drawing>
+          <wp:inline distT="0" distB="0" distL="0" distR="0" wp14:anchorId="1107A191" wp14:editId="0C55DEE8">
+            <wp:extent cx="4221846" cy="2034716"/>
+            <wp:effectExtent l="0" t="0" r="7620" b="3810"/>
+            <wp:docPr id="745615402" name="Picture 1" descr="A computer screen shot of a program&#10;&#10;Description automatically generated"/>
+            <wp:cNvGraphicFramePr>
+              <a:graphicFrameLocks xmlns:a="http://schemas.openxmlformats.org/drawingml/2006/main" noChangeAspect="1"/>
+            </wp:cNvGraphicFramePr>
+            <a:graphic xmlns:a="http://schemas.openxmlformats.org/drawingml/2006/main">
+              <a:graphicData uri="http://schemas.openxmlformats.org/drawingml/2006/picture">
+                <pic:pic xmlns:pic="http://schemas.openxmlformats.org/drawingml/2006/picture">
+                  <pic:nvPicPr>
+                    <pic:cNvPr id="745615402" name="Picture 1" descr="A computer screen shot of a program&#10;&#10;Description automatically generated"/>
+                    <pic:cNvPicPr/>
+                  </pic:nvPicPr>
+                  <pic:blipFill>
+                    <a:blip r:embed="rId5"/>
+                    <a:stretch>
+                      <a:fillRect/>
+                    </a:stretch>
+                  </pic:blipFill>
+                  <pic:spPr>
+                    <a:xfrm>
+                      <a:off x="0" y="0"/>
+                      <a:ext cx="4221846" cy="2034716"/>
+                    </a:xfrm>
+                    <a:prstGeom prst="rect">
+                      <a:avLst/>
+                    </a:prstGeom>
+                  </pic:spPr>
+                </pic:pic>
+              </a:graphicData>
+            </a:graphic>
+          </wp:inline>
+        </w:drawing>
+      </w:r>
+    </w:p>
+    <w:p>
+      <w:pPr>
+        <w:rPr>
+          <w:lang w:val="en-GB"/>
+        </w:rPr>
+      </w:pPr>
+    </w:p>
+    <w:p>
+      <w:pPr>
+        <w:pStyle w:val="Heading2"/>
+        <w:rPr>
+          <w:lang w:val="en-GB"/>
+        </w:rPr>
+      </w:pPr>
+      <w:r>
+        <w:rPr>
+          <w:lang w:val="en-GB"/>
+        </w:rPr>
+        <w:t>2. Commit one file</w:t>
+      </w:r>
+    </w:p>
+    <w:p>
+      <w:pPr>
+        <w:rPr>
+          <w:lang w:val="en-GB"/>
+        </w:rPr>
+      </w:pPr>
+      <w:r>
+        <w:rPr>
+          <w:lang w:val="en-GB"/>
+        </w:rPr>
+        <w:t>For this exercise, we can run the command to see the current status of our repo:</w:t>
+      </w:r>
+    </w:p>
+    <w:p>
+      <w:pPr>
+        <w:jc w:val="center"/>
+        <w:rPr>
+          <w:lang w:val="en-GB"/>
+        </w:rPr>
+      </w:pPr>
+      <w:r>
+        <w:rPr>
+          <w:noProof/>
+        </w:rPr>
+        <w:drawing>
+          <wp:inline distT="0" distB="0" distL="0" distR="0" wp14:anchorId="6A9A015A" wp14:editId="195620F0">
+            <wp:extent cx="4557155" cy="1356478"/>
+            <wp:effectExtent l="0" t="0" r="0" b="0"/>
+            <wp:docPr id="1715135788" name="Picture 1" descr="A screen shot of a computer&#10;&#10;Description automatically generated"/>
+            <wp:cNvGraphicFramePr>
+              <a:graphicFrameLocks xmlns:a="http://schemas.openxmlformats.org/drawingml/2006/main" noChangeAspect="1"/>
+            </wp:cNvGraphicFramePr>
+            <a:graphic xmlns:a="http://schemas.openxmlformats.org/drawingml/2006/main">
+              <a:graphicData uri="http://schemas.openxmlformats.org/drawingml/2006/picture">
+                <pic:pic xmlns:pic="http://schemas.openxmlformats.org/drawingml/2006/picture">
+                  <pic:nvPicPr>
+                    <pic:cNvPr id="1715135788" name="Picture 1" descr="A screen shot of a computer&#10;&#10;Description automatically generated"/>
+                    <pic:cNvPicPr/>
+                  </pic:nvPicPr>
+                  <pic:blipFill>
+                    <a:blip r:embed="rId6"/>
+                    <a:stretch>
+                      <a:fillRect/>
+                    </a:stretch>
+                  </pic:blipFill>
+                  <pic:spPr>
+                    <a:xfrm>
+                      <a:off x="0" y="0"/>
+                      <a:ext cx="4557155" cy="1356478"/>
+                    </a:xfrm>
+                    <a:prstGeom prst="rect">
+                      <a:avLst/>
+                    </a:prstGeom>
+                  </pic:spPr>
+                </pic:pic>
+              </a:graphicData>
+            </a:graphic>
+          </wp:inline>
+        </w:drawing>
+      </w:r>
+    </w:p>
+    <w:p>
+      <w:pPr>
+        <w:rPr>
+          <w:lang w:val="en-GB"/>
+        </w:rPr>
+      </w:pPr>
+      <w:r>
+        <w:rPr>
+          <w:lang w:val="en-GB"/>
+        </w:rPr>
+        <w:t>There are two files showing changes from the previous commit. The objective of this exercise is to only commit one of them. Let´s stage only A:</w:t>
+      </w:r>
+    </w:p>
+    <w:p>
+      <w:pPr>
+        <w:jc w:val="center"/>
+        <w:rPr>
+          <w:lang w:val="en-GB"/>
+        </w:rPr>
+      </w:pPr>
+      <w:r>
+        <w:rPr>
+          <w:noProof/>
+        </w:rPr>
+        <w:lastRenderedPageBreak/>
+        <w:drawing>
+          <wp:inline distT="0" distB="0" distL="0" distR="0" wp14:anchorId="0A453A3F" wp14:editId="30B15AD5">
+            <wp:extent cx="4663844" cy="2171888"/>
+            <wp:effectExtent l="0" t="0" r="3810" b="0"/>
+            <wp:docPr id="638202658" name="Picture 1" descr="A computer screen shot of text&#10;&#10;Description automatically generated"/>
+            <wp:cNvGraphicFramePr>
+              <a:graphicFrameLocks xmlns:a="http://schemas.openxmlformats.org/drawingml/2006/main" noChangeAspect="1"/>
+            </wp:cNvGraphicFramePr>
+            <a:graphic xmlns:a="http://schemas.openxmlformats.org/drawingml/2006/main">
+              <a:graphicData uri="http://schemas.openxmlformats.org/drawingml/2006/picture">
+                <pic:pic xmlns:pic="http://schemas.openxmlformats.org/drawingml/2006/picture">
+                  <pic:nvPicPr>
+                    <pic:cNvPr id="638202658" name="Picture 1" descr="A computer screen shot of text&#10;&#10;Description automatically generated"/>
+                    <pic:cNvPicPr/>
+                  </pic:nvPicPr>
+                  <pic:blipFill>
+                    <a:blip r:embed="rId7"/>
+                    <a:stretch>
+                      <a:fillRect/>
+                    </a:stretch>
+                  </pic:blipFill>
+                  <pic:spPr>
+                    <a:xfrm>
+                      <a:off x="0" y="0"/>
+                      <a:ext cx="4663844" cy="2171888"/>
+                    </a:xfrm>
+                    <a:prstGeom prst="rect">
+                      <a:avLst/>
+                    </a:prstGeom>
+                  </pic:spPr>
+                </pic:pic>
+              </a:graphicData>
+            </a:graphic>
+          </wp:inline>
+        </w:drawing>
+      </w:r>
+    </w:p>
+    <w:p>
+      <w:pPr>
+        <w:rPr>
+          <w:lang w:val="en-GB"/>
+        </w:rPr>
+      </w:pPr>
+      <w:r>
+        <w:rPr>
+          <w:lang w:val="en-GB"/>
+        </w:rPr>
+        <w:t>After staging A, we can see that the file is ready to be committed, while B will remain untracked.</w:t>
+      </w:r>
+      <w:r>
+        <w:rPr>
+          <w:lang w:val="en-GB"/>
+        </w:rPr>
+        <w:t xml:space="preserve"> Let´s commit it and see the result:</w:t>
+      </w:r>
+    </w:p>
+    <w:p>
+      <w:pPr>
+        <w:jc w:val="center"/>
+        <w:rPr>
+          <w:lang w:val="en-GB"/>
+        </w:rPr>
+      </w:pPr>
+      <w:r>
+        <w:rPr>
+          <w:noProof/>
+        </w:rPr>
+        <w:drawing>
+          <wp:inline distT="0" distB="0" distL="0" distR="0" wp14:anchorId="6DCA4FA8" wp14:editId="713389AA">
+            <wp:extent cx="4336156" cy="1775614"/>
+            <wp:effectExtent l="0" t="0" r="7620" b="0"/>
+            <wp:docPr id="1519687482" name="Picture 1" descr="A computer screen shot of text&#10;&#10;Description automatically generated"/>
+            <wp:cNvGraphicFramePr>
+              <a:graphicFrameLocks xmlns:a="http://schemas.openxmlformats.org/drawingml/2006/main" noChangeAspect="1"/>
+            </wp:cNvGraphicFramePr>
+            <a:graphic xmlns:a="http://schemas.openxmlformats.org/drawingml/2006/main">
+              <a:graphicData uri="http://schemas.openxmlformats.org/drawingml/2006/picture">
+                <pic:pic xmlns:pic="http://schemas.openxmlformats.org/drawingml/2006/picture">
+                  <pic:nvPicPr>
+                    <pic:cNvPr id="1519687482" name="Picture 1" descr="A computer screen shot of text&#10;&#10;Description automatically generated"/>
+                    <pic:cNvPicPr/>
+                  </pic:nvPicPr>
+                  <pic:blipFill>
+                    <a:blip r:embed="rId8"/>
+                    <a:stretch>
+                      <a:fillRect/>
+                    </a:stretch>
+                  </pic:blipFill>
+                  <pic:spPr>
+                    <a:xfrm>
+                      <a:off x="0" y="0"/>
+                      <a:ext cx="4336156" cy="1775614"/>
+                    </a:xfrm>
+                    <a:prstGeom prst="rect">
+                      <a:avLst/>
+                    </a:prstGeom>
+                  </pic:spPr>
+                </pic:pic>
+              </a:graphicData>
+            </a:graphic>
+          </wp:inline>
+        </w:drawing>
+      </w:r>
+    </w:p>
+    <w:p>
+      <w:pPr>
+        <w:rPr>
+          <w:lang w:val="en-GB"/>
+        </w:rPr>
+      </w:pPr>
+    </w:p>
+    <w:p>
+      <w:pPr>
+        <w:pStyle w:val="Heading2"/>
+        <w:rPr>
+          <w:lang w:val="en-GB"/>
+        </w:rPr>
+      </w:pPr>
+      <w:r>
+        <w:rPr>
+          <w:lang w:val="en-GB"/>
+        </w:rPr>
+        <w:t>3. Commit one file staged</w:t>
+      </w:r>
+    </w:p>
+    <w:p>
+      <w:pPr>
+        <w:rPr>
+          <w:lang w:val="en-GB"/>
+        </w:rPr>
+      </w:pPr>
+      <w:r>
+        <w:rPr>
+          <w:lang w:val="en-GB"/>
+        </w:rPr>
+        <w:t>In this case, we have mistakenly staged both files, as the status outputs:</w:t>
+      </w:r>
+    </w:p>
+    <w:p>
+      <w:pPr>
+        <w:jc w:val="center"/>
+        <w:rPr>
+          <w:lang w:val="en-GB"/>
+        </w:rPr>
+      </w:pPr>
+      <w:r>
+        <w:rPr>
+          <w:noProof/>
+        </w:rPr>
+        <w:drawing>
+          <wp:inline distT="0" distB="0" distL="0" distR="0" wp14:anchorId="2E9BD83E" wp14:editId="38231977">
+            <wp:extent cx="4892464" cy="1242168"/>
+            <wp:effectExtent l="0" t="0" r="3810" b="0"/>
+            <wp:docPr id="1978503435" name="Picture 1" descr="A screen shot of a computer&#10;&#10;Description automatically generated"/>
+            <wp:cNvGraphicFramePr>
+              <a:graphicFrameLocks xmlns:a="http://schemas.openxmlformats.org/drawingml/2006/main" noChangeAspect="1"/>
+            </wp:cNvGraphicFramePr>
+            <a:graphic xmlns:a="http://schemas.openxmlformats.org/drawingml/2006/main">
+              <a:graphicData uri="http://schemas.openxmlformats.org/drawingml/2006/picture">
+                <pic:pic xmlns:pic="http://schemas.openxmlformats.org/drawingml/2006/picture">
+                  <pic:nvPicPr>
+                    <pic:cNvPr id="1978503435" name="Picture 1" descr="A screen shot of a computer&#10;&#10;Description automatically generated"/>
+                    <pic:cNvPicPr/>
+                  </pic:nvPicPr>
+                  <pic:blipFill>
+                    <a:blip r:embed="rId9"/>
+                    <a:stretch>
+                      <a:fillRect/>
+                    </a:stretch>
+                  </pic:blipFill>
+                  <pic:spPr>
+                    <a:xfrm>
+                      <a:off x="0" y="0"/>
+                      <a:ext cx="4892464" cy="1242168"/>
+                    </a:xfrm>
+                    <a:prstGeom prst="rect">
+                      <a:avLst/>
+                    </a:prstGeom>
+                  </pic:spPr>
+                </pic:pic>
+              </a:graphicData>
+            </a:graphic>
+          </wp:inline>
+        </w:drawing>
+      </w:r>
+    </w:p>
+    <w:p>
+      <w:pPr>
+        <w:rPr>
+          <w:lang w:val="en-GB"/>
+        </w:rPr>
+      </w:pPr>
+      <w:r>
+        <w:rPr>
+          <w:lang w:val="en-GB"/>
+        </w:rPr>
+        <w:t xml:space="preserve">The issue we face is to unstage one of those files, since we want to commit only one of them. If we take a closer look at the screenshot, git is already giving us a clue about how to do it (using </w:t>
       </w:r>
       <w:r>
         <w:rPr>
@@ -149,13 +450,552 @@
           <w:highlight w:val="lightGray"/>
           <w:lang w:val="en-GB"/>
         </w:rPr>
-        <w:t>chase-branch</w:t>
-      </w:r>
-      <w:r>
-        <w:rPr>
-          <w:lang w:val="en-GB"/>
-        </w:rPr>
-        <w:t xml:space="preserve"> branch. And there is also another branch, </w:t>
+        <w:t>git restore –staged &lt;file&gt;</w:t>
+      </w:r>
+      <w:r>
+        <w:rPr>
+          <w:lang w:val="en-GB"/>
+        </w:rPr>
+        <w:t>). Let´s unstage A:</w:t>
+      </w:r>
+    </w:p>
+    <w:p>
+      <w:pPr>
+        <w:jc w:val="center"/>
+        <w:rPr>
+          <w:lang w:val="en-GB"/>
+        </w:rPr>
+      </w:pPr>
+      <w:r>
+        <w:rPr>
+          <w:noProof/>
+        </w:rPr>
+        <w:lastRenderedPageBreak/>
+        <w:drawing>
+          <wp:inline distT="0" distB="0" distL="0" distR="0" wp14:anchorId="151C9E86" wp14:editId="168C93C5">
+            <wp:extent cx="4587638" cy="2088061"/>
+            <wp:effectExtent l="0" t="0" r="3810" b="7620"/>
+            <wp:docPr id="1753223746" name="Picture 1" descr="A computer screen shot of a computer code&#10;&#10;Description automatically generated"/>
+            <wp:cNvGraphicFramePr>
+              <a:graphicFrameLocks xmlns:a="http://schemas.openxmlformats.org/drawingml/2006/main" noChangeAspect="1"/>
+            </wp:cNvGraphicFramePr>
+            <a:graphic xmlns:a="http://schemas.openxmlformats.org/drawingml/2006/main">
+              <a:graphicData uri="http://schemas.openxmlformats.org/drawingml/2006/picture">
+                <pic:pic xmlns:pic="http://schemas.openxmlformats.org/drawingml/2006/picture">
+                  <pic:nvPicPr>
+                    <pic:cNvPr id="1753223746" name="Picture 1" descr="A computer screen shot of a computer code&#10;&#10;Description automatically generated"/>
+                    <pic:cNvPicPr/>
+                  </pic:nvPicPr>
+                  <pic:blipFill>
+                    <a:blip r:embed="rId10"/>
+                    <a:stretch>
+                      <a:fillRect/>
+                    </a:stretch>
+                  </pic:blipFill>
+                  <pic:spPr>
+                    <a:xfrm>
+                      <a:off x="0" y="0"/>
+                      <a:ext cx="4587638" cy="2088061"/>
+                    </a:xfrm>
+                    <a:prstGeom prst="rect">
+                      <a:avLst/>
+                    </a:prstGeom>
+                  </pic:spPr>
+                </pic:pic>
+              </a:graphicData>
+            </a:graphic>
+          </wp:inline>
+        </w:drawing>
+      </w:r>
+    </w:p>
+    <w:p>
+      <w:pPr>
+        <w:rPr>
+          <w:lang w:val="en-GB"/>
+        </w:rPr>
+      </w:pPr>
+      <w:r>
+        <w:rPr>
+          <w:lang w:val="en-GB"/>
+        </w:rPr>
+        <w:t>Now, if we commit, we will only be submitting the changes made to “B.txt”.</w:t>
+      </w:r>
+    </w:p>
+    <w:p>
+      <w:pPr>
+        <w:jc w:val="center"/>
+        <w:rPr>
+          <w:lang w:val="en-GB"/>
+        </w:rPr>
+      </w:pPr>
+      <w:r>
+        <w:rPr>
+          <w:noProof/>
+        </w:rPr>
+        <w:drawing>
+          <wp:inline distT="0" distB="0" distL="0" distR="0" wp14:anchorId="6B09BB0A" wp14:editId="60A1B264">
+            <wp:extent cx="4404742" cy="1783235"/>
+            <wp:effectExtent l="0" t="0" r="0" b="7620"/>
+            <wp:docPr id="1453796024" name="Picture 1" descr="A computer screen shot of a program&#10;&#10;Description automatically generated"/>
+            <wp:cNvGraphicFramePr>
+              <a:graphicFrameLocks xmlns:a="http://schemas.openxmlformats.org/drawingml/2006/main" noChangeAspect="1"/>
+            </wp:cNvGraphicFramePr>
+            <a:graphic xmlns:a="http://schemas.openxmlformats.org/drawingml/2006/main">
+              <a:graphicData uri="http://schemas.openxmlformats.org/drawingml/2006/picture">
+                <pic:pic xmlns:pic="http://schemas.openxmlformats.org/drawingml/2006/picture">
+                  <pic:nvPicPr>
+                    <pic:cNvPr id="1453796024" name="Picture 1" descr="A computer screen shot of a program&#10;&#10;Description automatically generated"/>
+                    <pic:cNvPicPr/>
+                  </pic:nvPicPr>
+                  <pic:blipFill>
+                    <a:blip r:embed="rId11"/>
+                    <a:stretch>
+                      <a:fillRect/>
+                    </a:stretch>
+                  </pic:blipFill>
+                  <pic:spPr>
+                    <a:xfrm>
+                      <a:off x="0" y="0"/>
+                      <a:ext cx="4404742" cy="1783235"/>
+                    </a:xfrm>
+                    <a:prstGeom prst="rect">
+                      <a:avLst/>
+                    </a:prstGeom>
+                  </pic:spPr>
+                </pic:pic>
+              </a:graphicData>
+            </a:graphic>
+          </wp:inline>
+        </w:drawing>
+      </w:r>
+    </w:p>
+    <w:p>
+      <w:pPr>
+        <w:rPr>
+          <w:lang w:val="en-GB"/>
+        </w:rPr>
+      </w:pPr>
+    </w:p>
+    <w:p>
+      <w:pPr>
+        <w:pStyle w:val="Heading2"/>
+        <w:rPr>
+          <w:lang w:val="en-GB"/>
+        </w:rPr>
+      </w:pPr>
+      <w:r>
+        <w:rPr>
+          <w:lang w:val="en-GB"/>
+        </w:rPr>
+        <w:t>4. Ignore them</w:t>
+      </w:r>
+    </w:p>
+    <w:p>
+      <w:pPr>
+        <w:rPr>
+          <w:lang w:val="en-GB"/>
+        </w:rPr>
+      </w:pPr>
+      <w:r>
+        <w:rPr>
+          <w:lang w:val="en-GB"/>
+        </w:rPr>
+        <w:t>The fourth exercise asks us to find a way to exclude a series of files from being monitored by git. This is achieved by including them in a file called “.gitignore”. As we can see, our folder does</w:t>
+      </w:r>
+      <w:r>
+        <w:rPr>
+          <w:lang w:val="en-GB"/>
+        </w:rPr>
+        <w:t xml:space="preserve"> not have such file:</w:t>
+      </w:r>
+    </w:p>
+    <w:p>
+      <w:pPr>
+        <w:rPr>
+          <w:lang w:val="en-GB"/>
+        </w:rPr>
+      </w:pPr>
+      <w:r>
+        <w:rPr>
+          <w:noProof/>
+        </w:rPr>
+        <w:drawing>
+          <wp:inline distT="0" distB="0" distL="0" distR="0" wp14:anchorId="1B69EF2C" wp14:editId="70730BEA">
+            <wp:extent cx="5400040" cy="963295"/>
+            <wp:effectExtent l="0" t="0" r="0" b="8255"/>
+            <wp:docPr id="73642455" name="Picture 1" descr="A screenshot of a computer&#10;&#10;Description automatically generated"/>
+            <wp:cNvGraphicFramePr>
+              <a:graphicFrameLocks xmlns:a="http://schemas.openxmlformats.org/drawingml/2006/main" noChangeAspect="1"/>
+            </wp:cNvGraphicFramePr>
+            <a:graphic xmlns:a="http://schemas.openxmlformats.org/drawingml/2006/main">
+              <a:graphicData uri="http://schemas.openxmlformats.org/drawingml/2006/picture">
+                <pic:pic xmlns:pic="http://schemas.openxmlformats.org/drawingml/2006/picture">
+                  <pic:nvPicPr>
+                    <pic:cNvPr id="73642455" name="Picture 1" descr="A screenshot of a computer&#10;&#10;Description automatically generated"/>
+                    <pic:cNvPicPr/>
+                  </pic:nvPicPr>
+                  <pic:blipFill>
+                    <a:blip r:embed="rId12"/>
+                    <a:stretch>
+                      <a:fillRect/>
+                    </a:stretch>
+                  </pic:blipFill>
+                  <pic:spPr>
+                    <a:xfrm>
+                      <a:off x="0" y="0"/>
+                      <a:ext cx="5400040" cy="963295"/>
+                    </a:xfrm>
+                    <a:prstGeom prst="rect">
+                      <a:avLst/>
+                    </a:prstGeom>
+                  </pic:spPr>
+                </pic:pic>
+              </a:graphicData>
+            </a:graphic>
+          </wp:inline>
+        </w:drawing>
+      </w:r>
+    </w:p>
+    <w:p>
+      <w:pPr>
+        <w:rPr>
+          <w:lang w:val="en-GB"/>
+        </w:rPr>
+      </w:pPr>
+      <w:r>
+        <w:rPr>
+          <w:lang w:val="en-GB"/>
+        </w:rPr>
+        <w:t>If we run git status, we can see that git is monitoring the files we don’t want to monitor:</w:t>
+      </w:r>
+    </w:p>
+    <w:p>
+      <w:pPr>
+        <w:jc w:val="center"/>
+        <w:rPr>
+          <w:lang w:val="en-GB"/>
+        </w:rPr>
+      </w:pPr>
+      <w:r>
+        <w:rPr>
+          <w:noProof/>
+        </w:rPr>
+        <w:drawing>
+          <wp:inline distT="0" distB="0" distL="0" distR="0" wp14:anchorId="3916FE69" wp14:editId="42495802">
+            <wp:extent cx="4663844" cy="1585097"/>
+            <wp:effectExtent l="0" t="0" r="3810" b="0"/>
+            <wp:docPr id="274237778" name="Picture 1" descr="A screen shot of a computer&#10;&#10;Description automatically generated"/>
+            <wp:cNvGraphicFramePr>
+              <a:graphicFrameLocks xmlns:a="http://schemas.openxmlformats.org/drawingml/2006/main" noChangeAspect="1"/>
+            </wp:cNvGraphicFramePr>
+            <a:graphic xmlns:a="http://schemas.openxmlformats.org/drawingml/2006/main">
+              <a:graphicData uri="http://schemas.openxmlformats.org/drawingml/2006/picture">
+                <pic:pic xmlns:pic="http://schemas.openxmlformats.org/drawingml/2006/picture">
+                  <pic:nvPicPr>
+                    <pic:cNvPr id="274237778" name="Picture 1" descr="A screen shot of a computer&#10;&#10;Description automatically generated"/>
+                    <pic:cNvPicPr/>
+                  </pic:nvPicPr>
+                  <pic:blipFill>
+                    <a:blip r:embed="rId13"/>
+                    <a:stretch>
+                      <a:fillRect/>
+                    </a:stretch>
+                  </pic:blipFill>
+                  <pic:spPr>
+                    <a:xfrm>
+                      <a:off x="0" y="0"/>
+                      <a:ext cx="4663844" cy="1585097"/>
+                    </a:xfrm>
+                    <a:prstGeom prst="rect">
+                      <a:avLst/>
+                    </a:prstGeom>
+                  </pic:spPr>
+                </pic:pic>
+              </a:graphicData>
+            </a:graphic>
+          </wp:inline>
+        </w:drawing>
+      </w:r>
+    </w:p>
+    <w:p>
+      <w:pPr>
+        <w:rPr>
+          <w:lang w:val="en-GB"/>
+        </w:rPr>
+      </w:pPr>
+      <w:r>
+        <w:rPr>
+          <w:lang w:val="en-GB"/>
+        </w:rPr>
+        <w:lastRenderedPageBreak/>
+        <w:t>To avoid this from happening, let´s create a .gitignore file with the extensions and paths we don´t want to monitor:</w:t>
+      </w:r>
+    </w:p>
+    <w:p>
+      <w:pPr>
+        <w:jc w:val="center"/>
+        <w:rPr>
+          <w:lang w:val="en-GB"/>
+        </w:rPr>
+      </w:pPr>
+      <w:r>
+        <w:rPr>
+          <w:noProof/>
+        </w:rPr>
+        <w:drawing>
+          <wp:inline distT="0" distB="0" distL="0" distR="0" wp14:anchorId="36239CFA" wp14:editId="7F084732">
+            <wp:extent cx="2446232" cy="381033"/>
+            <wp:effectExtent l="0" t="0" r="0" b="0"/>
+            <wp:docPr id="1726265826" name="Picture 1" descr="A green and white text on a black background&#10;&#10;Description automatically generated"/>
+            <wp:cNvGraphicFramePr>
+              <a:graphicFrameLocks xmlns:a="http://schemas.openxmlformats.org/drawingml/2006/main" noChangeAspect="1"/>
+            </wp:cNvGraphicFramePr>
+            <a:graphic xmlns:a="http://schemas.openxmlformats.org/drawingml/2006/main">
+              <a:graphicData uri="http://schemas.openxmlformats.org/drawingml/2006/picture">
+                <pic:pic xmlns:pic="http://schemas.openxmlformats.org/drawingml/2006/picture">
+                  <pic:nvPicPr>
+                    <pic:cNvPr id="1726265826" name="Picture 1" descr="A green and white text on a black background&#10;&#10;Description automatically generated"/>
+                    <pic:cNvPicPr/>
+                  </pic:nvPicPr>
+                  <pic:blipFill>
+                    <a:blip r:embed="rId14"/>
+                    <a:stretch>
+                      <a:fillRect/>
+                    </a:stretch>
+                  </pic:blipFill>
+                  <pic:spPr>
+                    <a:xfrm>
+                      <a:off x="0" y="0"/>
+                      <a:ext cx="2446232" cy="381033"/>
+                    </a:xfrm>
+                    <a:prstGeom prst="rect">
+                      <a:avLst/>
+                    </a:prstGeom>
+                  </pic:spPr>
+                </pic:pic>
+              </a:graphicData>
+            </a:graphic>
+          </wp:inline>
+        </w:drawing>
+      </w:r>
+    </w:p>
+    <w:p>
+      <w:pPr>
+        <w:tabs>
+          <w:tab w:val="left" w:pos="2740"/>
+        </w:tabs>
+        <w:jc w:val="center"/>
+        <w:rPr>
+          <w:lang w:val="en-GB"/>
+        </w:rPr>
+      </w:pPr>
+      <w:r>
+        <w:rPr>
+          <w:noProof/>
+        </w:rPr>
+        <w:drawing>
+          <wp:inline distT="0" distB="0" distL="0" distR="0" wp14:anchorId="66ECE6EB" wp14:editId="36C3B220">
+            <wp:extent cx="2933954" cy="2187130"/>
+            <wp:effectExtent l="0" t="0" r="0" b="3810"/>
+            <wp:docPr id="6730025" name="Picture 1" descr="A screenshot of a computer&#10;&#10;Description automatically generated"/>
+            <wp:cNvGraphicFramePr>
+              <a:graphicFrameLocks xmlns:a="http://schemas.openxmlformats.org/drawingml/2006/main" noChangeAspect="1"/>
+            </wp:cNvGraphicFramePr>
+            <a:graphic xmlns:a="http://schemas.openxmlformats.org/drawingml/2006/main">
+              <a:graphicData uri="http://schemas.openxmlformats.org/drawingml/2006/picture">
+                <pic:pic xmlns:pic="http://schemas.openxmlformats.org/drawingml/2006/picture">
+                  <pic:nvPicPr>
+                    <pic:cNvPr id="6730025" name="Picture 1" descr="A screenshot of a computer&#10;&#10;Description automatically generated"/>
+                    <pic:cNvPicPr/>
+                  </pic:nvPicPr>
+                  <pic:blipFill>
+                    <a:blip r:embed="rId15"/>
+                    <a:stretch>
+                      <a:fillRect/>
+                    </a:stretch>
+                  </pic:blipFill>
+                  <pic:spPr>
+                    <a:xfrm>
+                      <a:off x="0" y="0"/>
+                      <a:ext cx="2933954" cy="2187130"/>
+                    </a:xfrm>
+                    <a:prstGeom prst="rect">
+                      <a:avLst/>
+                    </a:prstGeom>
+                  </pic:spPr>
+                </pic:pic>
+              </a:graphicData>
+            </a:graphic>
+          </wp:inline>
+        </w:drawing>
+      </w:r>
+    </w:p>
+    <w:p>
+      <w:pPr>
+        <w:tabs>
+          <w:tab w:val="left" w:pos="2740"/>
+        </w:tabs>
+        <w:rPr>
+          <w:lang w:val="en-GB"/>
+        </w:rPr>
+      </w:pPr>
+      <w:r>
+        <w:rPr>
+          <w:lang w:val="en-GB"/>
+        </w:rPr>
+        <w:t>After saving, we can see that git no longer tracks those files and it detects that .gitignore has been added:</w:t>
+      </w:r>
+    </w:p>
+    <w:p>
+      <w:pPr>
+        <w:tabs>
+          <w:tab w:val="left" w:pos="2740"/>
+        </w:tabs>
+        <w:jc w:val="center"/>
+        <w:rPr>
+          <w:lang w:val="en-GB"/>
+        </w:rPr>
+      </w:pPr>
+      <w:r>
+        <w:rPr>
+          <w:noProof/>
+        </w:rPr>
+        <w:drawing>
+          <wp:inline distT="0" distB="0" distL="0" distR="0" wp14:anchorId="0A91312C" wp14:editId="2A897E5F">
+            <wp:extent cx="4595258" cy="1318374"/>
+            <wp:effectExtent l="0" t="0" r="0" b="0"/>
+            <wp:docPr id="625352177" name="Picture 1" descr="A screen shot of a computer&#10;&#10;Description automatically generated"/>
+            <wp:cNvGraphicFramePr>
+              <a:graphicFrameLocks xmlns:a="http://schemas.openxmlformats.org/drawingml/2006/main" noChangeAspect="1"/>
+            </wp:cNvGraphicFramePr>
+            <a:graphic xmlns:a="http://schemas.openxmlformats.org/drawingml/2006/main">
+              <a:graphicData uri="http://schemas.openxmlformats.org/drawingml/2006/picture">
+                <pic:pic xmlns:pic="http://schemas.openxmlformats.org/drawingml/2006/picture">
+                  <pic:nvPicPr>
+                    <pic:cNvPr id="625352177" name="Picture 1" descr="A screen shot of a computer&#10;&#10;Description automatically generated"/>
+                    <pic:cNvPicPr/>
+                  </pic:nvPicPr>
+                  <pic:blipFill>
+                    <a:blip r:embed="rId16"/>
+                    <a:stretch>
+                      <a:fillRect/>
+                    </a:stretch>
+                  </pic:blipFill>
+                  <pic:spPr>
+                    <a:xfrm>
+                      <a:off x="0" y="0"/>
+                      <a:ext cx="4595258" cy="1318374"/>
+                    </a:xfrm>
+                    <a:prstGeom prst="rect">
+                      <a:avLst/>
+                    </a:prstGeom>
+                  </pic:spPr>
+                </pic:pic>
+              </a:graphicData>
+            </a:graphic>
+          </wp:inline>
+        </w:drawing>
+      </w:r>
+    </w:p>
+    <w:p>
+      <w:pPr>
+        <w:rPr>
+          <w:lang w:val="en-GB"/>
+        </w:rPr>
+      </w:pPr>
+      <w:r>
+        <w:rPr>
+          <w:lang w:val="en-GB"/>
+        </w:rPr>
+        <w:t>Let´s commit it and move forward:</w:t>
+      </w:r>
+    </w:p>
+    <w:p>
+      <w:pPr>
+        <w:jc w:val="center"/>
+        <w:rPr>
+          <w:lang w:val="en-GB"/>
+        </w:rPr>
+      </w:pPr>
+      <w:r>
+        <w:rPr>
+          <w:noProof/>
+        </w:rPr>
+        <w:drawing>
+          <wp:inline distT="0" distB="0" distL="0" distR="0" wp14:anchorId="3A00B502" wp14:editId="681F5C37">
+            <wp:extent cx="4138019" cy="2209992"/>
+            <wp:effectExtent l="0" t="0" r="0" b="0"/>
+            <wp:docPr id="1577887470" name="Picture 1" descr="A computer screen shot of text&#10;&#10;Description automatically generated"/>
+            <wp:cNvGraphicFramePr>
+              <a:graphicFrameLocks xmlns:a="http://schemas.openxmlformats.org/drawingml/2006/main" noChangeAspect="1"/>
+            </wp:cNvGraphicFramePr>
+            <a:graphic xmlns:a="http://schemas.openxmlformats.org/drawingml/2006/main">
+              <a:graphicData uri="http://schemas.openxmlformats.org/drawingml/2006/picture">
+                <pic:pic xmlns:pic="http://schemas.openxmlformats.org/drawingml/2006/picture">
+                  <pic:nvPicPr>
+                    <pic:cNvPr id="1577887470" name="Picture 1" descr="A computer screen shot of text&#10;&#10;Description automatically generated"/>
+                    <pic:cNvPicPr/>
+                  </pic:nvPicPr>
+                  <pic:blipFill>
+                    <a:blip r:embed="rId17"/>
+                    <a:stretch>
+                      <a:fillRect/>
+                    </a:stretch>
+                  </pic:blipFill>
+                  <pic:spPr>
+                    <a:xfrm>
+                      <a:off x="0" y="0"/>
+                      <a:ext cx="4138019" cy="2209992"/>
+                    </a:xfrm>
+                    <a:prstGeom prst="rect">
+                      <a:avLst/>
+                    </a:prstGeom>
+                  </pic:spPr>
+                </pic:pic>
+              </a:graphicData>
+            </a:graphic>
+          </wp:inline>
+        </w:drawing>
+      </w:r>
+    </w:p>
+    <w:p>
+      <w:pPr>
+        <w:rPr>
+          <w:lang w:val="en-GB"/>
+        </w:rPr>
+      </w:pPr>
+    </w:p>
+    <w:p>
+      <w:pPr>
+        <w:pStyle w:val="Heading2"/>
+        <w:rPr>
+          <w:lang w:val="en-GB"/>
+        </w:rPr>
+      </w:pPr>
+      <w:r>
+        <w:rPr>
+          <w:lang w:val="en-GB"/>
+        </w:rPr>
+        <w:t xml:space="preserve">5. </w:t>
+      </w:r>
+      <w:r>
+        <w:rPr>
+          <w:lang w:val="en-GB"/>
+        </w:rPr>
+        <w:t>Chase-branch</w:t>
+      </w:r>
+    </w:p>
+    <w:p>
+      <w:pPr>
+        <w:rPr>
+          <w:lang w:val="en-GB"/>
+        </w:rPr>
+      </w:pPr>
+      <w:r>
+        <w:rPr>
+          <w:lang w:val="en-GB"/>
+        </w:rPr>
+        <w:t xml:space="preserve">We are on </w:t>
       </w:r>
       <w:r>
         <w:rPr>
@@ -163,6 +1003,20 @@
           <w:highlight w:val="lightGray"/>
           <w:lang w:val="en-GB"/>
         </w:rPr>
+        <w:t>chase-branch</w:t>
+      </w:r>
+      <w:r>
+        <w:rPr>
+          <w:lang w:val="en-GB"/>
+        </w:rPr>
+        <w:t xml:space="preserve"> branch. And there is also another branch, </w:t>
+      </w:r>
+      <w:r>
+        <w:rPr>
+          <w:rFonts w:ascii="Consolas" w:hAnsi="Consolas"/>
+          <w:highlight w:val="lightGray"/>
+          <w:lang w:val="en-GB"/>
+        </w:rPr>
         <w:t>escaped</w:t>
       </w:r>
       <w:r>
@@ -183,6 +1037,7 @@
         <w:rPr>
           <w:noProof/>
         </w:rPr>
+        <w:lastRenderedPageBreak/>
         <w:drawing>
           <wp:inline distT="0" distB="0" distL="0" distR="0" wp14:anchorId="15B404B0" wp14:editId="35EC96D5">
             <wp:extent cx="1912786" cy="967824"/>
@@ -199,7 +1054,7 @@
                     <pic:cNvPicPr/>
                   </pic:nvPicPr>
                   <pic:blipFill>
-                    <a:blip r:embed="rId5"/>
+                    <a:blip r:embed="rId18"/>
                     <a:stretch>
                       <a:fillRect/>
                     </a:stretch>
@@ -288,7 +1143,7 @@
                     <pic:cNvPicPr/>
                   </pic:nvPicPr>
                   <pic:blipFill>
-                    <a:blip r:embed="rId6"/>
+                    <a:blip r:embed="rId19"/>
                     <a:stretch>
                       <a:fillRect/>
                     </a:stretch>
@@ -376,7 +1231,7 @@
                     <pic:cNvPicPr/>
                   </pic:nvPicPr>
                   <pic:blipFill>
-                    <a:blip r:embed="rId7"/>
+                    <a:blip r:embed="rId20"/>
                     <a:stretch>
                       <a:fillRect/>
                     </a:stretch>
@@ -424,7 +1279,7 @@
                     <pic:cNvPicPr/>
                   </pic:nvPicPr>
                   <pic:blipFill>
-                    <a:blip r:embed="rId8"/>
+                    <a:blip r:embed="rId21"/>
                     <a:stretch>
                       <a:fillRect/>
                     </a:stretch>
@@ -469,7 +1324,6 @@
         <w:rPr>
           <w:noProof/>
         </w:rPr>
-        <w:lastRenderedPageBreak/>
         <w:drawing>
           <wp:inline distT="0" distB="0" distL="0" distR="0" wp14:anchorId="76B431F5" wp14:editId="24975DCD">
             <wp:extent cx="4663844" cy="1752752"/>
@@ -486,7 +1340,7 @@
                     <pic:cNvPicPr/>
                   </pic:nvPicPr>
                   <pic:blipFill>
-                    <a:blip r:embed="rId9"/>
+                    <a:blip r:embed="rId22"/>
                     <a:stretch>
                       <a:fillRect/>
                     </a:stretch>
@@ -517,6 +1371,7 @@
         <w:rPr>
           <w:noProof/>
         </w:rPr>
+        <w:lastRenderedPageBreak/>
         <w:drawing>
           <wp:inline distT="0" distB="0" distL="0" distR="0" wp14:anchorId="715E5C18" wp14:editId="34ECA463">
             <wp:extent cx="4938188" cy="1699407"/>
@@ -533,7 +1388,7 @@
                     <pic:cNvPicPr/>
                   </pic:nvPicPr>
                   <pic:blipFill>
-                    <a:blip r:embed="rId10"/>
+                    <a:blip r:embed="rId23"/>
                     <a:stretch>
                       <a:fillRect/>
                     </a:stretch>
@@ -640,7 +1495,7 @@
                     <pic:cNvPicPr/>
                   </pic:nvPicPr>
                   <pic:blipFill>
-                    <a:blip r:embed="rId11"/>
+                    <a:blip r:embed="rId24"/>
                     <a:stretch>
                       <a:fillRect/>
                     </a:stretch>
@@ -699,7 +1554,6 @@
         <w:rPr>
           <w:noProof/>
         </w:rPr>
-        <w:lastRenderedPageBreak/>
         <w:drawing>
           <wp:inline distT="0" distB="0" distL="0" distR="0" wp14:anchorId="0B182D5E" wp14:editId="084C921D">
             <wp:extent cx="1943268" cy="1630821"/>
@@ -716,7 +1570,7 @@
                     <pic:cNvPicPr/>
                   </pic:nvPicPr>
                   <pic:blipFill>
-                    <a:blip r:embed="rId12"/>
+                    <a:blip r:embed="rId25"/>
                     <a:stretch>
                       <a:fillRect/>
                     </a:stretch>
@@ -804,7 +1658,7 @@
                     <pic:cNvPicPr/>
                   </pic:nvPicPr>
                   <pic:blipFill>
-                    <a:blip r:embed="rId13"/>
+                    <a:blip r:embed="rId26"/>
                     <a:stretch>
                       <a:fillRect/>
                     </a:stretch>
@@ -835,6 +1689,7 @@
         <w:rPr>
           <w:lang w:val="en-GB"/>
         </w:rPr>
+        <w:lastRenderedPageBreak/>
         <w:t xml:space="preserve">Merging </w:t>
       </w:r>
       <w:r>
@@ -878,7 +1733,7 @@
                     <pic:cNvPicPr/>
                   </pic:nvPicPr>
                   <pic:blipFill>
-                    <a:blip r:embed="rId14"/>
+                    <a:blip r:embed="rId27"/>
                     <a:stretch>
                       <a:fillRect/>
                     </a:stretch>
@@ -939,7 +1794,7 @@
                     <pic:cNvPicPr/>
                   </pic:nvPicPr>
                   <pic:blipFill>
-                    <a:blip r:embed="rId15"/>
+                    <a:blip r:embed="rId28"/>
                     <a:stretch>
                       <a:fillRect/>
                     </a:stretch>
@@ -984,7 +1839,6 @@
         <w:rPr>
           <w:noProof/>
         </w:rPr>
-        <w:lastRenderedPageBreak/>
         <w:drawing>
           <wp:inline distT="0" distB="0" distL="0" distR="0" wp14:anchorId="1498959B" wp14:editId="484B312B">
             <wp:extent cx="3292125" cy="1013548"/>
@@ -1001,7 +1855,7 @@
                     <pic:cNvPicPr/>
                   </pic:nvPicPr>
                   <pic:blipFill>
-                    <a:blip r:embed="rId16"/>
+                    <a:blip r:embed="rId29"/>
                     <a:stretch>
                       <a:fillRect/>
                     </a:stretch>
@@ -1214,7 +2068,7 @@
                     <pic:cNvPicPr/>
                   </pic:nvPicPr>
                   <pic:blipFill>
-                    <a:blip r:embed="rId17"/>
+                    <a:blip r:embed="rId30"/>
                     <a:stretch>
                       <a:fillRect/>
                     </a:stretch>
@@ -1275,7 +2129,7 @@
                     <pic:cNvPicPr/>
                   </pic:nvPicPr>
                   <pic:blipFill>
-                    <a:blip r:embed="rId18"/>
+                    <a:blip r:embed="rId31"/>
                     <a:stretch>
                       <a:fillRect/>
                     </a:stretch>
@@ -1306,7 +2160,6 @@
         <w:rPr>
           <w:lang w:val="en-GB"/>
         </w:rPr>
-        <w:lastRenderedPageBreak/>
         <w:t>The solution here is to save those changes in a separate area with the stash command, and we can verify that by running git status to see that now, there are no changes to commit:</w:t>
       </w:r>
     </w:p>
@@ -1337,7 +2190,7 @@
                     <pic:cNvPicPr/>
                   </pic:nvPicPr>
                   <pic:blipFill>
-                    <a:blip r:embed="rId19"/>
+                    <a:blip r:embed="rId32"/>
                     <a:stretch>
                       <a:fillRect/>
                     </a:stretch>
@@ -1382,6 +2235,7 @@
         <w:rPr>
           <w:noProof/>
         </w:rPr>
+        <w:lastRenderedPageBreak/>
         <w:drawing>
           <wp:inline distT="0" distB="0" distL="0" distR="0" wp14:anchorId="48688E1B" wp14:editId="71174B3F">
             <wp:extent cx="2270957" cy="1943268"/>
@@ -1398,7 +2252,7 @@
                     <pic:cNvPicPr/>
                   </pic:nvPicPr>
                   <pic:blipFill>
-                    <a:blip r:embed="rId20"/>
+                    <a:blip r:embed="rId33"/>
                     <a:stretch>
                       <a:fillRect/>
                     </a:stretch>
@@ -1459,7 +2313,7 @@
                     <pic:cNvPicPr/>
                   </pic:nvPicPr>
                   <pic:blipFill>
-                    <a:blip r:embed="rId21"/>
+                    <a:blip r:embed="rId34"/>
                     <a:stretch>
                       <a:fillRect/>
                     </a:stretch>
@@ -1504,7 +2358,6 @@
         <w:rPr>
           <w:noProof/>
         </w:rPr>
-        <w:lastRenderedPageBreak/>
         <w:drawing>
           <wp:inline distT="0" distB="0" distL="0" distR="0" wp14:anchorId="004D0E15" wp14:editId="5B32383D">
             <wp:extent cx="4938188" cy="2735817"/>
@@ -1521,7 +2374,7 @@
                     <pic:cNvPicPr/>
                   </pic:nvPicPr>
                   <pic:blipFill>
-                    <a:blip r:embed="rId22"/>
+                    <a:blip r:embed="rId35"/>
                     <a:stretch>
                       <a:fillRect/>
                     </a:stretch>
@@ -1566,6 +2419,7 @@
         <w:rPr>
           <w:noProof/>
         </w:rPr>
+        <w:lastRenderedPageBreak/>
         <w:drawing>
           <wp:inline distT="0" distB="0" distL="0" distR="0" wp14:anchorId="2DDDB7EC" wp14:editId="5DA7BE1A">
             <wp:extent cx="4633362" cy="2080440"/>
@@ -1582,7 +2436,7 @@
                     <pic:cNvPicPr/>
                   </pic:nvPicPr>
                   <pic:blipFill>
-                    <a:blip r:embed="rId23"/>
+                    <a:blip r:embed="rId36"/>
                     <a:stretch>
                       <a:fillRect/>
                     </a:stretch>
@@ -1643,7 +2497,7 @@
                     <pic:cNvPicPr/>
                   </pic:nvPicPr>
                   <pic:blipFill>
-                    <a:blip r:embed="rId24"/>
+                    <a:blip r:embed="rId37"/>
                     <a:stretch>
                       <a:fillRect/>
                     </a:stretch>
@@ -1704,7 +2558,7 @@
                     <pic:cNvPicPr/>
                   </pic:nvPicPr>
                   <pic:blipFill>
-                    <a:blip r:embed="rId25"/>
+                    <a:blip r:embed="rId38"/>
                     <a:stretch>
                       <a:fillRect/>
                     </a:stretch>
@@ -1735,7 +2589,6 @@
         <w:rPr>
           <w:lang w:val="en-GB"/>
         </w:rPr>
-        <w:lastRenderedPageBreak/>
         <w:t>Now I´ll just add the last line in the bug.txt file as stated in the problem:</w:t>
       </w:r>
     </w:p>
@@ -1766,7 +2619,7 @@
                     <pic:cNvPicPr/>
                   </pic:nvPicPr>
                   <pic:blipFill>
-                    <a:blip r:embed="rId26"/>
+                    <a:blip r:embed="rId39"/>
                     <a:stretch>
                       <a:fillRect/>
                     </a:stretch>
@@ -1817,6 +2670,7 @@
         <w:rPr>
           <w:noProof/>
         </w:rPr>
+        <w:lastRenderedPageBreak/>
         <w:drawing>
           <wp:inline distT="0" distB="0" distL="0" distR="0" wp14:anchorId="760D2663" wp14:editId="534F6EA5">
             <wp:extent cx="4343776" cy="1707028"/>
@@ -1833,7 +2687,7 @@
                     <pic:cNvPicPr/>
                   </pic:nvPicPr>
                   <pic:blipFill>
-                    <a:blip r:embed="rId27"/>
+                    <a:blip r:embed="rId40"/>
                     <a:stretch>
                       <a:fillRect/>
                     </a:stretch>
@@ -1928,7 +2782,7 @@
                     <pic:cNvPicPr/>
                   </pic:nvPicPr>
                   <pic:blipFill>
-                    <a:blip r:embed="rId28"/>
+                    <a:blip r:embed="rId41"/>
                     <a:stretch>
                       <a:fillRect/>
                     </a:stretch>
@@ -1973,7 +2827,6 @@
         <w:rPr>
           <w:noProof/>
         </w:rPr>
-        <w:lastRenderedPageBreak/>
         <w:drawing>
           <wp:inline distT="0" distB="0" distL="0" distR="0" wp14:anchorId="00DB815C" wp14:editId="5881641E">
             <wp:extent cx="2225233" cy="1341236"/>
@@ -1990,7 +2843,7 @@
                     <pic:cNvPicPr/>
                   </pic:nvPicPr>
                   <pic:blipFill>
-                    <a:blip r:embed="rId29"/>
+                    <a:blip r:embed="rId42"/>
                     <a:stretch>
                       <a:fillRect/>
                     </a:stretch>
@@ -2117,6 +2970,7 @@
         <w:rPr>
           <w:lang w:val="en-GB"/>
         </w:rPr>
+        <w:lastRenderedPageBreak/>
         <w:t>The current status of the history of commits is the following:</w:t>
       </w:r>
     </w:p>
@@ -2147,7 +3001,7 @@
                     <pic:cNvPicPr/>
                   </pic:nvPicPr>
                   <pic:blipFill>
-                    <a:blip r:embed="rId30"/>
+                    <a:blip r:embed="rId43"/>
                     <a:stretch>
                       <a:fillRect/>
                     </a:stretch>
@@ -2235,7 +3089,7 @@
                     <pic:cNvPicPr/>
                   </pic:nvPicPr>
                   <pic:blipFill>
-                    <a:blip r:embed="rId31"/>
+                    <a:blip r:embed="rId44"/>
                     <a:stretch>
                       <a:fillRect/>
                     </a:stretch>
@@ -2267,7 +3121,6 @@
         <w:rPr>
           <w:noProof/>
         </w:rPr>
-        <w:lastRenderedPageBreak/>
         <w:drawing>
           <wp:inline distT="0" distB="0" distL="0" distR="0" wp14:anchorId="15B790C1" wp14:editId="3223080F">
             <wp:extent cx="4806086" cy="2391740"/>
@@ -2284,7 +3137,7 @@
                     <pic:cNvPicPr/>
                   </pic:nvPicPr>
                   <pic:blipFill>
-                    <a:blip r:embed="rId32"/>
+                    <a:blip r:embed="rId45"/>
                     <a:stretch>
                       <a:fillRect/>
                     </a:stretch>
@@ -2349,6 +3202,7 @@
         <w:rPr>
           <w:noProof/>
         </w:rPr>
+        <w:lastRenderedPageBreak/>
         <w:drawing>
           <wp:inline distT="0" distB="0" distL="0" distR="0" wp14:anchorId="1F805087" wp14:editId="19737F2E">
             <wp:extent cx="5400040" cy="1611630"/>
@@ -2365,7 +3219,7 @@
                     <pic:cNvPicPr/>
                   </pic:nvPicPr>
                   <pic:blipFill>
-                    <a:blip r:embed="rId33"/>
+                    <a:blip r:embed="rId46"/>
                     <a:stretch>
                       <a:fillRect/>
                     </a:stretch>
@@ -2524,7 +3378,7 @@
                     <pic:cNvPicPr/>
                   </pic:nvPicPr>
                   <pic:blipFill>
-                    <a:blip r:embed="rId34"/>
+                    <a:blip r:embed="rId47"/>
                     <a:stretch>
                       <a:fillRect/>
                     </a:stretch>
@@ -2562,30 +3416,14 @@
           <w:highlight w:val="lightGray"/>
           <w:lang w:val="en-GB"/>
         </w:rPr>
-        <w:t>git rebase &lt;</w:t>
-      </w:r>
-      <w:proofErr w:type="spellStart"/>
+        <w:t>git rebase &lt;name_of_the_branch</w:t>
+      </w:r>
       <w:r>
         <w:rPr>
           <w:highlight w:val="lightGray"/>
           <w:lang w:val="en-GB"/>
         </w:rPr>
-        <w:t>name_of_the_branch</w:t>
-      </w:r>
-      <w:r>
-        <w:rPr>
-          <w:highlight w:val="lightGray"/>
-          <w:lang w:val="en-GB"/>
-        </w:rPr>
-        <w:t>_to_bring_to_current</w:t>
-      </w:r>
-      <w:proofErr w:type="spellEnd"/>
-      <w:r>
-        <w:rPr>
-          <w:highlight w:val="lightGray"/>
-          <w:lang w:val="en-GB"/>
-        </w:rPr>
-        <w:t>&gt;</w:t>
+        <w:t>_to_bring_to_current&gt;</w:t>
       </w:r>
       <w:r>
         <w:rPr>
@@ -2605,7 +3443,6 @@
         <w:rPr>
           <w:noProof/>
         </w:rPr>
-        <w:lastRenderedPageBreak/>
         <w:drawing>
           <wp:inline distT="0" distB="0" distL="0" distR="0" wp14:anchorId="6309EBFE" wp14:editId="76A0032D">
             <wp:extent cx="5281118" cy="1356478"/>
@@ -2622,7 +3459,7 @@
                     <pic:cNvPicPr/>
                   </pic:nvPicPr>
                   <pic:blipFill>
-                    <a:blip r:embed="rId35"/>
+                    <a:blip r:embed="rId48"/>
                     <a:stretch>
                       <a:fillRect/>
                     </a:stretch>
@@ -2696,18 +3533,8 @@
           <w:bCs/>
           <w:lang w:val="en-GB"/>
         </w:rPr>
-        <w:t>.</w:t>
-      </w:r>
-      <w:proofErr w:type="spellStart"/>
-      <w:r>
-        <w:rPr>
-          <w:b/>
-          <w:bCs/>
-          <w:lang w:val="en-GB"/>
-        </w:rPr>
-        <w:t>gitignore</w:t>
-      </w:r>
-      <w:proofErr w:type="spellEnd"/>
+        <w:t>.gitignore</w:t>
+      </w:r>
       <w:r>
         <w:rPr>
           <w:lang w:val="en-GB"/>
@@ -2778,6 +3605,7 @@
         <w:rPr>
           <w:noProof/>
         </w:rPr>
+        <w:lastRenderedPageBreak/>
         <w:drawing>
           <wp:inline distT="0" distB="0" distL="0" distR="0" wp14:anchorId="6DBE63BA" wp14:editId="6804D77C">
             <wp:extent cx="3475021" cy="1539373"/>
@@ -2794,7 +3622,7 @@
                     <pic:cNvPicPr/>
                   </pic:nvPicPr>
                   <pic:blipFill>
-                    <a:blip r:embed="rId36"/>
+                    <a:blip r:embed="rId49"/>
                     <a:stretch>
                       <a:fillRect/>
                     </a:stretch>
@@ -2855,7 +3683,7 @@
                     <pic:cNvPicPr/>
                   </pic:nvPicPr>
                   <pic:blipFill>
-                    <a:blip r:embed="rId37"/>
+                    <a:blip r:embed="rId50"/>
                     <a:stretch>
                       <a:fillRect/>
                     </a:stretch>
@@ -2926,7 +3754,6 @@
         <w:rPr>
           <w:noProof/>
         </w:rPr>
-        <w:lastRenderedPageBreak/>
         <w:drawing>
           <wp:inline distT="0" distB="0" distL="0" distR="0" wp14:anchorId="17B9A027" wp14:editId="0A8AD91B">
             <wp:extent cx="5400040" cy="1804670"/>
@@ -2943,7 +3770,7 @@
                     <pic:cNvPicPr/>
                   </pic:nvPicPr>
                   <pic:blipFill>
-                    <a:blip r:embed="rId38"/>
+                    <a:blip r:embed="rId51"/>
                     <a:stretch>
                       <a:fillRect/>
                     </a:stretch>
@@ -3004,7 +3831,7 @@
                     <pic:cNvPicPr/>
                   </pic:nvPicPr>
                   <pic:blipFill>
-                    <a:blip r:embed="rId39"/>
+                    <a:blip r:embed="rId52"/>
                     <a:stretch>
                       <a:fillRect/>
                     </a:stretch>
@@ -3166,50 +3993,14 @@
           <w:highlight w:val="lightGray"/>
           <w:lang w:val="en-GB"/>
         </w:rPr>
-        <w:t>git mv &lt;</w:t>
-      </w:r>
-      <w:proofErr w:type="spellStart"/>
-      <w:r>
+        <w:t>git mv &lt;previous_name&gt; &lt;new_name&gt;</w:t>
+      </w:r>
+    </w:p>
+    <w:p>
+      <w:pPr>
+        <w:jc w:val="center"/>
         <w:rPr>
           <w:rFonts w:ascii="Consolas" w:hAnsi="Consolas"/>
-          <w:highlight w:val="lightGray"/>
-          <w:lang w:val="en-GB"/>
-        </w:rPr>
-        <w:t>previous_name</w:t>
-      </w:r>
-      <w:proofErr w:type="spellEnd"/>
-      <w:r>
-        <w:rPr>
-          <w:rFonts w:ascii="Consolas" w:hAnsi="Consolas"/>
-          <w:highlight w:val="lightGray"/>
-          <w:lang w:val="en-GB"/>
-        </w:rPr>
-        <w:t>&gt; &lt;</w:t>
-      </w:r>
-      <w:proofErr w:type="spellStart"/>
-      <w:r>
-        <w:rPr>
-          <w:rFonts w:ascii="Consolas" w:hAnsi="Consolas"/>
-          <w:highlight w:val="lightGray"/>
-          <w:lang w:val="en-GB"/>
-        </w:rPr>
-        <w:t>new_name</w:t>
-      </w:r>
-      <w:proofErr w:type="spellEnd"/>
-      <w:r>
-        <w:rPr>
-          <w:rFonts w:ascii="Consolas" w:hAnsi="Consolas"/>
-          <w:highlight w:val="lightGray"/>
-          <w:lang w:val="en-GB"/>
-        </w:rPr>
-        <w:t>&gt;</w:t>
-      </w:r>
-    </w:p>
-    <w:p>
-      <w:pPr>
-        <w:jc w:val="center"/>
-        <w:rPr>
-          <w:rFonts w:ascii="Consolas" w:hAnsi="Consolas"/>
           <w:lang w:val="en-GB"/>
         </w:rPr>
       </w:pPr>
@@ -3217,7 +4008,6 @@
         <w:rPr>
           <w:noProof/>
         </w:rPr>
-        <w:lastRenderedPageBreak/>
         <w:drawing>
           <wp:inline distT="0" distB="0" distL="0" distR="0" wp14:anchorId="5EC57478" wp14:editId="56B97F12">
             <wp:extent cx="3894157" cy="1714649"/>
@@ -3234,7 +4024,7 @@
                     <pic:cNvPicPr/>
                   </pic:nvPicPr>
                   <pic:blipFill>
-                    <a:blip r:embed="rId40"/>
+                    <a:blip r:embed="rId53"/>
                     <a:stretch>
                       <a:fillRect/>
                     </a:stretch>
@@ -3301,7 +4091,7 @@
                     <pic:cNvPicPr/>
                   </pic:nvPicPr>
                   <pic:blipFill>
-                    <a:blip r:embed="rId41"/>
+                    <a:blip r:embed="rId54"/>
                     <a:stretch>
                       <a:fillRect/>
                     </a:stretch>
@@ -3367,21 +4157,7 @@
         <w:rPr>
           <w:lang w:val="en-GB"/>
         </w:rPr>
-        <w:t> but you realized you made a typo - you wrote </w:t>
-      </w:r>
-      <w:proofErr w:type="spellStart"/>
-      <w:r>
-        <w:rPr>
-          <w:lang w:val="en-GB"/>
-        </w:rPr>
-        <w:t>wordl</w:t>
-      </w:r>
-      <w:proofErr w:type="spellEnd"/>
-      <w:r>
-        <w:rPr>
-          <w:lang w:val="en-GB"/>
-        </w:rPr>
-        <w:t> instead of world.</w:t>
+        <w:t> but you realized you made a typo - you wrote wordl instead of world.</w:t>
       </w:r>
     </w:p>
     <w:p>
@@ -3446,6 +4222,7 @@
         <w:rPr>
           <w:lang w:val="en-GB"/>
         </w:rPr>
+        <w:lastRenderedPageBreak/>
         <w:t>For this exercise</w:t>
       </w:r>
       <w:r>
@@ -3528,21 +4305,7 @@
         <w:rPr>
           <w:lang w:val="en-GB"/>
         </w:rPr>
-        <w:t xml:space="preserve">If you want to change only </w:t>
-      </w:r>
-      <w:proofErr w:type="spellStart"/>
-      <w:r>
-        <w:rPr>
-          <w:lang w:val="en-GB"/>
-        </w:rPr>
-        <w:t>commited</w:t>
-      </w:r>
-      <w:proofErr w:type="spellEnd"/>
-      <w:r>
-        <w:rPr>
-          <w:lang w:val="en-GB"/>
-        </w:rPr>
-        <w:t xml:space="preserve"> files but no edit message, use</w:t>
+        <w:t>If you want to change only commited files but no edit message, use</w:t>
       </w:r>
     </w:p>
     <w:p>
@@ -3629,7 +4392,6 @@
         <w:rPr>
           <w:noProof/>
         </w:rPr>
-        <w:lastRenderedPageBreak/>
         <w:drawing>
           <wp:inline distT="0" distB="0" distL="0" distR="0" wp14:anchorId="2AFB2A6A" wp14:editId="0A7FF084">
             <wp:extent cx="3124471" cy="1181202"/>
@@ -3646,7 +4408,7 @@
                     <pic:cNvPicPr/>
                   </pic:nvPicPr>
                   <pic:blipFill>
-                    <a:blip r:embed="rId42"/>
+                    <a:blip r:embed="rId55"/>
                     <a:stretch>
                       <a:fillRect/>
                     </a:stretch>
@@ -3721,7 +4483,7 @@
                     <pic:cNvPicPr/>
                   </pic:nvPicPr>
                   <pic:blipFill>
-                    <a:blip r:embed="rId43"/>
+                    <a:blip r:embed="rId56"/>
                     <a:stretch>
                       <a:fillRect/>
                     </a:stretch>
@@ -3786,6 +4548,7 @@
         <w:rPr>
           <w:lang w:val="en-GB"/>
         </w:rPr>
+        <w:lastRenderedPageBreak/>
         <w:t>As a git expert, change the date of the last commit. Don't be modest - make it look like it was committed in 1987!</w:t>
       </w:r>
     </w:p>
@@ -3855,7 +4618,7 @@
                     <pic:cNvPicPr/>
                   </pic:nvPicPr>
                   <pic:blipFill>
-                    <a:blip r:embed="rId44"/>
+                    <a:blip r:embed="rId57"/>
                     <a:stretch>
                       <a:fillRect/>
                     </a:stretch>
@@ -3886,7 +4649,6 @@
         <w:rPr>
           <w:lang w:val="en-GB"/>
         </w:rPr>
-        <w:lastRenderedPageBreak/>
         <w:t>In the screenshot, I have highlighted the two that are relevant to our current problem. As in the previous exercise, amend will let us change our last commit and, using date, we can also change the date when our commit was made.</w:t>
       </w:r>
     </w:p>
@@ -3930,7 +4692,7 @@
                     <pic:cNvPicPr/>
                   </pic:nvPicPr>
                   <pic:blipFill>
-                    <a:blip r:embed="rId45"/>
+                    <a:blip r:embed="rId58"/>
                     <a:stretch>
                       <a:fillRect/>
                     </a:stretch>
@@ -4023,7 +4785,7 @@
                     <pic:cNvPicPr/>
                   </pic:nvPicPr>
                   <pic:blipFill>
-                    <a:blip r:embed="rId46"/>
+                    <a:blip r:embed="rId59"/>
                     <a:stretch>
                       <a:fillRect/>
                     </a:stretch>
@@ -4075,6 +4837,7 @@
         <w:rPr>
           <w:lang w:val="en-GB"/>
         </w:rPr>
+        <w:lastRenderedPageBreak/>
         <w:t>13. Fix old typo</w:t>
       </w:r>
     </w:p>
@@ -4103,7 +4866,6 @@
         </w:rPr>
         <w:t> - you wrote </w:t>
       </w:r>
-      <w:proofErr w:type="spellStart"/>
       <w:r>
         <w:rPr>
           <w:rFonts w:ascii="Consolas" w:hAnsi="Consolas"/>
@@ -4112,7 +4874,6 @@
         </w:rPr>
         <w:t>wordl</w:t>
       </w:r>
-      <w:proofErr w:type="spellEnd"/>
       <w:r>
         <w:rPr>
           <w:lang w:val="en-GB"/>
@@ -4210,7 +4971,6 @@
         <w:rPr>
           <w:noProof/>
         </w:rPr>
-        <w:lastRenderedPageBreak/>
         <w:drawing>
           <wp:inline distT="0" distB="0" distL="0" distR="0" wp14:anchorId="09B288BE" wp14:editId="54EFD755">
             <wp:extent cx="4336156" cy="708721"/>
@@ -4227,7 +4987,7 @@
                     <pic:cNvPicPr/>
                   </pic:nvPicPr>
                   <pic:blipFill>
-                    <a:blip r:embed="rId47"/>
+                    <a:blip r:embed="rId60"/>
                     <a:stretch>
                       <a:fillRect/>
                     </a:stretch>
@@ -4275,7 +5035,7 @@
                     <pic:cNvPicPr/>
                   </pic:nvPicPr>
                   <pic:blipFill>
-                    <a:blip r:embed="rId48"/>
+                    <a:blip r:embed="rId61"/>
                     <a:stretch>
                       <a:fillRect/>
                     </a:stretch>
@@ -4327,76 +5087,48 @@
           <w:highlight w:val="lightGray"/>
           <w:lang w:val="en-GB"/>
         </w:rPr>
-        <w:t>-</w:t>
-      </w:r>
-      <w:proofErr w:type="spellStart"/>
+        <w:t>-i</w:t>
+      </w:r>
+      <w:r>
+        <w:rPr>
+          <w:lang w:val="en-GB"/>
+        </w:rPr>
+        <w:t xml:space="preserve"> or </w:t>
+      </w:r>
+      <w:r>
+        <w:rPr>
+          <w:highlight w:val="lightGray"/>
+          <w:lang w:val="en-GB"/>
+        </w:rPr>
+        <w:t>--interactive</w:t>
+      </w:r>
+      <w:r>
+        <w:rPr>
+          <w:lang w:val="en-GB"/>
+        </w:rPr>
+        <w:t>), that lets us revisit previous commits and fix them sequentially. It is like if we were amending different previous commits in our history.</w:t>
+      </w:r>
+      <w:r>
+        <w:rPr>
+          <w:lang w:val="en-GB"/>
+        </w:rPr>
+        <w:t xml:space="preserve"> Let´s see how we can make use of it, I´ll use the following command:</w:t>
+      </w:r>
+    </w:p>
+    <w:p>
+      <w:pPr>
+        <w:rPr>
+          <w:rFonts w:ascii="Consolas" w:hAnsi="Consolas"/>
+          <w:lang w:val="en-GB"/>
+        </w:rPr>
+      </w:pPr>
       <w:r>
         <w:rPr>
           <w:rFonts w:ascii="Consolas" w:hAnsi="Consolas"/>
           <w:highlight w:val="lightGray"/>
           <w:lang w:val="en-GB"/>
         </w:rPr>
-        <w:t>i</w:t>
-      </w:r>
-      <w:proofErr w:type="spellEnd"/>
-      <w:r>
-        <w:rPr>
-          <w:lang w:val="en-GB"/>
-        </w:rPr>
-        <w:t xml:space="preserve"> or </w:t>
-      </w:r>
-      <w:r>
-        <w:rPr>
-          <w:highlight w:val="lightGray"/>
-          <w:lang w:val="en-GB"/>
-        </w:rPr>
-        <w:t>--interactive</w:t>
-      </w:r>
-      <w:r>
-        <w:rPr>
-          <w:lang w:val="en-GB"/>
-        </w:rPr>
-        <w:t>), that lets us revisit previous commits and fix them sequentially. It is like if we were amending different previous commits in our history.</w:t>
-      </w:r>
-      <w:r>
-        <w:rPr>
-          <w:lang w:val="en-GB"/>
-        </w:rPr>
-        <w:t xml:space="preserve"> Let´s see how we can make use of it, I´ll use the following command:</w:t>
-      </w:r>
-    </w:p>
-    <w:p>
-      <w:pPr>
-        <w:rPr>
-          <w:rFonts w:ascii="Consolas" w:hAnsi="Consolas"/>
-          <w:lang w:val="en-GB"/>
-        </w:rPr>
-      </w:pPr>
-      <w:r>
-        <w:rPr>
-          <w:rFonts w:ascii="Consolas" w:hAnsi="Consolas"/>
-          <w:highlight w:val="lightGray"/>
-          <w:lang w:val="en-GB"/>
-        </w:rPr>
-        <w:t>git rebase -</w:t>
-      </w:r>
-      <w:proofErr w:type="spellStart"/>
-      <w:r>
-        <w:rPr>
-          <w:rFonts w:ascii="Consolas" w:hAnsi="Consolas"/>
-          <w:highlight w:val="lightGray"/>
-          <w:lang w:val="en-GB"/>
-        </w:rPr>
-        <w:t>i</w:t>
-      </w:r>
-      <w:proofErr w:type="spellEnd"/>
-      <w:r>
-        <w:rPr>
-          <w:rFonts w:ascii="Consolas" w:hAnsi="Consolas"/>
-          <w:highlight w:val="lightGray"/>
-          <w:lang w:val="en-GB"/>
-        </w:rPr>
-        <w:t xml:space="preserve"> HEAD~2</w:t>
+        <w:t>git rebase -i HEAD~2</w:t>
       </w:r>
     </w:p>
     <w:p>
@@ -4445,7 +5177,7 @@
                     <pic:cNvPicPr/>
                   </pic:nvPicPr>
                   <pic:blipFill>
-                    <a:blip r:embed="rId49"/>
+                    <a:blip r:embed="rId62"/>
                     <a:stretch>
                       <a:fillRect/>
                     </a:stretch>
@@ -4507,7 +5239,7 @@
                     <pic:cNvPicPr/>
                   </pic:nvPicPr>
                   <pic:blipFill>
-                    <a:blip r:embed="rId50"/>
+                    <a:blip r:embed="rId63"/>
                     <a:stretch>
                       <a:fillRect/>
                     </a:stretch>
@@ -4568,7 +5300,7 @@
                     <pic:cNvPicPr/>
                   </pic:nvPicPr>
                   <pic:blipFill>
-                    <a:blip r:embed="rId51"/>
+                    <a:blip r:embed="rId64"/>
                     <a:stretch>
                       <a:fillRect/>
                     </a:stretch>
@@ -4629,7 +5361,7 @@
                     <pic:cNvPicPr/>
                   </pic:nvPicPr>
                   <pic:blipFill>
-                    <a:blip r:embed="rId52"/>
+                    <a:blip r:embed="rId65"/>
                     <a:stretch>
                       <a:fillRect/>
                     </a:stretch>
@@ -4738,7 +5470,7 @@
                     <pic:cNvPicPr/>
                   </pic:nvPicPr>
                   <pic:blipFill>
-                    <a:blip r:embed="rId42"/>
+                    <a:blip r:embed="rId55"/>
                     <a:stretch>
                       <a:fillRect/>
                     </a:stretch>
@@ -4786,7 +5518,7 @@
                     <pic:cNvPicPr/>
                   </pic:nvPicPr>
                   <pic:blipFill>
-                    <a:blip r:embed="rId53"/>
+                    <a:blip r:embed="rId66"/>
                     <a:stretch>
                       <a:fillRect/>
                     </a:stretch>
@@ -4847,7 +5579,7 @@
                     <pic:cNvPicPr/>
                   </pic:nvPicPr>
                   <pic:blipFill>
-                    <a:blip r:embed="rId54"/>
+                    <a:blip r:embed="rId67"/>
                     <a:stretch>
                       <a:fillRect/>
                     </a:stretch>
@@ -4908,7 +5640,7 @@
                     <pic:cNvPicPr/>
                   </pic:nvPicPr>
                   <pic:blipFill>
-                    <a:blip r:embed="rId55"/>
+                    <a:blip r:embed="rId68"/>
                     <a:stretch>
                       <a:fillRect/>
                     </a:stretch>
@@ -4983,7 +5715,7 @@
                     <pic:cNvPicPr/>
                   </pic:nvPicPr>
                   <pic:blipFill>
-                    <a:blip r:embed="rId56"/>
+                    <a:blip r:embed="rId69"/>
                     <a:stretch>
                       <a:fillRect/>
                     </a:stretch>
@@ -5044,7 +5776,7 @@
                     <pic:cNvPicPr/>
                   </pic:nvPicPr>
                   <pic:blipFill>
-                    <a:blip r:embed="rId57"/>
+                    <a:blip r:embed="rId70"/>
                     <a:stretch>
                       <a:fillRect/>
                     </a:stretch>
@@ -5106,7 +5838,7 @@
                     <pic:cNvPicPr/>
                   </pic:nvPicPr>
                   <pic:blipFill>
-                    <a:blip r:embed="rId58"/>
+                    <a:blip r:embed="rId71"/>
                     <a:stretch>
                       <a:fillRect/>
                     </a:stretch>
@@ -5294,7 +6026,7 @@
                     <pic:cNvPicPr/>
                   </pic:nvPicPr>
                   <pic:blipFill>
-                    <a:blip r:embed="rId59"/>
+                    <a:blip r:embed="rId72"/>
                     <a:stretch>
                       <a:fillRect/>
                     </a:stretch>
@@ -5352,18 +6084,8 @@
           <w:highlight w:val="lightGray"/>
           <w:lang w:val="en-GB"/>
         </w:rPr>
-        <w:t xml:space="preserve">git </w:t>
-      </w:r>
-      <w:proofErr w:type="spellStart"/>
-      <w:r>
-        <w:rPr>
-          <w:rFonts w:ascii="Consolas" w:hAnsi="Consolas"/>
-          <w:highlight w:val="lightGray"/>
-          <w:lang w:val="en-GB"/>
-        </w:rPr>
-        <w:t>reflog</w:t>
-      </w:r>
-      <w:proofErr w:type="spellEnd"/>
+        <w:t>git reflog</w:t>
+      </w:r>
       <w:r>
         <w:rPr>
           <w:lang w:val="en-GB"/>
@@ -5387,21 +6109,7 @@
         <w:rPr>
           <w:lang w:val="en-GB"/>
         </w:rPr>
-        <w:t xml:space="preserve">As you’re working, Git silently records what your HEAD is every time you change it. Each time you commit or change branches, the </w:t>
-      </w:r>
-      <w:proofErr w:type="spellStart"/>
-      <w:r>
-        <w:rPr>
-          <w:lang w:val="en-GB"/>
-        </w:rPr>
-        <w:t>reflog</w:t>
-      </w:r>
-      <w:proofErr w:type="spellEnd"/>
-      <w:r>
-        <w:rPr>
-          <w:lang w:val="en-GB"/>
-        </w:rPr>
-        <w:t xml:space="preserve"> is updated. </w:t>
+        <w:t xml:space="preserve">As you’re working, Git silently records what your HEAD is every time you change it. Each time you commit or change branches, the reflog is updated. </w:t>
       </w:r>
       <w:r>
         <w:rPr>
@@ -5413,21 +6121,7 @@
         <w:rPr>
           <w:lang w:val="en-GB"/>
         </w:rPr>
-        <w:t xml:space="preserve"> You can see where you’ve been at any time by running git </w:t>
-      </w:r>
-      <w:proofErr w:type="spellStart"/>
-      <w:r>
-        <w:rPr>
-          <w:lang w:val="en-GB"/>
-        </w:rPr>
-        <w:t>reflog</w:t>
-      </w:r>
-      <w:proofErr w:type="spellEnd"/>
-      <w:r>
-        <w:rPr>
-          <w:lang w:val="en-GB"/>
-        </w:rPr>
-        <w:t>:</w:t>
+        <w:t xml:space="preserve"> You can see where you’ve been at any time by running git reflog:</w:t>
       </w:r>
       <w:r>
         <w:rPr>
@@ -5435,7 +6129,7 @@
         </w:rPr>
         <w:t>” (</w:t>
       </w:r>
-      <w:hyperlink r:id="rId60" w:history="1">
+      <w:hyperlink r:id="rId73" w:history="1">
         <w:r>
           <w:rPr>
             <w:rStyle w:val="Hyperlink"/>
@@ -5479,7 +6173,7 @@
                     <pic:cNvPicPr/>
                   </pic:nvPicPr>
                   <pic:blipFill>
-                    <a:blip r:embed="rId61"/>
+                    <a:blip r:embed="rId74"/>
                     <a:stretch>
                       <a:fillRect/>
                     </a:stretch>
@@ -5619,7 +6313,7 @@
                     <pic:cNvPicPr/>
                   </pic:nvPicPr>
                   <pic:blipFill>
-                    <a:blip r:embed="rId62"/>
+                    <a:blip r:embed="rId75"/>
                     <a:stretch>
                       <a:fillRect/>
                     </a:stretch>
@@ -5782,7 +6476,7 @@
                     <pic:cNvPicPr/>
                   </pic:nvPicPr>
                   <pic:blipFill>
-                    <a:blip r:embed="rId63"/>
+                    <a:blip r:embed="rId76"/>
                     <a:stretch>
                       <a:fillRect/>
                     </a:stretch>
@@ -6080,7 +6774,7 @@
                     <pic:cNvPicPr/>
                   </pic:nvPicPr>
                   <pic:blipFill>
-                    <a:blip r:embed="rId64"/>
+                    <a:blip r:embed="rId77"/>
                     <a:stretch>
                       <a:fillRect/>
                     </a:stretch>
@@ -6141,7 +6835,7 @@
                     <pic:cNvPicPr/>
                   </pic:nvPicPr>
                   <pic:blipFill>
-                    <a:blip r:embed="rId65"/>
+                    <a:blip r:embed="rId78"/>
                     <a:stretch>
                       <a:fillRect/>
                     </a:stretch>
@@ -6202,7 +6896,7 @@
                     <pic:cNvPicPr/>
                   </pic:nvPicPr>
                   <pic:blipFill>
-                    <a:blip r:embed="rId66"/>
+                    <a:blip r:embed="rId79"/>
                     <a:stretch>
                       <a:fillRect/>
                     </a:stretch>
@@ -6357,7 +7051,7 @@
                     <pic:cNvPicPr/>
                   </pic:nvPicPr>
                   <pic:blipFill>
-                    <a:blip r:embed="rId67"/>
+                    <a:blip r:embed="rId80"/>
                     <a:stretch>
                       <a:fillRect/>
                     </a:stretch>
@@ -6478,7 +7172,7 @@
                     <pic:cNvPicPr/>
                   </pic:nvPicPr>
                   <pic:blipFill>
-                    <a:blip r:embed="rId68"/>
+                    <a:blip r:embed="rId81"/>
                     <a:stretch>
                       <a:fillRect/>
                     </a:stretch>
@@ -6552,7 +7246,7 @@
                     <pic:cNvPicPr/>
                   </pic:nvPicPr>
                   <pic:blipFill>
-                    <a:blip r:embed="rId69"/>
+                    <a:blip r:embed="rId82"/>
                     <a:stretch>
                       <a:fillRect/>
                     </a:stretch>
@@ -6614,7 +7308,7 @@
                     <pic:cNvPicPr/>
                   </pic:nvPicPr>
                   <pic:blipFill>
-                    <a:blip r:embed="rId70"/>
+                    <a:blip r:embed="rId83"/>
                     <a:stretch>
                       <a:fillRect/>
                     </a:stretch>
@@ -6681,7 +7375,7 @@
                     <pic:cNvPicPr/>
                   </pic:nvPicPr>
                   <pic:blipFill>
-                    <a:blip r:embed="rId71"/>
+                    <a:blip r:embed="rId84"/>
                     <a:stretch>
                       <a:fillRect/>
                     </a:stretch>
@@ -6728,7 +7422,7 @@
                     <pic:cNvPicPr/>
                   </pic:nvPicPr>
                   <pic:blipFill>
-                    <a:blip r:embed="rId72"/>
+                    <a:blip r:embed="rId85"/>
                     <a:stretch>
                       <a:fillRect/>
                     </a:stretch>
@@ -6823,23 +7517,13 @@
         </w:rPr>
         <w:t xml:space="preserve"> without performing </w:t>
       </w:r>
-      <w:proofErr w:type="spellStart"/>
       <w:r>
         <w:rPr>
           <w:rFonts w:ascii="Consolas" w:hAnsi="Consolas"/>
           <w:highlight w:val="lightGray"/>
           <w:lang w:val="en-GB"/>
         </w:rPr>
-        <w:t>chmod</w:t>
-      </w:r>
-      <w:proofErr w:type="spellEnd"/>
-      <w:r>
-        <w:rPr>
-          <w:rFonts w:ascii="Consolas" w:hAnsi="Consolas"/>
-          <w:highlight w:val="lightGray"/>
-          <w:lang w:val="en-GB"/>
-        </w:rPr>
-        <w:t xml:space="preserve"> +x script.sh</w:t>
+        <w:t>chmod +x script.sh</w:t>
       </w:r>
       <w:r>
         <w:rPr>
@@ -6929,23 +7613,13 @@
         </w:rPr>
         <w:t xml:space="preserve">needs to run automatically without introducing </w:t>
       </w:r>
-      <w:proofErr w:type="spellStart"/>
       <w:r>
         <w:rPr>
           <w:rFonts w:ascii="Consolas" w:hAnsi="Consolas"/>
           <w:highlight w:val="lightGray"/>
           <w:lang w:val="en-GB"/>
         </w:rPr>
-        <w:t>chmod</w:t>
-      </w:r>
-      <w:proofErr w:type="spellEnd"/>
-      <w:r>
-        <w:rPr>
-          <w:rFonts w:ascii="Consolas" w:hAnsi="Consolas"/>
-          <w:highlight w:val="lightGray"/>
-          <w:lang w:val="en-GB"/>
-        </w:rPr>
-        <w:t xml:space="preserve"> +x script.sh</w:t>
+        <w:t>chmod +x script.sh</w:t>
       </w:r>
       <w:r>
         <w:rPr>
@@ -7000,7 +7674,7 @@
                     <pic:cNvPicPr/>
                   </pic:nvPicPr>
                   <pic:blipFill>
-                    <a:blip r:embed="rId73"/>
+                    <a:blip r:embed="rId86"/>
                     <a:stretch>
                       <a:fillRect/>
                     </a:stretch>
@@ -7077,7 +7751,7 @@
                     <pic:cNvPicPr/>
                   </pic:nvPicPr>
                   <pic:blipFill>
-                    <a:blip r:embed="rId74"/>
+                    <a:blip r:embed="rId87"/>
                     <a:stretch>
                       <a:fillRect/>
                     </a:stretch>
@@ -7164,7 +7838,7 @@
                     <pic:cNvPicPr/>
                   </pic:nvPicPr>
                   <pic:blipFill>
-                    <a:blip r:embed="rId75"/>
+                    <a:blip r:embed="rId88"/>
                     <a:stretch>
                       <a:fillRect/>
                     </a:stretch>
@@ -7235,7 +7909,6 @@
           <w:lang w:val="en-GB"/>
         </w:rPr>
       </w:pPr>
-      <w:proofErr w:type="spellStart"/>
       <w:r>
         <w:rPr>
           <w:b/>
@@ -7252,7 +7925,6 @@
         </w:rPr>
         <w:t>wx</w:t>
       </w:r>
-      <w:proofErr w:type="spellEnd"/>
       <w:r>
         <w:rPr>
           <w:b/>
@@ -7372,23 +8044,13 @@
         </w:rPr>
         <w:t xml:space="preserve">The problem states that, in other servers, the file is not executable directly and needs </w:t>
       </w:r>
-      <w:proofErr w:type="spellStart"/>
       <w:r>
         <w:rPr>
           <w:rFonts w:ascii="Consolas" w:hAnsi="Consolas"/>
           <w:highlight w:val="lightGray"/>
           <w:lang w:val="en-GB"/>
         </w:rPr>
-        <w:t>chmod</w:t>
-      </w:r>
-      <w:proofErr w:type="spellEnd"/>
-      <w:r>
-        <w:rPr>
-          <w:rFonts w:ascii="Consolas" w:hAnsi="Consolas"/>
-          <w:highlight w:val="lightGray"/>
-          <w:lang w:val="en-GB"/>
-        </w:rPr>
-        <w:t xml:space="preserve"> +x script.sh</w:t>
+        <w:t>chmod +x script.sh</w:t>
       </w:r>
       <w:r>
         <w:rPr>
@@ -7436,7 +8098,7 @@
                     <pic:cNvPicPr/>
                   </pic:nvPicPr>
                   <pic:blipFill>
-                    <a:blip r:embed="rId76"/>
+                    <a:blip r:embed="rId89"/>
                     <a:stretch>
                       <a:fillRect/>
                     </a:stretch>
@@ -7504,21 +8166,7 @@
         <w:rPr>
           <w:lang w:val="en-GB"/>
         </w:rPr>
-        <w:t>) along with one of its parameters –</w:t>
-      </w:r>
-      <w:proofErr w:type="spellStart"/>
-      <w:r>
-        <w:rPr>
-          <w:lang w:val="en-GB"/>
-        </w:rPr>
-        <w:t>chmod</w:t>
-      </w:r>
-      <w:proofErr w:type="spellEnd"/>
-      <w:r>
-        <w:rPr>
-          <w:lang w:val="en-GB"/>
-        </w:rPr>
-        <w:t xml:space="preserve"> to </w:t>
+        <w:t xml:space="preserve">) along with one of its parameters –chmod to </w:t>
       </w:r>
       <w:r>
         <w:rPr>
@@ -7546,25 +8194,7 @@
           <w:highlight w:val="lightGray"/>
           <w:lang w:val="en-GB"/>
         </w:rPr>
-        <w:t>git update-index –</w:t>
-      </w:r>
-      <w:proofErr w:type="spellStart"/>
-      <w:r>
-        <w:rPr>
-          <w:rFonts w:ascii="Consolas" w:hAnsi="Consolas"/>
-          <w:highlight w:val="lightGray"/>
-          <w:lang w:val="en-GB"/>
-        </w:rPr>
-        <w:t>chmod</w:t>
-      </w:r>
-      <w:proofErr w:type="spellEnd"/>
-      <w:r>
-        <w:rPr>
-          <w:rFonts w:ascii="Consolas" w:hAnsi="Consolas"/>
-          <w:highlight w:val="lightGray"/>
-          <w:lang w:val="en-GB"/>
-        </w:rPr>
-        <w:t>=+x script.sh</w:t>
+        <w:t>git update-index –chmod=+x script.sh</w:t>
       </w:r>
     </w:p>
     <w:p>
@@ -7595,7 +8225,7 @@
                     <pic:cNvPicPr/>
                   </pic:nvPicPr>
                   <pic:blipFill>
-                    <a:blip r:embed="rId77"/>
+                    <a:blip r:embed="rId90"/>
                     <a:stretch>
                       <a:fillRect/>
                     </a:stretch>
@@ -7782,7 +8412,7 @@
                     <pic:cNvPicPr/>
                   </pic:nvPicPr>
                   <pic:blipFill>
-                    <a:blip r:embed="rId78"/>
+                    <a:blip r:embed="rId91"/>
                     <a:stretch>
                       <a:fillRect/>
                     </a:stretch>
@@ -7842,7 +8472,7 @@
                     <pic:cNvPicPr/>
                   </pic:nvPicPr>
                   <pic:blipFill>
-                    <a:blip r:embed="rId79"/>
+                    <a:blip r:embed="rId92"/>
                     <a:stretch>
                       <a:fillRect/>
                     </a:stretch>
@@ -7902,7 +8532,7 @@
                     <pic:cNvPicPr/>
                   </pic:nvPicPr>
                   <pic:blipFill>
-                    <a:blip r:embed="rId80"/>
+                    <a:blip r:embed="rId93"/>
                     <a:stretch>
                       <a:fillRect/>
                     </a:stretch>
@@ -7995,7 +8625,7 @@
                     <pic:cNvPicPr/>
                   </pic:nvPicPr>
                   <pic:blipFill>
-                    <a:blip r:embed="rId81"/>
+                    <a:blip r:embed="rId94"/>
                     <a:stretch>
                       <a:fillRect/>
                     </a:stretch>
@@ -8055,7 +8685,7 @@
                     <pic:cNvPicPr/>
                   </pic:nvPicPr>
                   <pic:blipFill>
-                    <a:blip r:embed="rId82"/>
+                    <a:blip r:embed="rId95"/>
                     <a:stretch>
                       <a:fillRect/>
                     </a:stretch>
@@ -8136,7 +8766,7 @@
                     <pic:cNvPicPr/>
                   </pic:nvPicPr>
                   <pic:blipFill>
-                    <a:blip r:embed="rId83"/>
+                    <a:blip r:embed="rId96"/>
                     <a:stretch>
                       <a:fillRect/>
                     </a:stretch>
@@ -8196,7 +8826,7 @@
                     <pic:cNvPicPr/>
                   </pic:nvPicPr>
                   <pic:blipFill>
-                    <a:blip r:embed="rId84"/>
+                    <a:blip r:embed="rId97"/>
                     <a:stretch>
                       <a:fillRect/>
                     </a:stretch>
@@ -8283,7 +8913,7 @@
                     <pic:cNvPicPr/>
                   </pic:nvPicPr>
                   <pic:blipFill>
-                    <a:blip r:embed="rId85"/>
+                    <a:blip r:embed="rId98"/>
                     <a:stretch>
                       <a:fillRect/>
                     </a:stretch>
@@ -8330,7 +8960,7 @@
                     <pic:cNvPicPr/>
                   </pic:nvPicPr>
                   <pic:blipFill>
-                    <a:blip r:embed="rId86"/>
+                    <a:blip r:embed="rId99"/>
                     <a:stretch>
                       <a:fillRect/>
                     </a:stretch>
@@ -8390,7 +9020,7 @@
                     <pic:cNvPicPr/>
                   </pic:nvPicPr>
                   <pic:blipFill>
-                    <a:blip r:embed="rId87"/>
+                    <a:blip r:embed="rId100"/>
                     <a:stretch>
                       <a:fillRect/>
                     </a:stretch>
@@ -8451,7 +9081,7 @@
                     <pic:cNvPicPr/>
                   </pic:nvPicPr>
                   <pic:blipFill>
-                    <a:blip r:embed="rId88"/>
+                    <a:blip r:embed="rId101"/>
                     <a:stretch>
                       <a:fillRect/>
                     </a:stretch>
@@ -8499,7 +9129,7 @@
                     <pic:cNvPicPr/>
                   </pic:nvPicPr>
                   <pic:blipFill>
-                    <a:blip r:embed="rId89"/>
+                    <a:blip r:embed="rId102"/>
                     <a:stretch>
                       <a:fillRect/>
                     </a:stretch>
@@ -8572,7 +9202,7 @@
                     <pic:cNvPicPr/>
                   </pic:nvPicPr>
                   <pic:blipFill>
-                    <a:blip r:embed="rId90"/>
+                    <a:blip r:embed="rId103"/>
                     <a:stretch>
                       <a:fillRect/>
                     </a:stretch>
@@ -8632,7 +9262,7 @@
                     <pic:cNvPicPr/>
                   </pic:nvPicPr>
                   <pic:blipFill>
-                    <a:blip r:embed="rId91"/>
+                    <a:blip r:embed="rId104"/>
                     <a:stretch>
                       <a:fillRect/>
                     </a:stretch>
@@ -8680,7 +9310,7 @@
                     <pic:cNvPicPr/>
                   </pic:nvPicPr>
                   <pic:blipFill>
-                    <a:blip r:embed="rId92"/>
+                    <a:blip r:embed="rId105"/>
                     <a:stretch>
                       <a:fillRect/>
                     </a:stretch>
@@ -8740,7 +9370,7 @@
                     <pic:cNvPicPr/>
                   </pic:nvPicPr>
                   <pic:blipFill>
-                    <a:blip r:embed="rId93"/>
+                    <a:blip r:embed="rId106"/>
                     <a:stretch>
                       <a:fillRect/>
                     </a:stretch>
@@ -8910,7 +9540,7 @@
                     <pic:cNvPicPr/>
                   </pic:nvPicPr>
                   <pic:blipFill>
-                    <a:blip r:embed="rId94"/>
+                    <a:blip r:embed="rId107"/>
                     <a:stretch>
                       <a:fillRect/>
                     </a:stretch>
@@ -9059,7 +9689,7 @@
                     <pic:cNvPicPr/>
                   </pic:nvPicPr>
                   <pic:blipFill>
-                    <a:blip r:embed="rId95"/>
+                    <a:blip r:embed="rId108"/>
                     <a:stretch>
                       <a:fillRect/>
                     </a:stretch>
@@ -9119,7 +9749,7 @@
                     <pic:cNvPicPr/>
                   </pic:nvPicPr>
                   <pic:blipFill>
-                    <a:blip r:embed="rId96"/>
+                    <a:blip r:embed="rId109"/>
                     <a:stretch>
                       <a:fillRect/>
                     </a:stretch>
@@ -9277,7 +9907,7 @@
         </w:rPr>
         <w:t xml:space="preserve">states (source: </w:t>
       </w:r>
-      <w:hyperlink r:id="rId97" w:history="1">
+      <w:hyperlink r:id="rId110" w:history="1">
         <w:r>
           <w:rPr>
             <w:rStyle w:val="Hyperlink"/>
@@ -9320,7 +9950,7 @@
                     <pic:cNvPicPr/>
                   </pic:nvPicPr>
                   <pic:blipFill>
-                    <a:blip r:embed="rId98"/>
+                    <a:blip r:embed="rId111"/>
                     <a:stretch>
                       <a:fillRect/>
                     </a:stretch>
@@ -9367,25 +9997,7 @@
           <w:highlight w:val="lightGray"/>
           <w:lang w:val="en-GB"/>
         </w:rPr>
-        <w:t>git rebase --onto &lt;</w:t>
-      </w:r>
-      <w:proofErr w:type="spellStart"/>
-      <w:r>
-        <w:rPr>
-          <w:rFonts w:ascii="Consolas" w:hAnsi="Consolas"/>
-          <w:highlight w:val="lightGray"/>
-          <w:lang w:val="en-GB"/>
-        </w:rPr>
-        <w:t>new_base</w:t>
-      </w:r>
-      <w:proofErr w:type="spellEnd"/>
-      <w:r>
-        <w:rPr>
-          <w:rFonts w:ascii="Consolas" w:hAnsi="Consolas"/>
-          <w:highlight w:val="lightGray"/>
-          <w:lang w:val="en-GB"/>
-        </w:rPr>
-        <w:t>&gt; &lt;upstream&gt; &lt;branch&gt;</w:t>
+        <w:t>git rebase --onto &lt;new_base&gt; &lt;upstream&gt; &lt;branch&gt;</w:t>
       </w:r>
     </w:p>
     <w:p>
@@ -9416,21 +10028,7 @@
         <w:rPr>
           <w:lang w:val="en-GB"/>
         </w:rPr>
-        <w:t>&lt;</w:t>
-      </w:r>
-      <w:proofErr w:type="spellStart"/>
-      <w:r>
-        <w:rPr>
-          <w:lang w:val="en-GB"/>
-        </w:rPr>
-        <w:t>new_base</w:t>
-      </w:r>
-      <w:proofErr w:type="spellEnd"/>
-      <w:r>
-        <w:rPr>
-          <w:lang w:val="en-GB"/>
-        </w:rPr>
-        <w:t>&gt;: The commit or branch where you want to move your commits to.</w:t>
+        <w:t>&lt;new_base&gt;: The commit or branch where you want to move your commits to.</w:t>
       </w:r>
     </w:p>
     <w:p>
@@ -9555,19 +10153,11 @@
           <w:lang w:val="en-GB"/>
         </w:rPr>
       </w:pPr>
-      <w:proofErr w:type="spellStart"/>
-      <w:r>
-        <w:rPr>
-          <w:lang w:val="en-GB"/>
-        </w:rPr>
-        <w:t>New_base</w:t>
-      </w:r>
-      <w:proofErr w:type="spellEnd"/>
-      <w:r>
-        <w:rPr>
-          <w:lang w:val="en-GB"/>
-        </w:rPr>
-        <w:t xml:space="preserve"> is your-master, since we want to bring the commits to this branch.</w:t>
+      <w:r>
+        <w:rPr>
+          <w:lang w:val="en-GB"/>
+        </w:rPr>
+        <w:t>New_base is your-master, since we want to bring the commits to this branch.</w:t>
       </w:r>
     </w:p>
     <w:p>
@@ -9639,7 +10229,7 @@
                     <pic:cNvPicPr/>
                   </pic:nvPicPr>
                   <pic:blipFill>
-                    <a:blip r:embed="rId99"/>
+                    <a:blip r:embed="rId112"/>
                     <a:stretch>
                       <a:fillRect/>
                     </a:stretch>
@@ -9785,7 +10375,7 @@
                     <pic:cNvPicPr/>
                   </pic:nvPicPr>
                   <pic:blipFill>
-                    <a:blip r:embed="rId100"/>
+                    <a:blip r:embed="rId113"/>
                     <a:stretch>
                       <a:fillRect/>
                     </a:stretch>
@@ -9846,7 +10436,7 @@
                     <pic:cNvPicPr/>
                   </pic:nvPicPr>
                   <pic:blipFill>
-                    <a:blip r:embed="rId101"/>
+                    <a:blip r:embed="rId114"/>
                     <a:stretch>
                       <a:fillRect/>
                     </a:stretch>
@@ -9906,7 +10496,7 @@
                     <pic:cNvPicPr/>
                   </pic:nvPicPr>
                   <pic:blipFill>
-                    <a:blip r:embed="rId102"/>
+                    <a:blip r:embed="rId115"/>
                     <a:stretch>
                       <a:fillRect/>
                     </a:stretch>
@@ -9966,7 +10556,7 @@
                     <pic:cNvPicPr/>
                   </pic:nvPicPr>
                   <pic:blipFill>
-                    <a:blip r:embed="rId103"/>
+                    <a:blip r:embed="rId116"/>
                     <a:stretch>
                       <a:fillRect/>
                     </a:stretch>
@@ -10147,7 +10737,7 @@
                     <pic:cNvPicPr/>
                   </pic:nvPicPr>
                   <pic:blipFill>
-                    <a:blip r:embed="rId104"/>
+                    <a:blip r:embed="rId117"/>
                     <a:stretch>
                       <a:fillRect/>
                     </a:stretch>
@@ -10180,7 +10770,7 @@
         </w:rPr>
         <w:t xml:space="preserve">Source of the screenshot: </w:t>
       </w:r>
-      <w:hyperlink r:id="rId105" w:history="1">
+      <w:hyperlink r:id="rId118" w:history="1">
         <w:r>
           <w:rPr>
             <w:rStyle w:val="Hyperlink"/>
@@ -10220,25 +10810,7 @@
           <w:bCs/>
           <w:lang w:val="en-GB"/>
         </w:rPr>
-        <w:t>-S &lt;</w:t>
-      </w:r>
-      <w:proofErr w:type="spellStart"/>
-      <w:r>
-        <w:rPr>
-          <w:b/>
-          <w:bCs/>
-          <w:lang w:val="en-GB"/>
-        </w:rPr>
-        <w:t>search_string</w:t>
-      </w:r>
-      <w:proofErr w:type="spellEnd"/>
-      <w:r>
-        <w:rPr>
-          <w:b/>
-          <w:bCs/>
-          <w:lang w:val="en-GB"/>
-        </w:rPr>
-        <w:t>&gt;:</w:t>
+        <w:t>-S &lt;search_string&gt;:</w:t>
       </w:r>
       <w:r>
         <w:rPr>
@@ -10350,7 +10922,7 @@
                     <pic:cNvPicPr/>
                   </pic:nvPicPr>
                   <pic:blipFill>
-                    <a:blip r:embed="rId106"/>
+                    <a:blip r:embed="rId119"/>
                     <a:stretch>
                       <a:fillRect/>
                     </a:stretch>
@@ -10442,7 +11014,7 @@
                     <pic:cNvPicPr/>
                   </pic:nvPicPr>
                   <pic:blipFill>
-                    <a:blip r:embed="rId107"/>
+                    <a:blip r:embed="rId120"/>
                     <a:stretch>
                       <a:fillRect/>
                     </a:stretch>
@@ -10523,7 +11095,7 @@
                     <pic:cNvPicPr/>
                   </pic:nvPicPr>
                   <pic:blipFill>
-                    <a:blip r:embed="rId108"/>
+                    <a:blip r:embed="rId121"/>
                     <a:stretch>
                       <a:fillRect/>
                     </a:stretch>
@@ -10571,7 +11143,7 @@
                     <pic:cNvPicPr/>
                   </pic:nvPicPr>
                   <pic:blipFill>
-                    <a:blip r:embed="rId109"/>
+                    <a:blip r:embed="rId122"/>
                     <a:stretch>
                       <a:fillRect/>
                     </a:stretch>
@@ -10645,7 +11217,7 @@
                     <pic:cNvPicPr/>
                   </pic:nvPicPr>
                   <pic:blipFill>
-                    <a:blip r:embed="rId110"/>
+                    <a:blip r:embed="rId123"/>
                     <a:stretch>
                       <a:fillRect/>
                     </a:stretch>
@@ -10706,7 +11278,7 @@
                     <pic:cNvPicPr/>
                   </pic:nvPicPr>
                   <pic:blipFill>
-                    <a:blip r:embed="rId111"/>
+                    <a:blip r:embed="rId124"/>
                     <a:stretch>
                       <a:fillRect/>
                     </a:stretch>
@@ -10766,7 +11338,7 @@
                     <pic:cNvPicPr/>
                   </pic:nvPicPr>
                   <pic:blipFill>
-                    <a:blip r:embed="rId112"/>
+                    <a:blip r:embed="rId125"/>
                     <a:stretch>
                       <a:fillRect/>
                     </a:stretch>
@@ -10826,7 +11398,7 @@
                     <pic:cNvPicPr/>
                   </pic:nvPicPr>
                   <pic:blipFill>
-                    <a:blip r:embed="rId113"/>
+                    <a:blip r:embed="rId126"/>
                     <a:stretch>
                       <a:fillRect/>
                     </a:stretch>
@@ -10887,7 +11459,7 @@
                     <pic:cNvPicPr/>
                   </pic:nvPicPr>
                   <pic:blipFill>
-                    <a:blip r:embed="rId114"/>
+                    <a:blip r:embed="rId127"/>
                     <a:stretch>
                       <a:fillRect/>
                     </a:stretch>
@@ -10947,7 +11519,7 @@
                     <pic:cNvPicPr/>
                   </pic:nvPicPr>
                   <pic:blipFill>
-                    <a:blip r:embed="rId115"/>
+                    <a:blip r:embed="rId128"/>
                     <a:stretch>
                       <a:fillRect/>
                     </a:stretch>
@@ -11008,7 +11580,7 @@
                     <pic:cNvPicPr/>
                   </pic:nvPicPr>
                   <pic:blipFill>
-                    <a:blip r:embed="rId116"/>
+                    <a:blip r:embed="rId129"/>
                     <a:stretch>
                       <a:fillRect/>
                     </a:stretch>
@@ -11068,7 +11640,7 @@
                     <pic:cNvPicPr/>
                   </pic:nvPicPr>
                   <pic:blipFill>
-                    <a:blip r:embed="rId117"/>
+                    <a:blip r:embed="rId130"/>
                     <a:stretch>
                       <a:fillRect/>
                     </a:stretch>
@@ -11133,21 +11705,7 @@
         <w:rPr>
           <w:lang w:val="en-GB"/>
         </w:rPr>
-        <w:t xml:space="preserve">He </w:t>
-      </w:r>
-      <w:proofErr w:type="spellStart"/>
-      <w:r>
-        <w:rPr>
-          <w:lang w:val="en-GB"/>
-        </w:rPr>
-        <w:t>can not</w:t>
-      </w:r>
-      <w:proofErr w:type="spellEnd"/>
-      <w:r>
-        <w:rPr>
-          <w:lang w:val="en-GB"/>
-        </w:rPr>
-        <w:t xml:space="preserve"> tell when the word appeared the first time. However, he is sure that there was no jackass in the version 1.0 of the application. He want you to find who has added this and fix it ASAP.</w:t>
+        <w:t>He can not tell when the word appeared the first time. However, he is sure that there was no jackass in the version 1.0 of the application. He want you to find who has added this and fix it ASAP.</w:t>
       </w:r>
     </w:p>
     <w:p>
@@ -11248,31 +11806,13 @@
           <w:bCs/>
         </w:rPr>
       </w:pPr>
-      <w:proofErr w:type="spellStart"/>
       <w:r>
         <w:rPr>
           <w:b/>
           <w:bCs/>
         </w:rPr>
-        <w:t>Useful</w:t>
-      </w:r>
-      <w:proofErr w:type="spellEnd"/>
-      <w:r>
-        <w:rPr>
-          <w:b/>
-          <w:bCs/>
-        </w:rPr>
-        <w:t xml:space="preserve"> </w:t>
-      </w:r>
-      <w:proofErr w:type="spellStart"/>
-      <w:r>
-        <w:rPr>
-          <w:b/>
-          <w:bCs/>
-        </w:rPr>
-        <w:t>tips</w:t>
-      </w:r>
-      <w:proofErr w:type="spellEnd"/>
+        <w:t>Useful tips</w:t>
+      </w:r>
     </w:p>
     <w:p>
       <w:pPr>
@@ -11361,21 +11901,12 @@
           <w:lang w:val="en-GB"/>
         </w:rPr>
       </w:pPr>
-      <w:proofErr w:type="spellStart"/>
       <w:r>
         <w:rPr>
           <w:rFonts w:ascii="Consolas" w:hAnsi="Consolas"/>
           <w:lang w:val="en-GB"/>
         </w:rPr>
-        <w:t>openssl</w:t>
-      </w:r>
-      <w:proofErr w:type="spellEnd"/>
-      <w:r>
-        <w:rPr>
-          <w:rFonts w:ascii="Consolas" w:hAnsi="Consolas"/>
-          <w:lang w:val="en-GB"/>
-        </w:rPr>
-        <w:t xml:space="preserve"> enc -base64 -A -d &lt; home-screen-text.txt</w:t>
+        <w:t>openssl enc -base64 -A -d &lt; home-screen-text.txt</w:t>
       </w:r>
     </w:p>
     <w:p>
@@ -11406,21 +11937,7 @@
         <w:rPr>
           <w:lang w:val="en-GB"/>
         </w:rPr>
-        <w:t xml:space="preserve"> or not. It's worth to know the grep -v option that inverts default grep </w:t>
-      </w:r>
-      <w:proofErr w:type="spellStart"/>
-      <w:r>
-        <w:rPr>
-          <w:lang w:val="en-GB"/>
-        </w:rPr>
-        <w:t>behavior</w:t>
-      </w:r>
-      <w:proofErr w:type="spellEnd"/>
-      <w:r>
-        <w:rPr>
-          <w:lang w:val="en-GB"/>
-        </w:rPr>
-        <w:t xml:space="preserve"> - returns status code 0 if the word has not been found and 1 otherwise</w:t>
+        <w:t> or not. It's worth to know the grep -v option that inverts default grep behavior - returns status code 0 if the word has not been found and 1 otherwise</w:t>
       </w:r>
     </w:p>
     <w:p>
@@ -11437,21 +11954,7 @@
         <w:rPr>
           <w:lang w:val="en-GB"/>
         </w:rPr>
-        <w:t>you can run any command in shell with </w:t>
-      </w:r>
-      <w:proofErr w:type="spellStart"/>
-      <w:r>
-        <w:rPr>
-          <w:lang w:val="en-GB"/>
-        </w:rPr>
-        <w:t>sh</w:t>
-      </w:r>
-      <w:proofErr w:type="spellEnd"/>
-      <w:r>
-        <w:rPr>
-          <w:lang w:val="en-GB"/>
-        </w:rPr>
-        <w:t xml:space="preserve"> -c "any command"</w:t>
+        <w:t>you can run any command in shell with sh -c "any command"</w:t>
       </w:r>
     </w:p>
     <w:p>
@@ -11515,17 +12018,8 @@
           <w:rFonts w:ascii="Consolas" w:hAnsi="Consolas"/>
           <w:lang w:val="en-GB"/>
         </w:rPr>
-        <w:t xml:space="preserve">git push origin </w:t>
-      </w:r>
-      <w:proofErr w:type="spellStart"/>
-      <w:r>
-        <w:rPr>
-          <w:rFonts w:ascii="Consolas" w:hAnsi="Consolas"/>
-          <w:lang w:val="en-GB"/>
-        </w:rPr>
-        <w:t>COMMIT_ID:find-bug</w:t>
-      </w:r>
-      <w:proofErr w:type="spellEnd"/>
+        <w:t>git push origin COMMIT_ID:find-bug</w:t>
+      </w:r>
     </w:p>
     <w:p>
       <w:pPr>
@@ -11636,7 +12130,7 @@
                     <pic:cNvPicPr/>
                   </pic:nvPicPr>
                   <pic:blipFill>
-                    <a:blip r:embed="rId118"/>
+                    <a:blip r:embed="rId131"/>
                     <a:stretch>
                       <a:fillRect/>
                     </a:stretch>
@@ -11703,7 +12197,7 @@
                     <pic:cNvPicPr/>
                   </pic:nvPicPr>
                   <pic:blipFill>
-                    <a:blip r:embed="rId119"/>
+                    <a:blip r:embed="rId132"/>
                     <a:stretch>
                       <a:fillRect/>
                     </a:stretch>
@@ -11781,7 +12275,7 @@
                     <pic:cNvPicPr/>
                   </pic:nvPicPr>
                   <pic:blipFill>
-                    <a:blip r:embed="rId120"/>
+                    <a:blip r:embed="rId133"/>
                     <a:stretch>
                       <a:fillRect/>
                     </a:stretch>
@@ -11828,7 +12322,7 @@
                     <pic:cNvPicPr/>
                   </pic:nvPicPr>
                   <pic:blipFill>
-                    <a:blip r:embed="rId121"/>
+                    <a:blip r:embed="rId134"/>
                     <a:stretch>
                       <a:fillRect/>
                     </a:stretch>
@@ -11875,7 +12369,7 @@
                     <pic:cNvPicPr/>
                   </pic:nvPicPr>
                   <pic:blipFill>
-                    <a:blip r:embed="rId122"/>
+                    <a:blip r:embed="rId135"/>
                     <a:stretch>
                       <a:fillRect/>
                     </a:stretch>
@@ -11920,13 +12414,7 @@
         <w:rPr>
           <w:lang w:val="en-GB"/>
         </w:rPr>
-        <w:t xml:space="preserve">. Tagging is a useful tip to identify specific commits by a given alias instead of the SHA number (the seven first characters of the commit identifier that allow us to differentiate between commits). The problem states that version tagged as 1.0 didn´t have the bug. Therefore, we´ll categorize the head as bad and this commit as good. </w:t>
-      </w:r>
-      <w:r>
-        <w:rPr>
-          <w:lang w:val="en-GB"/>
-        </w:rPr>
-        <w:t xml:space="preserve">We start the process with </w:t>
+        <w:t xml:space="preserve">. Tagging is a useful tip to identify specific commits by a given alias instead of the SHA number (the seven first characters of the commit identifier that allow us to differentiate between commits). The problem states that version tagged as 1.0 didn´t have the bug. Therefore, we´ll categorize the head as bad and this commit as good. We start the process with </w:t>
       </w:r>
       <w:r>
         <w:rPr>
@@ -11940,13 +12428,7 @@
         <w:rPr>
           <w:lang w:val="en-GB"/>
         </w:rPr>
-        <w:t>, followed by the commands that identify the bad and good commits</w:t>
-      </w:r>
-      <w:r>
-        <w:rPr>
-          <w:lang w:val="en-GB"/>
-        </w:rPr>
-        <w:t>:</w:t>
+        <w:t>, followed by the commands that identify the bad and good commits:</w:t>
       </w:r>
     </w:p>
     <w:p>
@@ -11983,7 +12465,7 @@
                     <pic:cNvPicPr/>
                   </pic:nvPicPr>
                   <pic:blipFill>
-                    <a:blip r:embed="rId123"/>
+                    <a:blip r:embed="rId136"/>
                     <a:stretch>
                       <a:fillRect/>
                     </a:stretch>
@@ -12028,15 +12510,7 @@
           <w:highlight w:val="lightGray"/>
           <w:lang w:val="en-GB"/>
         </w:rPr>
-        <w:t xml:space="preserve">git show </w:t>
-      </w:r>
-      <w:r>
-        <w:rPr>
-          <w:rFonts w:ascii="Consolas" w:hAnsi="Consolas"/>
-          <w:highlight w:val="lightGray"/>
-          <w:lang w:val="en-GB"/>
-        </w:rPr>
-        <w:t>96304d1</w:t>
+        <w:t>git show 96304d1</w:t>
       </w:r>
       <w:r>
         <w:rPr>
@@ -12071,7 +12545,7 @@
                     <pic:cNvPicPr/>
                   </pic:nvPicPr>
                   <pic:blipFill>
-                    <a:blip r:embed="rId124"/>
+                    <a:blip r:embed="rId137"/>
                     <a:stretch>
                       <a:fillRect/>
                     </a:stretch>
@@ -12173,43 +12647,7 @@
           <w:highlight w:val="lightGray"/>
           <w:lang w:val="en-GB"/>
         </w:rPr>
-        <w:t>echo “</w:t>
-      </w:r>
-      <w:proofErr w:type="spellStart"/>
-      <w:r>
-        <w:rPr>
-          <w:rFonts w:ascii="Consolas" w:hAnsi="Consolas"/>
-          <w:highlight w:val="lightGray"/>
-          <w:lang w:val="en-GB"/>
-        </w:rPr>
-        <w:t>message_to_decode</w:t>
-      </w:r>
-      <w:proofErr w:type="spellEnd"/>
-      <w:r>
-        <w:rPr>
-          <w:rFonts w:ascii="Consolas" w:hAnsi="Consolas"/>
-          <w:highlight w:val="lightGray"/>
-          <w:lang w:val="en-GB"/>
-        </w:rPr>
-        <w:t xml:space="preserve">” | </w:t>
-      </w:r>
-      <w:proofErr w:type="spellStart"/>
-      <w:r>
-        <w:rPr>
-          <w:rFonts w:ascii="Consolas" w:hAnsi="Consolas"/>
-          <w:highlight w:val="lightGray"/>
-          <w:lang w:val="en-GB"/>
-        </w:rPr>
-        <w:t>openssl</w:t>
-      </w:r>
-      <w:proofErr w:type="spellEnd"/>
-      <w:r>
-        <w:rPr>
-          <w:rFonts w:ascii="Consolas" w:hAnsi="Consolas"/>
-          <w:highlight w:val="lightGray"/>
-          <w:lang w:val="en-GB"/>
-        </w:rPr>
-        <w:t xml:space="preserve"> enc -base64 -A -d</w:t>
+        <w:t>echo “message_to_decode” | openssl enc -base64 -A -d</w:t>
       </w:r>
       <w:r>
         <w:rPr>
@@ -12244,7 +12682,7 @@
                     <pic:cNvPicPr/>
                   </pic:nvPicPr>
                   <pic:blipFill>
-                    <a:blip r:embed="rId125"/>
+                    <a:blip r:embed="rId138"/>
                     <a:stretch>
                       <a:fillRect/>
                     </a:stretch>
@@ -12304,7 +12742,7 @@
                     <pic:cNvPicPr/>
                   </pic:nvPicPr>
                   <pic:blipFill>
-                    <a:blip r:embed="rId126"/>
+                    <a:blip r:embed="rId139"/>
                     <a:stretch>
                       <a:fillRect/>
                     </a:stretch>
@@ -12365,7 +12803,7 @@
                     <pic:cNvPicPr/>
                   </pic:nvPicPr>
                   <pic:blipFill>
-                    <a:blip r:embed="rId127"/>
+                    <a:blip r:embed="rId140"/>
                     <a:stretch>
                       <a:fillRect/>
                     </a:stretch>
@@ -12425,7 +12863,7 @@
                     <pic:cNvPicPr/>
                   </pic:nvPicPr>
                   <pic:blipFill>
-                    <a:blip r:embed="rId128"/>
+                    <a:blip r:embed="rId141"/>
                     <a:stretch>
                       <a:fillRect/>
                     </a:stretch>
@@ -12485,7 +12923,7 @@
                     <pic:cNvPicPr/>
                   </pic:nvPicPr>
                   <pic:blipFill>
-                    <a:blip r:embed="rId129"/>
+                    <a:blip r:embed="rId142"/>
                     <a:stretch>
                       <a:fillRect/>
                     </a:stretch>
@@ -12547,7 +12985,7 @@
                     </pic:cNvPicPr>
                   </pic:nvPicPr>
                   <pic:blipFill>
-                    <a:blip r:embed="rId130">
+                    <a:blip r:embed="rId143">
                       <a:extLst>
                         <a:ext uri="{28A0092B-C50C-407E-A947-70E740481C1C}">
                           <a14:useLocalDpi xmlns:a14="http://schemas.microsoft.com/office/drawing/2010/main" val="0"/>
@@ -12618,7 +13056,7 @@
                     <pic:cNvPicPr/>
                   </pic:nvPicPr>
                   <pic:blipFill>
-                    <a:blip r:embed="rId131"/>
+                    <a:blip r:embed="rId144"/>
                     <a:stretch>
                       <a:fillRect/>
                     </a:stretch>
@@ -12678,7 +13116,7 @@
                     <pic:cNvPicPr/>
                   </pic:nvPicPr>
                   <pic:blipFill>
-                    <a:blip r:embed="rId132"/>
+                    <a:blip r:embed="rId145"/>
                     <a:stretch>
                       <a:fillRect/>
                     </a:stretch>
@@ -12739,7 +13177,7 @@
                     <pic:cNvPicPr/>
                   </pic:nvPicPr>
                   <pic:blipFill>
-                    <a:blip r:embed="rId133"/>
+                    <a:blip r:embed="rId146"/>
                     <a:stretch>
                       <a:fillRect/>
                     </a:stretch>
@@ -12838,7 +13276,7 @@
                     <pic:cNvPicPr/>
                   </pic:nvPicPr>
                   <pic:blipFill>
-                    <a:blip r:embed="rId134"/>
+                    <a:blip r:embed="rId147"/>
                     <a:stretch>
                       <a:fillRect/>
                     </a:stretch>
@@ -12930,43 +13368,7 @@
           <w:highlight w:val="lightGray"/>
           <w:lang w:val="en-GB"/>
         </w:rPr>
-        <w:t xml:space="preserve">git bisect run </w:t>
-      </w:r>
-      <w:proofErr w:type="spellStart"/>
-      <w:r>
-        <w:rPr>
-          <w:rFonts w:ascii="Consolas" w:hAnsi="Consolas"/>
-          <w:highlight w:val="lightGray"/>
-          <w:lang w:val="en-GB"/>
-        </w:rPr>
-        <w:t>sh</w:t>
-      </w:r>
-      <w:proofErr w:type="spellEnd"/>
-      <w:r>
-        <w:rPr>
-          <w:rFonts w:ascii="Consolas" w:hAnsi="Consolas"/>
-          <w:highlight w:val="lightGray"/>
-          <w:lang w:val="en-GB"/>
-        </w:rPr>
-        <w:t xml:space="preserve"> -c "</w:t>
-      </w:r>
-      <w:proofErr w:type="spellStart"/>
-      <w:r>
-        <w:rPr>
-          <w:rFonts w:ascii="Consolas" w:hAnsi="Consolas"/>
-          <w:highlight w:val="lightGray"/>
-          <w:lang w:val="en-GB"/>
-        </w:rPr>
-        <w:t>openssl</w:t>
-      </w:r>
-      <w:proofErr w:type="spellEnd"/>
-      <w:r>
-        <w:rPr>
-          <w:rFonts w:ascii="Consolas" w:hAnsi="Consolas"/>
-          <w:highlight w:val="lightGray"/>
-          <w:lang w:val="en-GB"/>
-        </w:rPr>
-        <w:t xml:space="preserve"> enc -base64 -A -d &lt; home-screen-text.txt | grep -v jackass"</w:t>
+        <w:t>git bisect run sh -c "openssl enc -base64 -A -d &lt; home-screen-text.txt | grep -v jackass"</w:t>
       </w:r>
     </w:p>
     <w:p>
@@ -13062,23 +13464,13 @@
           <w:lang w:val="en-GB"/>
         </w:rPr>
       </w:pPr>
-      <w:proofErr w:type="spellStart"/>
       <w:r>
         <w:rPr>
           <w:b/>
           <w:bCs/>
           <w:lang w:val="en-GB"/>
         </w:rPr>
-        <w:t>sh</w:t>
-      </w:r>
-      <w:proofErr w:type="spellEnd"/>
-      <w:r>
-        <w:rPr>
-          <w:b/>
-          <w:bCs/>
-          <w:lang w:val="en-GB"/>
-        </w:rPr>
-        <w:t xml:space="preserve"> -c "...":</w:t>
+        <w:t>sh -c "...":</w:t>
       </w:r>
     </w:p>
     <w:p>
@@ -13125,23 +13517,13 @@
           <w:lang w:val="en-GB"/>
         </w:rPr>
       </w:pPr>
-      <w:proofErr w:type="spellStart"/>
       <w:r>
         <w:rPr>
           <w:b/>
           <w:bCs/>
           <w:lang w:val="en-GB"/>
         </w:rPr>
-        <w:t>openssl</w:t>
-      </w:r>
-      <w:proofErr w:type="spellEnd"/>
-      <w:r>
-        <w:rPr>
-          <w:b/>
-          <w:bCs/>
-          <w:lang w:val="en-GB"/>
-        </w:rPr>
-        <w:t xml:space="preserve"> enc -base64 -A -d &lt; home-screen-text.txt:</w:t>
+        <w:t>openssl enc -base64 -A -d &lt; home-screen-text.txt:</w:t>
       </w:r>
     </w:p>
     <w:p>
@@ -13155,21 +13537,12 @@
           <w:lang w:val="en-GB"/>
         </w:rPr>
       </w:pPr>
-      <w:proofErr w:type="spellStart"/>
       <w:r>
         <w:rPr>
           <w:u w:val="single"/>
           <w:lang w:val="en-GB"/>
         </w:rPr>
-        <w:t>openssl</w:t>
-      </w:r>
-      <w:proofErr w:type="spellEnd"/>
-      <w:r>
-        <w:rPr>
-          <w:u w:val="single"/>
-          <w:lang w:val="en-GB"/>
-        </w:rPr>
-        <w:t xml:space="preserve"> enc -base64 -A -d:</w:t>
+        <w:t>openssl enc -base64 -A -d:</w:t>
       </w:r>
       <w:r>
         <w:rPr>
@@ -13360,23 +13733,7 @@
           <w:u w:val="single"/>
           <w:lang w:val="en-GB"/>
         </w:rPr>
-        <w:t xml:space="preserve">Output </w:t>
-      </w:r>
-      <w:proofErr w:type="spellStart"/>
-      <w:r>
-        <w:rPr>
-          <w:u w:val="single"/>
-          <w:lang w:val="en-GB"/>
-        </w:rPr>
-        <w:t>Behavior</w:t>
-      </w:r>
-      <w:proofErr w:type="spellEnd"/>
-      <w:r>
-        <w:rPr>
-          <w:u w:val="single"/>
-          <w:lang w:val="en-GB"/>
-        </w:rPr>
-        <w:t>:</w:t>
+        <w:t>Output Behavior:</w:t>
       </w:r>
     </w:p>
     <w:p>
@@ -13531,7 +13888,7 @@
                     <pic:cNvPicPr/>
                   </pic:nvPicPr>
                   <pic:blipFill>
-                    <a:blip r:embed="rId135"/>
+                    <a:blip r:embed="rId148"/>
                     <a:stretch>
                       <a:fillRect/>
                     </a:stretch>
@@ -13591,7 +13948,7 @@
                     <pic:cNvPicPr/>
                   </pic:nvPicPr>
                   <pic:blipFill>
-                    <a:blip r:embed="rId136"/>
+                    <a:blip r:embed="rId149"/>
                     <a:stretch>
                       <a:fillRect/>
                     </a:stretch>
@@ -13665,7 +14022,7 @@
                     <pic:cNvPicPr/>
                   </pic:nvPicPr>
                   <pic:blipFill>
-                    <a:blip r:embed="rId137"/>
+                    <a:blip r:embed="rId150"/>
                     <a:stretch>
                       <a:fillRect/>
                     </a:stretch>
@@ -13712,7 +14069,7 @@
                     <pic:cNvPicPr/>
                   </pic:nvPicPr>
                   <pic:blipFill>
-                    <a:blip r:embed="rId138"/>
+                    <a:blip r:embed="rId151"/>
                     <a:stretch>
                       <a:fillRect/>
                     </a:stretch>
@@ -13819,7 +14176,7 @@
                     <pic:cNvPicPr/>
                   </pic:nvPicPr>
                   <pic:blipFill>
-                    <a:blip r:embed="rId139"/>
+                    <a:blip r:embed="rId152"/>
                     <a:stretch>
                       <a:fillRect/>
                     </a:stretch>
@@ -13879,7 +14236,7 @@
                     <pic:cNvPicPr/>
                   </pic:nvPicPr>
                   <pic:blipFill>
-                    <a:blip r:embed="rId140"/>
+                    <a:blip r:embed="rId153"/>
                     <a:stretch>
                       <a:fillRect/>
                     </a:stretch>
@@ -13940,7 +14297,7 @@
                     <pic:cNvPicPr/>
                   </pic:nvPicPr>
                   <pic:blipFill>
-                    <a:blip r:embed="rId141"/>
+                    <a:blip r:embed="rId154"/>
                     <a:stretch>
                       <a:fillRect/>
                     </a:stretch>
@@ -14000,7 +14357,7 @@
                     <pic:cNvPicPr/>
                   </pic:nvPicPr>
                   <pic:blipFill>
-                    <a:blip r:embed="rId142"/>
+                    <a:blip r:embed="rId155"/>
                     <a:stretch>
                       <a:fillRect/>
                     </a:stretch>
@@ -14060,7 +14417,7 @@
                     <pic:cNvPicPr/>
                   </pic:nvPicPr>
                   <pic:blipFill>
-                    <a:blip r:embed="rId143"/>
+                    <a:blip r:embed="rId156"/>
                     <a:stretch>
                       <a:fillRect/>
                     </a:stretch>
@@ -14120,7 +14477,7 @@
                     <pic:cNvPicPr/>
                   </pic:nvPicPr>
                   <pic:blipFill>
-                    <a:blip r:embed="rId144"/>
+                    <a:blip r:embed="rId157"/>
                     <a:stretch>
                       <a:fillRect/>
                     </a:stretch>
@@ -14173,7 +14530,7 @@
                     <pic:cNvPicPr/>
                   </pic:nvPicPr>
                   <pic:blipFill>
-                    <a:blip r:embed="rId145"/>
+                    <a:blip r:embed="rId158"/>
                     <a:stretch>
                       <a:fillRect/>
                     </a:stretch>
@@ -14234,7 +14591,7 @@
                     <pic:cNvPicPr/>
                   </pic:nvPicPr>
                   <pic:blipFill>
-                    <a:blip r:embed="rId146"/>
+                    <a:blip r:embed="rId159"/>
                     <a:stretch>
                       <a:fillRect/>
                     </a:stretch>
@@ -14294,7 +14651,7 @@
                     <pic:cNvPicPr/>
                   </pic:nvPicPr>
                   <pic:blipFill>
-                    <a:blip r:embed="rId147"/>
+                    <a:blip r:embed="rId160"/>
                     <a:stretch>
                       <a:fillRect/>
                     </a:stretch>
@@ -14367,7 +14724,7 @@
                     <pic:cNvPicPr/>
                   </pic:nvPicPr>
                   <pic:blipFill>
-                    <a:blip r:embed="rId148"/>
+                    <a:blip r:embed="rId161"/>
                     <a:stretch>
                       <a:fillRect/>
                     </a:stretch>
@@ -14398,21 +14755,7 @@
         <w:rPr>
           <w:lang w:val="en-GB"/>
         </w:rPr>
-        <w:t xml:space="preserve">After the reset, there’s no trace of the </w:t>
-      </w:r>
-      <w:proofErr w:type="spellStart"/>
-      <w:r>
-        <w:rPr>
-          <w:lang w:val="en-GB"/>
-        </w:rPr>
-        <w:t>shopping_list</w:t>
-      </w:r>
-      <w:proofErr w:type="spellEnd"/>
-      <w:r>
-        <w:rPr>
-          <w:lang w:val="en-GB"/>
-        </w:rPr>
-        <w:t xml:space="preserve"> file in the main branch, and the repo shows the same history as before the merge. </w:t>
+        <w:t xml:space="preserve">After the reset, there’s no trace of the shopping_list file in the main branch, and the repo shows the same history as before the merge. </w:t>
       </w:r>
     </w:p>
     <w:p>
@@ -14454,7 +14797,7 @@
                     <pic:cNvPicPr/>
                   </pic:nvPicPr>
                   <pic:blipFill>
-                    <a:blip r:embed="rId149"/>
+                    <a:blip r:embed="rId162"/>
                     <a:stretch>
                       <a:fillRect/>
                     </a:stretch>
@@ -14533,7 +14876,7 @@
                     <pic:cNvPicPr/>
                   </pic:nvPicPr>
                   <pic:blipFill>
-                    <a:blip r:embed="rId150"/>
+                    <a:blip r:embed="rId163"/>
                     <a:stretch>
                       <a:fillRect/>
                     </a:stretch>
@@ -14599,7 +14942,7 @@
                     <pic:cNvPicPr/>
                   </pic:nvPicPr>
                   <pic:blipFill>
-                    <a:blip r:embed="rId151"/>
+                    <a:blip r:embed="rId164"/>
                     <a:stretch>
                       <a:fillRect/>
                     </a:stretch>
@@ -14665,7 +15008,7 @@
                     <pic:cNvPicPr/>
                   </pic:nvPicPr>
                   <pic:blipFill>
-                    <a:blip r:embed="rId152"/>
+                    <a:blip r:embed="rId165"/>
                     <a:stretch>
                       <a:fillRect/>
                     </a:stretch>
@@ -14726,7 +15069,7 @@
                     <pic:cNvPicPr/>
                   </pic:nvPicPr>
                   <pic:blipFill>
-                    <a:blip r:embed="rId153"/>
+                    <a:blip r:embed="rId166"/>
                     <a:stretch>
                       <a:fillRect/>
                     </a:stretch>
@@ -14757,21 +15100,7 @@
         <w:rPr>
           <w:lang w:val="en-GB"/>
         </w:rPr>
-        <w:t xml:space="preserve">If I now switch to the main branch and rebase </w:t>
-      </w:r>
-      <w:proofErr w:type="spellStart"/>
-      <w:r>
-        <w:rPr>
-          <w:lang w:val="en-GB"/>
-        </w:rPr>
-        <w:t>shopping_list</w:t>
-      </w:r>
-      <w:proofErr w:type="spellEnd"/>
-      <w:r>
-        <w:rPr>
-          <w:lang w:val="en-GB"/>
-        </w:rPr>
-        <w:t>, this is what I get:</w:t>
+        <w:t>If I now switch to the main branch and rebase shopping_list, this is what I get:</w:t>
       </w:r>
     </w:p>
     <w:p>
@@ -14800,7 +15129,7 @@
                     <pic:cNvPicPr/>
                   </pic:nvPicPr>
                   <pic:blipFill>
-                    <a:blip r:embed="rId154"/>
+                    <a:blip r:embed="rId167"/>
                     <a:stretch>
                       <a:fillRect/>
                     </a:stretch>
@@ -14874,7 +15203,7 @@
                     <pic:cNvPicPr/>
                   </pic:nvPicPr>
                   <pic:blipFill>
-                    <a:blip r:embed="rId155"/>
+                    <a:blip r:embed="rId168"/>
                     <a:stretch>
                       <a:fillRect/>
                     </a:stretch>
@@ -14933,7 +15262,7 @@
                     <pic:cNvPicPr/>
                   </pic:nvPicPr>
                   <pic:blipFill>
-                    <a:blip r:embed="rId156"/>
+                    <a:blip r:embed="rId169"/>
                     <a:stretch>
                       <a:fillRect/>
                     </a:stretch>
@@ -14984,29 +15313,8 @@
         <w:fldChar w:fldCharType="end"/>
       </w:r>
       <w:r>
-        <w:t xml:space="preserve">. </w:t>
-      </w:r>
-      <w:proofErr w:type="spellStart"/>
-      <w:r>
-        <w:t>Result</w:t>
-      </w:r>
-      <w:proofErr w:type="spellEnd"/>
-      <w:r>
-        <w:t xml:space="preserve"> </w:t>
-      </w:r>
-      <w:proofErr w:type="spellStart"/>
-      <w:r>
-        <w:t>of</w:t>
-      </w:r>
-      <w:proofErr w:type="spellEnd"/>
-      <w:r>
-        <w:t xml:space="preserve"> </w:t>
-      </w:r>
-      <w:proofErr w:type="spellStart"/>
-      <w:r>
-        <w:t>rebasing</w:t>
-      </w:r>
-      <w:proofErr w:type="spellEnd"/>
+        <w:t>. Result of rebasing</w:t>
+      </w:r>
     </w:p>
     <w:p>
       <w:pPr>
@@ -15033,7 +15341,7 @@
                     <pic:cNvPicPr/>
                   </pic:nvPicPr>
                   <pic:blipFill>
-                    <a:blip r:embed="rId157"/>
+                    <a:blip r:embed="rId170"/>
                     <a:stretch>
                       <a:fillRect/>
                     </a:stretch>
@@ -15164,7 +15472,7 @@
                     <pic:cNvPicPr/>
                   </pic:nvPicPr>
                   <pic:blipFill>
-                    <a:blip r:embed="rId158"/>
+                    <a:blip r:embed="rId171"/>
                     <a:stretch>
                       <a:fillRect/>
                     </a:stretch>
@@ -15195,21 +15503,7 @@
         <w:rPr>
           <w:lang w:val="en-GB"/>
         </w:rPr>
-        <w:t xml:space="preserve">I am currently in the main branch, and maybe I find myself in a situation where I would like to include the first commit in the </w:t>
-      </w:r>
-      <w:proofErr w:type="spellStart"/>
-      <w:r>
-        <w:rPr>
-          <w:lang w:val="en-GB"/>
-        </w:rPr>
-        <w:t>shopping_list</w:t>
-      </w:r>
-      <w:proofErr w:type="spellEnd"/>
-      <w:r>
-        <w:rPr>
-          <w:lang w:val="en-GB"/>
-        </w:rPr>
-        <w:t xml:space="preserve"> (a913694) branch into my main branch, but not the last one. I could do that with the following command:</w:t>
+        <w:t>I am currently in the main branch, and maybe I find myself in a situation where I would like to include the first commit in the shopping_list (a913694) branch into my main branch, but not the last one. I could do that with the following command:</w:t>
       </w:r>
     </w:p>
     <w:p>
@@ -15254,7 +15548,7 @@
                     <pic:cNvPicPr/>
                   </pic:nvPicPr>
                   <pic:blipFill>
-                    <a:blip r:embed="rId159"/>
+                    <a:blip r:embed="rId172"/>
                     <a:stretch>
                       <a:fillRect/>
                     </a:stretch>
@@ -15534,6 +15828,95 @@
     </w:lvl>
   </w:abstractNum>
   <w:abstractNum w:abstractNumId="2" w15:restartNumberingAfterBreak="0">
+    <w:nsid w:val="11D37309"/>
+    <w:multiLevelType w:val="hybridMultilevel"/>
+    <w:tmpl w:val="D0C82CB0"/>
+    <w:lvl w:ilvl="0" w:tplc="0C0A000F">
+      <w:start w:val="1"/>
+      <w:numFmt w:val="decimal"/>
+      <w:lvlText w:val="%1."/>
+      <w:lvlJc w:val="left"/>
+      <w:pPr>
+        <w:ind w:left="720" w:hanging="360"/>
+      </w:pPr>
+      <w:rPr>
+        <w:rFonts w:hint="default"/>
+      </w:rPr>
+    </w:lvl>
+    <w:lvl w:ilvl="1" w:tplc="0C0A0019" w:tentative="1">
+      <w:start w:val="1"/>
+      <w:numFmt w:val="lowerLetter"/>
+      <w:lvlText w:val="%2."/>
+      <w:lvlJc w:val="left"/>
+      <w:pPr>
+        <w:ind w:left="1440" w:hanging="360"/>
+      </w:pPr>
+    </w:lvl>
+    <w:lvl w:ilvl="2" w:tplc="0C0A001B" w:tentative="1">
+      <w:start w:val="1"/>
+      <w:numFmt w:val="lowerRoman"/>
+      <w:lvlText w:val="%3."/>
+      <w:lvlJc w:val="right"/>
+      <w:pPr>
+        <w:ind w:left="2160" w:hanging="180"/>
+      </w:pPr>
+    </w:lvl>
+    <w:lvl w:ilvl="3" w:tplc="0C0A000F" w:tentative="1">
+      <w:start w:val="1"/>
+      <w:numFmt w:val="decimal"/>
+      <w:lvlText w:val="%4."/>
+      <w:lvlJc w:val="left"/>
+      <w:pPr>
+        <w:ind w:left="2880" w:hanging="360"/>
+      </w:pPr>
+    </w:lvl>
+    <w:lvl w:ilvl="4" w:tplc="0C0A0019" w:tentative="1">
+      <w:start w:val="1"/>
+      <w:numFmt w:val="lowerLetter"/>
+      <w:lvlText w:val="%5."/>
+      <w:lvlJc w:val="left"/>
+      <w:pPr>
+        <w:ind w:left="3600" w:hanging="360"/>
+      </w:pPr>
+    </w:lvl>
+    <w:lvl w:ilvl="5" w:tplc="0C0A001B" w:tentative="1">
+      <w:start w:val="1"/>
+      <w:numFmt w:val="lowerRoman"/>
+      <w:lvlText w:val="%6."/>
+      <w:lvlJc w:val="right"/>
+      <w:pPr>
+        <w:ind w:left="4320" w:hanging="180"/>
+      </w:pPr>
+    </w:lvl>
+    <w:lvl w:ilvl="6" w:tplc="0C0A000F" w:tentative="1">
+      <w:start w:val="1"/>
+      <w:numFmt w:val="decimal"/>
+      <w:lvlText w:val="%7."/>
+      <w:lvlJc w:val="left"/>
+      <w:pPr>
+        <w:ind w:left="5040" w:hanging="360"/>
+      </w:pPr>
+    </w:lvl>
+    <w:lvl w:ilvl="7" w:tplc="0C0A0019" w:tentative="1">
+      <w:start w:val="1"/>
+      <w:numFmt w:val="lowerLetter"/>
+      <w:lvlText w:val="%8."/>
+      <w:lvlJc w:val="left"/>
+      <w:pPr>
+        <w:ind w:left="5760" w:hanging="360"/>
+      </w:pPr>
+    </w:lvl>
+    <w:lvl w:ilvl="8" w:tplc="0C0A001B" w:tentative="1">
+      <w:start w:val="1"/>
+      <w:numFmt w:val="lowerRoman"/>
+      <w:lvlText w:val="%9."/>
+      <w:lvlJc w:val="right"/>
+      <w:pPr>
+        <w:ind w:left="6480" w:hanging="180"/>
+      </w:pPr>
+    </w:lvl>
+  </w:abstractNum>
+  <w:abstractNum w:abstractNumId="3" w15:restartNumberingAfterBreak="0">
     <w:nsid w:val="18744C24"/>
     <w:multiLevelType w:val="hybridMultilevel"/>
     <w:tmpl w:val="983E20A8"/>
@@ -15646,7 +16029,7 @@
       </w:rPr>
     </w:lvl>
   </w:abstractNum>
-  <w:abstractNum w:abstractNumId="3" w15:restartNumberingAfterBreak="0">
+  <w:abstractNum w:abstractNumId="4" w15:restartNumberingAfterBreak="0">
     <w:nsid w:val="18C27C0D"/>
     <w:multiLevelType w:val="hybridMultilevel"/>
     <w:tmpl w:val="B37400CA"/>
@@ -15759,7 +16142,7 @@
       </w:rPr>
     </w:lvl>
   </w:abstractNum>
-  <w:abstractNum w:abstractNumId="4" w15:restartNumberingAfterBreak="0">
+  <w:abstractNum w:abstractNumId="5" w15:restartNumberingAfterBreak="0">
     <w:nsid w:val="232A2B16"/>
     <w:multiLevelType w:val="hybridMultilevel"/>
     <w:tmpl w:val="5694BCD6"/>
@@ -15872,7 +16255,7 @@
       </w:rPr>
     </w:lvl>
   </w:abstractNum>
-  <w:abstractNum w:abstractNumId="5" w15:restartNumberingAfterBreak="0">
+  <w:abstractNum w:abstractNumId="6" w15:restartNumberingAfterBreak="0">
     <w:nsid w:val="2DE9720D"/>
     <w:multiLevelType w:val="hybridMultilevel"/>
     <w:tmpl w:val="36BE7B6E"/>
@@ -15985,7 +16368,7 @@
       </w:rPr>
     </w:lvl>
   </w:abstractNum>
-  <w:abstractNum w:abstractNumId="6" w15:restartNumberingAfterBreak="0">
+  <w:abstractNum w:abstractNumId="7" w15:restartNumberingAfterBreak="0">
     <w:nsid w:val="35B94850"/>
     <w:multiLevelType w:val="hybridMultilevel"/>
     <w:tmpl w:val="6892468E"/>
@@ -16097,7 +16480,7 @@
       </w:rPr>
     </w:lvl>
   </w:abstractNum>
-  <w:abstractNum w:abstractNumId="7" w15:restartNumberingAfterBreak="0">
+  <w:abstractNum w:abstractNumId="8" w15:restartNumberingAfterBreak="0">
     <w:nsid w:val="40205F79"/>
     <w:multiLevelType w:val="hybridMultilevel"/>
     <w:tmpl w:val="C67E4D42"/>
@@ -16210,7 +16593,7 @@
       </w:rPr>
     </w:lvl>
   </w:abstractNum>
-  <w:abstractNum w:abstractNumId="8" w15:restartNumberingAfterBreak="0">
+  <w:abstractNum w:abstractNumId="9" w15:restartNumberingAfterBreak="0">
     <w:nsid w:val="4F430267"/>
     <w:multiLevelType w:val="hybridMultilevel"/>
     <w:tmpl w:val="5764F4DA"/>
@@ -16323,7 +16706,7 @@
       </w:rPr>
     </w:lvl>
   </w:abstractNum>
-  <w:abstractNum w:abstractNumId="9" w15:restartNumberingAfterBreak="0">
+  <w:abstractNum w:abstractNumId="10" w15:restartNumberingAfterBreak="0">
     <w:nsid w:val="5E8B31F2"/>
     <w:multiLevelType w:val="hybridMultilevel"/>
     <w:tmpl w:val="78DE737A"/>
@@ -16436,7 +16819,7 @@
       </w:rPr>
     </w:lvl>
   </w:abstractNum>
-  <w:abstractNum w:abstractNumId="10" w15:restartNumberingAfterBreak="0">
+  <w:abstractNum w:abstractNumId="11" w15:restartNumberingAfterBreak="0">
     <w:nsid w:val="69A65676"/>
     <w:multiLevelType w:val="hybridMultilevel"/>
     <w:tmpl w:val="7E2A9D42"/>
@@ -16549,7 +16932,7 @@
       </w:rPr>
     </w:lvl>
   </w:abstractNum>
-  <w:abstractNum w:abstractNumId="11" w15:restartNumberingAfterBreak="0">
+  <w:abstractNum w:abstractNumId="12" w15:restartNumberingAfterBreak="0">
     <w:nsid w:val="6F195243"/>
     <w:multiLevelType w:val="multilevel"/>
     <w:tmpl w:val="30C6900C"/>
@@ -16698,7 +17081,7 @@
       </w:rPr>
     </w:lvl>
   </w:abstractNum>
-  <w:abstractNum w:abstractNumId="12" w15:restartNumberingAfterBreak="0">
+  <w:abstractNum w:abstractNumId="13" w15:restartNumberingAfterBreak="0">
     <w:nsid w:val="706E0B0F"/>
     <w:multiLevelType w:val="hybridMultilevel"/>
     <w:tmpl w:val="F05A7422"/>
@@ -16811,7 +17194,7 @@
       </w:rPr>
     </w:lvl>
   </w:abstractNum>
-  <w:abstractNum w:abstractNumId="13" w15:restartNumberingAfterBreak="0">
+  <w:abstractNum w:abstractNumId="14" w15:restartNumberingAfterBreak="0">
     <w:nsid w:val="715D493D"/>
     <w:multiLevelType w:val="hybridMultilevel"/>
     <w:tmpl w:val="B5BC6AD2"/>
@@ -16924,7 +17307,96 @@
       </w:rPr>
     </w:lvl>
   </w:abstractNum>
-  <w:abstractNum w:abstractNumId="14" w15:restartNumberingAfterBreak="0">
+  <w:abstractNum w:abstractNumId="15" w15:restartNumberingAfterBreak="0">
+    <w:nsid w:val="769F162B"/>
+    <w:multiLevelType w:val="hybridMultilevel"/>
+    <w:tmpl w:val="3BBABFE8"/>
+    <w:lvl w:ilvl="0" w:tplc="0C0A000F">
+      <w:start w:val="1"/>
+      <w:numFmt w:val="decimal"/>
+      <w:lvlText w:val="%1."/>
+      <w:lvlJc w:val="left"/>
+      <w:pPr>
+        <w:ind w:left="720" w:hanging="360"/>
+      </w:pPr>
+      <w:rPr>
+        <w:rFonts w:hint="default"/>
+      </w:rPr>
+    </w:lvl>
+    <w:lvl w:ilvl="1" w:tplc="0C0A0019" w:tentative="1">
+      <w:start w:val="1"/>
+      <w:numFmt w:val="lowerLetter"/>
+      <w:lvlText w:val="%2."/>
+      <w:lvlJc w:val="left"/>
+      <w:pPr>
+        <w:ind w:left="1440" w:hanging="360"/>
+      </w:pPr>
+    </w:lvl>
+    <w:lvl w:ilvl="2" w:tplc="0C0A001B" w:tentative="1">
+      <w:start w:val="1"/>
+      <w:numFmt w:val="lowerRoman"/>
+      <w:lvlText w:val="%3."/>
+      <w:lvlJc w:val="right"/>
+      <w:pPr>
+        <w:ind w:left="2160" w:hanging="180"/>
+      </w:pPr>
+    </w:lvl>
+    <w:lvl w:ilvl="3" w:tplc="0C0A000F" w:tentative="1">
+      <w:start w:val="1"/>
+      <w:numFmt w:val="decimal"/>
+      <w:lvlText w:val="%4."/>
+      <w:lvlJc w:val="left"/>
+      <w:pPr>
+        <w:ind w:left="2880" w:hanging="360"/>
+      </w:pPr>
+    </w:lvl>
+    <w:lvl w:ilvl="4" w:tplc="0C0A0019" w:tentative="1">
+      <w:start w:val="1"/>
+      <w:numFmt w:val="lowerLetter"/>
+      <w:lvlText w:val="%5."/>
+      <w:lvlJc w:val="left"/>
+      <w:pPr>
+        <w:ind w:left="3600" w:hanging="360"/>
+      </w:pPr>
+    </w:lvl>
+    <w:lvl w:ilvl="5" w:tplc="0C0A001B" w:tentative="1">
+      <w:start w:val="1"/>
+      <w:numFmt w:val="lowerRoman"/>
+      <w:lvlText w:val="%6."/>
+      <w:lvlJc w:val="right"/>
+      <w:pPr>
+        <w:ind w:left="4320" w:hanging="180"/>
+      </w:pPr>
+    </w:lvl>
+    <w:lvl w:ilvl="6" w:tplc="0C0A000F" w:tentative="1">
+      <w:start w:val="1"/>
+      <w:numFmt w:val="decimal"/>
+      <w:lvlText w:val="%7."/>
+      <w:lvlJc w:val="left"/>
+      <w:pPr>
+        <w:ind w:left="5040" w:hanging="360"/>
+      </w:pPr>
+    </w:lvl>
+    <w:lvl w:ilvl="7" w:tplc="0C0A0019" w:tentative="1">
+      <w:start w:val="1"/>
+      <w:numFmt w:val="lowerLetter"/>
+      <w:lvlText w:val="%8."/>
+      <w:lvlJc w:val="left"/>
+      <w:pPr>
+        <w:ind w:left="5760" w:hanging="360"/>
+      </w:pPr>
+    </w:lvl>
+    <w:lvl w:ilvl="8" w:tplc="0C0A001B" w:tentative="1">
+      <w:start w:val="1"/>
+      <w:numFmt w:val="lowerRoman"/>
+      <w:lvlText w:val="%9."/>
+      <w:lvlJc w:val="right"/>
+      <w:pPr>
+        <w:ind w:left="6480" w:hanging="180"/>
+      </w:pPr>
+    </w:lvl>
+  </w:abstractNum>
+  <w:abstractNum w:abstractNumId="16" w15:restartNumberingAfterBreak="0">
     <w:nsid w:val="7BC1640F"/>
     <w:multiLevelType w:val="hybridMultilevel"/>
     <w:tmpl w:val="DAF47078"/>
@@ -17037,7 +17509,7 @@
       </w:rPr>
     </w:lvl>
   </w:abstractNum>
-  <w:abstractNum w:abstractNumId="15" w15:restartNumberingAfterBreak="0">
+  <w:abstractNum w:abstractNumId="17" w15:restartNumberingAfterBreak="0">
     <w:nsid w:val="7ED91F7F"/>
     <w:multiLevelType w:val="hybridMultilevel"/>
     <w:tmpl w:val="F0021156"/>
@@ -17151,52 +17623,58 @@
     </w:lvl>
   </w:abstractNum>
   <w:num w:numId="1" w16cid:durableId="777408198">
-    <w:abstractNumId w:val="6"/>
+    <w:abstractNumId w:val="7"/>
   </w:num>
   <w:num w:numId="2" w16cid:durableId="459496194">
-    <w:abstractNumId w:val="5"/>
+    <w:abstractNumId w:val="6"/>
   </w:num>
   <w:num w:numId="3" w16cid:durableId="1346130517">
     <w:abstractNumId w:val="0"/>
   </w:num>
   <w:num w:numId="4" w16cid:durableId="1589459386">
+    <w:abstractNumId w:val="10"/>
+  </w:num>
+  <w:num w:numId="5" w16cid:durableId="1081606894">
     <w:abstractNumId w:val="9"/>
   </w:num>
-  <w:num w:numId="5" w16cid:durableId="1081606894">
+  <w:num w:numId="6" w16cid:durableId="1658145442">
+    <w:abstractNumId w:val="16"/>
+  </w:num>
+  <w:num w:numId="7" w16cid:durableId="73942662">
     <w:abstractNumId w:val="8"/>
   </w:num>
-  <w:num w:numId="6" w16cid:durableId="1658145442">
+  <w:num w:numId="8" w16cid:durableId="535433793">
+    <w:abstractNumId w:val="17"/>
+  </w:num>
+  <w:num w:numId="9" w16cid:durableId="1881362791">
+    <w:abstractNumId w:val="4"/>
+  </w:num>
+  <w:num w:numId="10" w16cid:durableId="1590655755">
+    <w:abstractNumId w:val="12"/>
+  </w:num>
+  <w:num w:numId="11" w16cid:durableId="1379665041">
     <w:abstractNumId w:val="14"/>
   </w:num>
-  <w:num w:numId="7" w16cid:durableId="73942662">
-    <w:abstractNumId w:val="7"/>
-  </w:num>
-  <w:num w:numId="8" w16cid:durableId="535433793">
-    <w:abstractNumId w:val="15"/>
-  </w:num>
-  <w:num w:numId="9" w16cid:durableId="1881362791">
-    <w:abstractNumId w:val="3"/>
-  </w:num>
-  <w:num w:numId="10" w16cid:durableId="1590655755">
-    <w:abstractNumId w:val="11"/>
-  </w:num>
-  <w:num w:numId="11" w16cid:durableId="1379665041">
-    <w:abstractNumId w:val="13"/>
-  </w:num>
   <w:num w:numId="12" w16cid:durableId="13462195">
-    <w:abstractNumId w:val="4"/>
+    <w:abstractNumId w:val="5"/>
   </w:num>
   <w:num w:numId="13" w16cid:durableId="1827283119">
-    <w:abstractNumId w:val="2"/>
+    <w:abstractNumId w:val="3"/>
   </w:num>
   <w:num w:numId="14" w16cid:durableId="1243494423">
     <w:abstractNumId w:val="1"/>
   </w:num>
   <w:num w:numId="15" w16cid:durableId="1503471407">
-    <w:abstractNumId w:val="12"/>
+    <w:abstractNumId w:val="13"/>
   </w:num>
   <w:num w:numId="16" w16cid:durableId="1326930789">
-    <w:abstractNumId w:val="10"/>
+    <w:abstractNumId w:val="11"/>
+  </w:num>
+  <w:num w:numId="17" w16cid:durableId="760879508">
+    <w:abstractNumId w:val="2"/>
+  </w:num>
+  <w:num w:numId="18" w16cid:durableId="957756529">
+    <w:abstractNumId w:val="15"/>
   </w:num>
 </w:numbering>
 </file>
@@ -17803,6 +18281,7 @@
   <w:style w:type="character" w:default="1" w:styleId="DefaultParagraphFont">
     <w:name w:val="Default Paragraph Font"/>
     <w:uiPriority w:val="1"/>
+    <w:semiHidden/>
     <w:unhideWhenUsed/>
   </w:style>
   <w:style w:type="table" w:default="1" w:styleId="TableNormal">

</xml_diff>